<commit_message>
Data use agreement: added IRB dates fields
</commit_message>
<xml_diff>
--- a/REDCapGovernance/REDCap Data Use Agreement-OUHSC Master.docx
+++ b/REDCapGovernance/REDCap Data Use Agreement-OUHSC Master.docx
@@ -10,8 +10,6 @@
           <w:szCs w:val="20"/>
         </w:rPr>
       </w:pPr>
-      <w:bookmarkStart w:id="0" w:name="_GoBack"/>
-      <w:bookmarkEnd w:id="0"/>
       <w:r>
         <w:rPr>
           <w:noProof/>
@@ -2159,7 +2157,6 @@
         </w:rPr>
         <w:t xml:space="preserve"> </w:t>
       </w:r>
-      <w:proofErr w:type="gramStart"/>
       <w:r>
         <w:rPr>
           <w:rFonts w:ascii="Arial" w:eastAsia="Arial" w:hAnsi="Arial" w:cs="Arial"/>
@@ -2180,7 +2177,6 @@
         </w:rPr>
         <w:t>s</w:t>
       </w:r>
-      <w:proofErr w:type="gramEnd"/>
       <w:r>
         <w:rPr>
           <w:rFonts w:ascii="Arial" w:eastAsia="Arial" w:hAnsi="Arial" w:cs="Arial"/>
@@ -5100,281 +5096,316 @@
     <w:p>
       <w:pPr>
         <w:tabs>
+          <w:tab w:val="left" w:pos="450"/>
+          <w:tab w:val="left" w:pos="1440"/>
+          <w:tab w:val="left" w:pos="9820"/>
+        </w:tabs>
+        <w:spacing w:before="32" w:after="0" w:line="248" w:lineRule="exact"/>
+        <w:ind w:left="810" w:right="-20" w:hanging="695"/>
+        <w:rPr>
+          <w:rFonts w:ascii="Arial" w:eastAsia="Arial" w:hAnsi="Arial" w:cs="Arial"/>
+          <w:position w:val="-1"/>
+        </w:rPr>
+      </w:pPr>
+      <w:r>
+        <w:rPr>
+          <w:rFonts w:ascii="Arial" w:eastAsia="Arial" w:hAnsi="Arial" w:cs="Arial"/>
+          <w:position w:val="-1"/>
+        </w:rPr>
+        <w:t>8</w:t>
+      </w:r>
+      <w:r>
+        <w:rPr>
+          <w:rFonts w:ascii="Arial" w:eastAsia="Arial" w:hAnsi="Arial" w:cs="Arial"/>
+          <w:position w:val="-1"/>
+        </w:rPr>
+        <w:tab/>
+      </w:r>
+      <w:r>
+        <w:rPr>
+          <w:rFonts w:ascii="Arial" w:eastAsia="Arial" w:hAnsi="Arial" w:cs="Arial"/>
+          <w:spacing w:val="1"/>
+          <w:position w:val="-1"/>
+        </w:rPr>
+        <w:t>I</w:t>
+      </w:r>
+      <w:r>
+        <w:rPr>
+          <w:rFonts w:ascii="Arial" w:eastAsia="Arial" w:hAnsi="Arial" w:cs="Arial"/>
+          <w:spacing w:val="-1"/>
+          <w:position w:val="-1"/>
+        </w:rPr>
+        <w:t>R</w:t>
+      </w:r>
+      <w:r>
+        <w:rPr>
+          <w:rFonts w:ascii="Arial" w:eastAsia="Arial" w:hAnsi="Arial" w:cs="Arial"/>
+          <w:position w:val="-1"/>
+        </w:rPr>
+        <w:t>B app</w:t>
+      </w:r>
+      <w:r>
+        <w:rPr>
+          <w:rFonts w:ascii="Arial" w:eastAsia="Arial" w:hAnsi="Arial" w:cs="Arial"/>
+          <w:spacing w:val="1"/>
+          <w:position w:val="-1"/>
+        </w:rPr>
+        <w:t>r</w:t>
+      </w:r>
+      <w:r>
+        <w:rPr>
+          <w:rFonts w:ascii="Arial" w:eastAsia="Arial" w:hAnsi="Arial" w:cs="Arial"/>
+          <w:position w:val="-1"/>
+        </w:rPr>
+        <w:t>o</w:t>
+      </w:r>
+      <w:r>
+        <w:rPr>
+          <w:rFonts w:ascii="Arial" w:eastAsia="Arial" w:hAnsi="Arial" w:cs="Arial"/>
+          <w:spacing w:val="-2"/>
+          <w:position w:val="-1"/>
+        </w:rPr>
+        <w:t>v</w:t>
+      </w:r>
+      <w:r>
+        <w:rPr>
+          <w:rFonts w:ascii="Arial" w:eastAsia="Arial" w:hAnsi="Arial" w:cs="Arial"/>
+          <w:position w:val="-1"/>
+        </w:rPr>
+        <w:t>al da</w:t>
+      </w:r>
+      <w:r>
+        <w:rPr>
+          <w:rFonts w:ascii="Arial" w:eastAsia="Arial" w:hAnsi="Arial" w:cs="Arial"/>
+          <w:spacing w:val="1"/>
+          <w:position w:val="-1"/>
+        </w:rPr>
+        <w:t>t</w:t>
+      </w:r>
+      <w:r>
+        <w:rPr>
+          <w:rFonts w:ascii="Arial" w:eastAsia="Arial" w:hAnsi="Arial" w:cs="Arial"/>
+          <w:position w:val="-1"/>
+        </w:rPr>
+        <w:t>es</w:t>
+      </w:r>
+      <w:r>
+        <w:rPr>
+          <w:rFonts w:ascii="Arial" w:eastAsia="Arial" w:hAnsi="Arial" w:cs="Arial"/>
+          <w:spacing w:val="-1"/>
+          <w:position w:val="-1"/>
+        </w:rPr>
+        <w:t xml:space="preserve"> </w:t>
+      </w:r>
+      <w:r>
+        <w:rPr>
+          <w:rFonts w:ascii="Arial" w:eastAsia="Arial" w:hAnsi="Arial" w:cs="Arial"/>
+          <w:spacing w:val="-2"/>
+          <w:position w:val="-1"/>
+        </w:rPr>
+        <w:br/>
+      </w:r>
+      <w:r>
+        <w:rPr>
+          <w:rFonts w:ascii="Arial" w:eastAsia="Arial" w:hAnsi="Arial" w:cs="Arial"/>
+          <w:spacing w:val="1"/>
+          <w:position w:val="-1"/>
+        </w:rPr>
+        <w:t>fr</w:t>
+      </w:r>
+      <w:r>
+        <w:rPr>
+          <w:rFonts w:ascii="Arial" w:eastAsia="Arial" w:hAnsi="Arial" w:cs="Arial"/>
+          <w:spacing w:val="-3"/>
+          <w:position w:val="-1"/>
+        </w:rPr>
+        <w:t>o</w:t>
+      </w:r>
+      <w:r>
+        <w:rPr>
+          <w:rFonts w:ascii="Arial" w:eastAsia="Arial" w:hAnsi="Arial" w:cs="Arial"/>
+          <w:position w:val="-1"/>
+        </w:rPr>
+        <w:t>m</w:t>
+      </w:r>
+      <w:r>
+        <w:rPr>
+          <w:rFonts w:ascii="Arial" w:eastAsia="Arial" w:hAnsi="Arial" w:cs="Arial"/>
+          <w:position w:val="-1"/>
+        </w:rPr>
+        <w:t>:</w:t>
+      </w:r>
+      <w:r>
+        <w:rPr>
+          <w:rFonts w:ascii="Arial" w:eastAsia="Arial" w:hAnsi="Arial" w:cs="Arial"/>
+          <w:position w:val="-1"/>
+        </w:rPr>
+        <w:tab/>
+        <w:t xml:space="preserve">   </w:t>
+      </w:r>
+      <w:r>
+        <w:rPr>
+          <w:rFonts w:ascii="Arial" w:eastAsia="Arial" w:hAnsi="Arial" w:cs="Arial"/>
+          <w:color w:val="BFBFBF" w:themeColor="background1" w:themeShade="BF"/>
+          <w:position w:val="-1"/>
+        </w:rPr>
+        <w:t>MM</w:t>
+      </w:r>
+      <w:r>
+        <w:rPr>
+          <w:rFonts w:ascii="Arial" w:eastAsia="Arial" w:hAnsi="Arial" w:cs="Arial"/>
+          <w:position w:val="-1"/>
+        </w:rPr>
+        <w:t xml:space="preserve">  /   </w:t>
+      </w:r>
+      <w:r>
+        <w:rPr>
+          <w:rFonts w:ascii="Arial" w:eastAsia="Arial" w:hAnsi="Arial" w:cs="Arial"/>
+          <w:color w:val="BFBFBF" w:themeColor="background1" w:themeShade="BF"/>
+          <w:position w:val="-1"/>
+        </w:rPr>
+        <w:t>DD</w:t>
+      </w:r>
+      <w:r>
+        <w:rPr>
+          <w:rFonts w:ascii="Arial" w:eastAsia="Arial" w:hAnsi="Arial" w:cs="Arial"/>
+          <w:position w:val="-1"/>
+        </w:rPr>
+        <w:t xml:space="preserve">   /   </w:t>
+      </w:r>
+      <w:r>
+        <w:rPr>
+          <w:rFonts w:ascii="Arial" w:eastAsia="Arial" w:hAnsi="Arial" w:cs="Arial"/>
+          <w:color w:val="BFBFBF" w:themeColor="background1" w:themeShade="BF"/>
+          <w:position w:val="-1"/>
+        </w:rPr>
+        <w:t>YYYY</w:t>
+      </w:r>
+      <w:r>
+        <w:rPr>
+          <w:rFonts w:ascii="Arial" w:eastAsia="Arial" w:hAnsi="Arial" w:cs="Arial"/>
+          <w:position w:val="-1"/>
+        </w:rPr>
+        <w:t xml:space="preserve">  </w:t>
+      </w:r>
+      <w:r>
+        <w:rPr>
+          <w:rFonts w:ascii="Arial" w:eastAsia="Arial" w:hAnsi="Arial" w:cs="Arial"/>
+          <w:spacing w:val="-1"/>
+          <w:position w:val="-1"/>
+        </w:rPr>
+        <w:t xml:space="preserve"> </w:t>
+      </w:r>
+      <w:r>
+        <w:rPr>
+          <w:rFonts w:ascii="Arial" w:eastAsia="Arial" w:hAnsi="Arial" w:cs="Arial"/>
+          <w:spacing w:val="1"/>
+          <w:position w:val="-1"/>
+        </w:rPr>
+        <w:br/>
+        <w:t>to</w:t>
+      </w:r>
+      <w:r>
+        <w:rPr>
+          <w:rFonts w:ascii="Arial" w:eastAsia="Arial" w:hAnsi="Arial" w:cs="Arial"/>
+          <w:position w:val="-1"/>
+        </w:rPr>
+        <w:t>:</w:t>
+      </w:r>
+      <w:r>
+        <w:rPr>
+          <w:rFonts w:ascii="Arial" w:eastAsia="Arial" w:hAnsi="Arial" w:cs="Arial"/>
+          <w:position w:val="-1"/>
+        </w:rPr>
+        <w:tab/>
+        <w:t xml:space="preserve">  </w:t>
+      </w:r>
+      <w:r>
+        <w:rPr>
+          <w:rFonts w:ascii="Arial" w:eastAsia="Arial" w:hAnsi="Arial" w:cs="Arial"/>
+          <w:position w:val="-1"/>
+        </w:rPr>
+        <w:t xml:space="preserve"> </w:t>
+      </w:r>
+      <w:r>
+        <w:rPr>
+          <w:rFonts w:ascii="Arial" w:eastAsia="Arial" w:hAnsi="Arial" w:cs="Arial"/>
+          <w:color w:val="BFBFBF" w:themeColor="background1" w:themeShade="BF"/>
+          <w:position w:val="-1"/>
+        </w:rPr>
+        <w:t>MM</w:t>
+      </w:r>
+      <w:r>
+        <w:rPr>
+          <w:rFonts w:ascii="Arial" w:eastAsia="Arial" w:hAnsi="Arial" w:cs="Arial"/>
+          <w:position w:val="-1"/>
+        </w:rPr>
+        <w:t xml:space="preserve">  </w:t>
+      </w:r>
+      <w:r>
+        <w:rPr>
+          <w:rFonts w:ascii="Arial" w:eastAsia="Arial" w:hAnsi="Arial" w:cs="Arial"/>
+          <w:position w:val="-1"/>
+        </w:rPr>
+        <w:t xml:space="preserve">/   </w:t>
+      </w:r>
+      <w:r>
+        <w:rPr>
+          <w:rFonts w:ascii="Arial" w:eastAsia="Arial" w:hAnsi="Arial" w:cs="Arial"/>
+          <w:color w:val="BFBFBF" w:themeColor="background1" w:themeShade="BF"/>
+          <w:position w:val="-1"/>
+        </w:rPr>
+        <w:t>DD</w:t>
+      </w:r>
+      <w:r>
+        <w:rPr>
+          <w:rFonts w:ascii="Arial" w:eastAsia="Arial" w:hAnsi="Arial" w:cs="Arial"/>
+          <w:position w:val="-1"/>
+        </w:rPr>
+        <w:t xml:space="preserve"> </w:t>
+      </w:r>
+      <w:r>
+        <w:rPr>
+          <w:rFonts w:ascii="Arial" w:eastAsia="Arial" w:hAnsi="Arial" w:cs="Arial"/>
+          <w:position w:val="-1"/>
+        </w:rPr>
+        <w:t xml:space="preserve">  </w:t>
+      </w:r>
+      <w:r>
+        <w:rPr>
+          <w:rFonts w:ascii="Arial" w:eastAsia="Arial" w:hAnsi="Arial" w:cs="Arial"/>
+          <w:position w:val="-1"/>
+        </w:rPr>
+        <w:t xml:space="preserve">/   </w:t>
+      </w:r>
+      <w:r>
+        <w:rPr>
+          <w:rFonts w:ascii="Arial" w:eastAsia="Arial" w:hAnsi="Arial" w:cs="Arial"/>
+          <w:color w:val="BFBFBF" w:themeColor="background1" w:themeShade="BF"/>
+          <w:position w:val="-1"/>
+        </w:rPr>
+        <w:t>YYYY</w:t>
+      </w:r>
+      <w:r>
+        <w:rPr>
+          <w:rFonts w:ascii="Arial" w:eastAsia="Arial" w:hAnsi="Arial" w:cs="Arial"/>
+          <w:position w:val="-1"/>
+        </w:rPr>
+        <w:t xml:space="preserve">  </w:t>
+      </w:r>
+    </w:p>
+    <w:p>
+      <w:pPr>
+        <w:tabs>
           <w:tab w:val="left" w:pos="460"/>
+          <w:tab w:val="left" w:pos="990"/>
           <w:tab w:val="left" w:pos="9820"/>
         </w:tabs>
         <w:spacing w:before="32" w:after="0" w:line="248" w:lineRule="exact"/>
         <w:ind w:left="115" w:right="-20"/>
         <w:rPr>
           <w:rFonts w:ascii="Arial" w:eastAsia="Arial" w:hAnsi="Arial" w:cs="Arial"/>
-        </w:rPr>
-      </w:pPr>
-      <w:r>
-        <w:rPr>
-          <w:rFonts w:ascii="Arial" w:eastAsia="Arial" w:hAnsi="Arial" w:cs="Arial"/>
-          <w:position w:val="-1"/>
-        </w:rPr>
-        <w:t>8</w:t>
-      </w:r>
-      <w:r>
-        <w:rPr>
-          <w:rFonts w:ascii="Arial" w:eastAsia="Arial" w:hAnsi="Arial" w:cs="Arial"/>
-          <w:position w:val="-1"/>
-        </w:rPr>
-        <w:tab/>
-      </w:r>
-      <w:commentRangeStart w:id="1"/>
-      <w:r>
-        <w:rPr>
-          <w:rFonts w:ascii="Arial" w:eastAsia="Arial" w:hAnsi="Arial" w:cs="Arial"/>
-          <w:spacing w:val="1"/>
-          <w:position w:val="-1"/>
-        </w:rPr>
-        <w:t>I</w:t>
-      </w:r>
-      <w:r>
-        <w:rPr>
-          <w:rFonts w:ascii="Arial" w:eastAsia="Arial" w:hAnsi="Arial" w:cs="Arial"/>
-          <w:spacing w:val="-1"/>
-          <w:position w:val="-1"/>
-        </w:rPr>
-        <w:t>R</w:t>
-      </w:r>
-      <w:r>
-        <w:rPr>
-          <w:rFonts w:ascii="Arial" w:eastAsia="Arial" w:hAnsi="Arial" w:cs="Arial"/>
-          <w:position w:val="-1"/>
-        </w:rPr>
-        <w:t>B app</w:t>
-      </w:r>
-      <w:r>
-        <w:rPr>
-          <w:rFonts w:ascii="Arial" w:eastAsia="Arial" w:hAnsi="Arial" w:cs="Arial"/>
-          <w:spacing w:val="1"/>
-          <w:position w:val="-1"/>
-        </w:rPr>
-        <w:t>r</w:t>
-      </w:r>
-      <w:r>
-        <w:rPr>
-          <w:rFonts w:ascii="Arial" w:eastAsia="Arial" w:hAnsi="Arial" w:cs="Arial"/>
-          <w:position w:val="-1"/>
-        </w:rPr>
-        <w:t>o</w:t>
-      </w:r>
-      <w:r>
-        <w:rPr>
-          <w:rFonts w:ascii="Arial" w:eastAsia="Arial" w:hAnsi="Arial" w:cs="Arial"/>
-          <w:spacing w:val="-2"/>
-          <w:position w:val="-1"/>
-        </w:rPr>
-        <w:t>v</w:t>
-      </w:r>
-      <w:r>
-        <w:rPr>
-          <w:rFonts w:ascii="Arial" w:eastAsia="Arial" w:hAnsi="Arial" w:cs="Arial"/>
-          <w:position w:val="-1"/>
-        </w:rPr>
-        <w:t>al da</w:t>
-      </w:r>
-      <w:r>
-        <w:rPr>
-          <w:rFonts w:ascii="Arial" w:eastAsia="Arial" w:hAnsi="Arial" w:cs="Arial"/>
-          <w:spacing w:val="1"/>
-          <w:position w:val="-1"/>
-        </w:rPr>
-        <w:t>t</w:t>
-      </w:r>
-      <w:r>
-        <w:rPr>
-          <w:rFonts w:ascii="Arial" w:eastAsia="Arial" w:hAnsi="Arial" w:cs="Arial"/>
-          <w:position w:val="-1"/>
-        </w:rPr>
-        <w:t>es</w:t>
-      </w:r>
-      <w:r>
-        <w:rPr>
-          <w:rFonts w:ascii="Arial" w:eastAsia="Arial" w:hAnsi="Arial" w:cs="Arial"/>
-          <w:spacing w:val="-1"/>
-          <w:position w:val="-1"/>
-        </w:rPr>
-        <w:t xml:space="preserve"> </w:t>
-      </w:r>
-      <w:r>
-        <w:rPr>
-          <w:rFonts w:ascii="Arial" w:eastAsia="Arial" w:hAnsi="Arial" w:cs="Arial"/>
-          <w:spacing w:val="-2"/>
-          <w:position w:val="-1"/>
-        </w:rPr>
-        <w:t>(</w:t>
-      </w:r>
-      <w:r>
-        <w:rPr>
-          <w:rFonts w:ascii="Arial" w:eastAsia="Arial" w:hAnsi="Arial" w:cs="Arial"/>
-          <w:spacing w:val="1"/>
-          <w:position w:val="-1"/>
-        </w:rPr>
-        <w:t>fr</w:t>
-      </w:r>
-      <w:r>
-        <w:rPr>
-          <w:rFonts w:ascii="Arial" w:eastAsia="Arial" w:hAnsi="Arial" w:cs="Arial"/>
-          <w:spacing w:val="-3"/>
-          <w:position w:val="-1"/>
-        </w:rPr>
-        <w:t>o</w:t>
-      </w:r>
-      <w:r>
-        <w:rPr>
-          <w:rFonts w:ascii="Arial" w:eastAsia="Arial" w:hAnsi="Arial" w:cs="Arial"/>
-          <w:position w:val="-1"/>
-        </w:rPr>
-        <w:t>m –</w:t>
-      </w:r>
-      <w:r>
-        <w:rPr>
-          <w:rFonts w:ascii="Arial" w:eastAsia="Arial" w:hAnsi="Arial" w:cs="Arial"/>
-          <w:spacing w:val="-1"/>
-          <w:position w:val="-1"/>
-        </w:rPr>
-        <w:t xml:space="preserve"> </w:t>
-      </w:r>
-      <w:r>
-        <w:rPr>
-          <w:rFonts w:ascii="Arial" w:eastAsia="Arial" w:hAnsi="Arial" w:cs="Arial"/>
-          <w:spacing w:val="1"/>
-          <w:position w:val="-1"/>
-        </w:rPr>
-        <w:t>t</w:t>
-      </w:r>
-      <w:r>
-        <w:rPr>
-          <w:rFonts w:ascii="Arial" w:eastAsia="Arial" w:hAnsi="Arial" w:cs="Arial"/>
-          <w:position w:val="-1"/>
-        </w:rPr>
-        <w:t>o</w:t>
-      </w:r>
-      <w:r>
-        <w:rPr>
-          <w:rFonts w:ascii="Arial" w:eastAsia="Arial" w:hAnsi="Arial" w:cs="Arial"/>
-          <w:spacing w:val="-2"/>
-          <w:position w:val="-1"/>
-        </w:rPr>
-        <w:t>)</w:t>
-      </w:r>
-      <w:r>
-        <w:rPr>
-          <w:rFonts w:ascii="Arial" w:eastAsia="Arial" w:hAnsi="Arial" w:cs="Arial"/>
-          <w:position w:val="-1"/>
-        </w:rPr>
-        <w:t>,</w:t>
-      </w:r>
-      <w:r>
-        <w:rPr>
-          <w:rFonts w:ascii="Arial" w:eastAsia="Arial" w:hAnsi="Arial" w:cs="Arial"/>
-          <w:spacing w:val="2"/>
-          <w:position w:val="-1"/>
-        </w:rPr>
-        <w:t xml:space="preserve"> </w:t>
-      </w:r>
-      <w:commentRangeEnd w:id="1"/>
-      <w:r>
-        <w:rPr>
-          <w:rStyle w:val="CommentReference"/>
-        </w:rPr>
-        <w:commentReference w:id="1"/>
-      </w:r>
-      <w:r>
-        <w:rPr>
-          <w:rFonts w:ascii="Arial" w:eastAsia="Arial" w:hAnsi="Arial" w:cs="Arial"/>
-          <w:spacing w:val="-3"/>
-          <w:position w:val="-1"/>
-        </w:rPr>
-        <w:t>i</w:t>
-      </w:r>
-      <w:r>
-        <w:rPr>
-          <w:rFonts w:ascii="Arial" w:eastAsia="Arial" w:hAnsi="Arial" w:cs="Arial"/>
-          <w:position w:val="-1"/>
-        </w:rPr>
-        <w:t>f</w:t>
-      </w:r>
-      <w:r>
-        <w:rPr>
-          <w:rFonts w:ascii="Arial" w:eastAsia="Arial" w:hAnsi="Arial" w:cs="Arial"/>
-          <w:spacing w:val="2"/>
-          <w:position w:val="-1"/>
-        </w:rPr>
-        <w:t xml:space="preserve"> </w:t>
-      </w:r>
-      <w:r>
-        <w:rPr>
-          <w:rFonts w:ascii="Arial" w:eastAsia="Arial" w:hAnsi="Arial" w:cs="Arial"/>
-          <w:position w:val="-1"/>
-        </w:rPr>
-        <w:t>app</w:t>
-      </w:r>
-      <w:r>
-        <w:rPr>
-          <w:rFonts w:ascii="Arial" w:eastAsia="Arial" w:hAnsi="Arial" w:cs="Arial"/>
-          <w:spacing w:val="-1"/>
-          <w:position w:val="-1"/>
-        </w:rPr>
-        <w:t>li</w:t>
-      </w:r>
-      <w:r>
-        <w:rPr>
-          <w:rFonts w:ascii="Arial" w:eastAsia="Arial" w:hAnsi="Arial" w:cs="Arial"/>
-          <w:position w:val="-1"/>
-        </w:rPr>
-        <w:t>cab</w:t>
-      </w:r>
-      <w:r>
-        <w:rPr>
-          <w:rFonts w:ascii="Arial" w:eastAsia="Arial" w:hAnsi="Arial" w:cs="Arial"/>
-          <w:spacing w:val="-1"/>
-          <w:position w:val="-1"/>
-        </w:rPr>
-        <w:t>l</w:t>
-      </w:r>
-      <w:r>
-        <w:rPr>
-          <w:rFonts w:ascii="Arial" w:eastAsia="Arial" w:hAnsi="Arial" w:cs="Arial"/>
-          <w:position w:val="-1"/>
-        </w:rPr>
-        <w:t xml:space="preserve">e:  </w:t>
-      </w:r>
-      <w:r>
-        <w:rPr>
-          <w:rFonts w:ascii="Arial" w:eastAsia="Arial" w:hAnsi="Arial" w:cs="Arial"/>
-          <w:spacing w:val="-14"/>
-          <w:position w:val="-1"/>
-        </w:rPr>
-        <w:t xml:space="preserve"> </w:t>
-      </w:r>
-      <w:r>
-        <w:rPr>
-          <w:rFonts w:ascii="Arial" w:eastAsia="Arial" w:hAnsi="Arial" w:cs="Arial"/>
-          <w:position w:val="-1"/>
-          <w:u w:val="single" w:color="000000"/>
-        </w:rPr>
-        <w:t xml:space="preserve"> </w:t>
-      </w:r>
-      <w:r>
-        <w:rPr>
-          <w:rFonts w:ascii="Arial" w:eastAsia="Arial" w:hAnsi="Arial" w:cs="Arial"/>
-          <w:position w:val="-1"/>
-          <w:u w:val="single" w:color="000000"/>
-        </w:rPr>
-        <w:tab/>
-      </w:r>
-    </w:p>
-    <w:p>
-      <w:pPr>
-        <w:spacing w:before="11" w:after="0" w:line="200" w:lineRule="exact"/>
-        <w:rPr>
-          <w:sz w:val="20"/>
-          <w:szCs w:val="20"/>
+          <w:position w:val="-1"/>
         </w:rPr>
       </w:pPr>
     </w:p>
@@ -5382,7 +5413,8 @@
       <w:pPr>
         <w:tabs>
           <w:tab w:val="left" w:pos="460"/>
-          <w:tab w:val="left" w:pos="2960"/>
+          <w:tab w:val="left" w:pos="990"/>
+          <w:tab w:val="left" w:pos="9820"/>
         </w:tabs>
         <w:spacing w:before="32" w:after="0" w:line="248" w:lineRule="exact"/>
         <w:ind w:left="115" w:right="-20"/>
@@ -5392,6 +5424,8 @@
           <w:u w:val="single" w:color="000000"/>
         </w:rPr>
       </w:pPr>
+      <w:bookmarkStart w:id="0" w:name="_GoBack"/>
+      <w:bookmarkEnd w:id="0"/>
       <w:r>
         <w:rPr>
           <w:rFonts w:ascii="Arial" w:eastAsia="Arial" w:hAnsi="Arial" w:cs="Arial"/>
@@ -5876,27 +5910,6 @@
     </w:sectPr>
   </w:body>
 </w:document>
-</file>
-
-<file path=word/comments.xml><?xml version="1.0" encoding="utf-8"?>
-<w:comments xmlns:wpc="http://schemas.microsoft.com/office/word/2010/wordprocessingCanvas" xmlns:mc="http://schemas.openxmlformats.org/markup-compatibility/2006" xmlns:o="urn:schemas-microsoft-com:office:office" xmlns:r="http://schemas.openxmlformats.org/officeDocument/2006/relationships" xmlns:m="http://schemas.openxmlformats.org/officeDocument/2006/math" xmlns:v="urn:schemas-microsoft-com:vml" xmlns:wp14="http://schemas.microsoft.com/office/word/2010/wordprocessingDrawing" xmlns:wp="http://schemas.openxmlformats.org/drawingml/2006/wordprocessingDrawing" xmlns:w10="urn:schemas-microsoft-com:office:word" xmlns:w="http://schemas.openxmlformats.org/wordprocessingml/2006/main" xmlns:w14="http://schemas.microsoft.com/office/word/2010/wordml" xmlns:wpg="http://schemas.microsoft.com/office/word/2010/wordprocessingGroup" xmlns:wpi="http://schemas.microsoft.com/office/word/2010/wordprocessingInk" xmlns:wne="http://schemas.microsoft.com/office/word/2006/wordml" xmlns:wps="http://schemas.microsoft.com/office/word/2010/wordprocessingShape" mc:Ignorable="w14 wp14">
-  <w:comment w:id="1" w:author="HRPP" w:date="2013-08-29T11:21:00Z" w:initials="HRPP">
-    <w:p>
-      <w:pPr>
-        <w:pStyle w:val="CommentText"/>
-      </w:pPr>
-      <w:r>
-        <w:rPr>
-          <w:rStyle w:val="CommentReference"/>
-        </w:rPr>
-        <w:annotationRef/>
-      </w:r>
-      <w:r>
-        <w:t>Will the Data Use Agreement have to be updated annually then, since IRB approval is good for 1 year?</w:t>
-      </w:r>
-    </w:p>
-  </w:comment>
-</w:comments>
 </file>
 
 <file path=word/styles.xml><?xml version="1.0" encoding="utf-8"?>

</xml_diff>

<commit_message>
fit use agreement on one page
</commit_message>
<xml_diff>
--- a/REDCapGovernance/REDCap Data Use Agreement-OUHSC Master.docx
+++ b/REDCapGovernance/REDCap Data Use Agreement-OUHSC Master.docx
@@ -1,6 +1,6 @@
 
 <file path=word/document.xml><?xml version="1.0" encoding="utf-8"?>
-<w:document xmlns:wpc="http://schemas.microsoft.com/office/word/2010/wordprocessingCanvas" xmlns:mc="http://schemas.openxmlformats.org/markup-compatibility/2006" xmlns:o="urn:schemas-microsoft-com:office:office" xmlns:r="http://schemas.openxmlformats.org/officeDocument/2006/relationships" xmlns:m="http://schemas.openxmlformats.org/officeDocument/2006/math" xmlns:v="urn:schemas-microsoft-com:vml" xmlns:wp14="http://schemas.microsoft.com/office/word/2010/wordprocessingDrawing" xmlns:wp="http://schemas.openxmlformats.org/drawingml/2006/wordprocessingDrawing" xmlns:w10="urn:schemas-microsoft-com:office:word" xmlns:w="http://schemas.openxmlformats.org/wordprocessingml/2006/main" xmlns:w14="http://schemas.microsoft.com/office/word/2010/wordml" xmlns:wpg="http://schemas.microsoft.com/office/word/2010/wordprocessingGroup" xmlns:wpi="http://schemas.microsoft.com/office/word/2010/wordprocessingInk" xmlns:wne="http://schemas.microsoft.com/office/word/2006/wordml" xmlns:wps="http://schemas.microsoft.com/office/word/2010/wordprocessingShape" mc:Ignorable="w14 wp14">
+<w:document xmlns:wpc="http://schemas.microsoft.com/office/word/2010/wordprocessingCanvas" xmlns:mc="http://schemas.openxmlformats.org/markup-compatibility/2006" xmlns:o="urn:schemas-microsoft-com:office:office" xmlns:r="http://schemas.openxmlformats.org/officeDocument/2006/relationships" xmlns:m="http://schemas.openxmlformats.org/officeDocument/2006/math" xmlns:v="urn:schemas-microsoft-com:vml" xmlns:wp14="http://schemas.microsoft.com/office/word/2010/wordprocessingDrawing" xmlns:wp="http://schemas.openxmlformats.org/drawingml/2006/wordprocessingDrawing" xmlns:w10="urn:schemas-microsoft-com:office:word" xmlns:w="http://schemas.openxmlformats.org/wordprocessingml/2006/main" xmlns:w14="http://schemas.microsoft.com/office/word/2010/wordml" xmlns:w15="http://schemas.microsoft.com/office/word/2012/wordml" xmlns:wpg="http://schemas.microsoft.com/office/word/2010/wordprocessingGroup" xmlns:wpi="http://schemas.microsoft.com/office/word/2010/wordprocessingInk" xmlns:wne="http://schemas.microsoft.com/office/word/2006/wordml" xmlns:wps="http://schemas.microsoft.com/office/word/2010/wordprocessingShape" mc:Ignorable="w14 w15 wp14">
   <w:body>
     <w:p>
       <w:pPr>
@@ -40,7 +40,7 @@
                     <pic:cNvPicPr/>
                   </pic:nvPicPr>
                   <pic:blipFill>
-                    <a:blip r:embed="rId5" cstate="print">
+                    <a:blip r:embed="rId4" cstate="print">
                       <a:extLst>
                         <a:ext uri="{28A0092B-C50C-407E-A947-70E740481C1C}">
                           <a14:useLocalDpi xmlns:a14="http://schemas.microsoft.com/office/drawing/2010/main" val="0"/>
@@ -102,7 +102,7 @@
                     <pic:cNvPicPr/>
                   </pic:nvPicPr>
                   <pic:blipFill>
-                    <a:blip r:embed="rId6">
+                    <a:blip r:embed="rId5">
                       <a:extLst>
                         <a:ext uri="{28A0092B-C50C-407E-A947-70E740481C1C}">
                           <a14:useLocalDpi xmlns:a14="http://schemas.microsoft.com/office/drawing/2010/main" val="0"/>
@@ -583,6 +583,7 @@
         </w:rPr>
         <w:t xml:space="preserve">f </w:t>
       </w:r>
+      <w:proofErr w:type="spellStart"/>
       <w:r>
         <w:rPr>
           <w:rFonts w:ascii="Times New Roman" w:eastAsia="Times New Roman" w:hAnsi="Times New Roman" w:cs="Times New Roman"/>
@@ -636,6 +637,7 @@
         </w:rPr>
         <w:t>p</w:t>
       </w:r>
+      <w:proofErr w:type="spellEnd"/>
       <w:r>
         <w:rPr>
           <w:rFonts w:ascii="Times New Roman" w:eastAsia="Times New Roman" w:hAnsi="Times New Roman" w:cs="Times New Roman"/>
@@ -679,6 +681,7 @@
         </w:rPr>
         <w:t xml:space="preserve"> </w:t>
       </w:r>
+      <w:proofErr w:type="spellStart"/>
       <w:r>
         <w:rPr>
           <w:rFonts w:ascii="Times New Roman" w:eastAsia="Times New Roman" w:hAnsi="Times New Roman" w:cs="Times New Roman"/>
@@ -730,7 +733,18 @@
           <w:sz w:val="28"/>
           <w:szCs w:val="28"/>
         </w:rPr>
-        <w:t>p Sur</w:t>
+        <w:t>p</w:t>
+      </w:r>
+      <w:proofErr w:type="spellEnd"/>
+      <w:r>
+        <w:rPr>
+          <w:rFonts w:ascii="Times New Roman" w:eastAsia="Times New Roman" w:hAnsi="Times New Roman" w:cs="Times New Roman"/>
+          <w:b/>
+          <w:bCs/>
+          <w:sz w:val="28"/>
+          <w:szCs w:val="28"/>
+        </w:rPr>
+        <w:t xml:space="preserve"> Sur</w:t>
       </w:r>
       <w:r>
         <w:rPr>
@@ -899,6 +913,7 @@
         </w:rPr>
         <w:t xml:space="preserve">- </w:t>
       </w:r>
+      <w:proofErr w:type="spellStart"/>
       <w:r>
         <w:rPr>
           <w:rFonts w:ascii="Arial" w:eastAsia="Arial" w:hAnsi="Arial" w:cs="Arial"/>
@@ -912,6 +927,7 @@
         </w:rPr>
         <w:t>ap</w:t>
       </w:r>
+      <w:proofErr w:type="spellEnd"/>
     </w:p>
     <w:p>
       <w:pPr>
@@ -1248,6 +1264,7 @@
         </w:rPr>
         <w:t xml:space="preserve"> </w:t>
       </w:r>
+      <w:proofErr w:type="spellStart"/>
       <w:r>
         <w:rPr>
           <w:rFonts w:ascii="Arial" w:eastAsia="Arial" w:hAnsi="Arial" w:cs="Arial"/>
@@ -1261,6 +1278,7 @@
         </w:rPr>
         <w:t>ap</w:t>
       </w:r>
+      <w:proofErr w:type="spellEnd"/>
       <w:r>
         <w:rPr>
           <w:rFonts w:ascii="Arial" w:eastAsia="Arial" w:hAnsi="Arial" w:cs="Arial"/>
@@ -1274,6 +1292,7 @@
         </w:rPr>
         <w:t xml:space="preserve">and </w:t>
       </w:r>
+      <w:proofErr w:type="spellStart"/>
       <w:r>
         <w:rPr>
           <w:rFonts w:ascii="Arial" w:eastAsia="Arial" w:hAnsi="Arial" w:cs="Arial"/>
@@ -1287,6 +1306,7 @@
         </w:rPr>
         <w:t>ap</w:t>
       </w:r>
+      <w:proofErr w:type="spellEnd"/>
       <w:r>
         <w:rPr>
           <w:rFonts w:ascii="Arial" w:eastAsia="Arial" w:hAnsi="Arial" w:cs="Arial"/>
@@ -2157,6 +2177,7 @@
         </w:rPr>
         <w:t xml:space="preserve"> </w:t>
       </w:r>
+      <w:proofErr w:type="gramStart"/>
       <w:r>
         <w:rPr>
           <w:rFonts w:ascii="Arial" w:eastAsia="Arial" w:hAnsi="Arial" w:cs="Arial"/>
@@ -2177,6 +2198,7 @@
         </w:rPr>
         <w:t>s</w:t>
       </w:r>
+      <w:proofErr w:type="gramEnd"/>
       <w:r>
         <w:rPr>
           <w:rFonts w:ascii="Arial" w:eastAsia="Arial" w:hAnsi="Arial" w:cs="Arial"/>
@@ -4912,9 +4934,9 @@
               </wp:anchor>
             </w:drawing>
           </mc:Choice>
-          <mc:Fallback xmlns:w15="http://schemas.microsoft.com/office/word/2012/wordml">
+          <mc:Fallback>
             <w:pict>
-              <v:group w14:anchorId="5B1FC755" id="Group 2" o:spid="_x0000_s1026" style="position:absolute;margin-left:152.95pt;margin-top:-10.95pt;width:391.45pt;height:.1pt;z-index:-251658240;mso-position-horizontal-relative:page" coordorigin="3059,-219" coordsize="7829,2" o:gfxdata="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">
+              <v:group w14:anchorId="6B4AA370" id="Group 2" o:spid="_x0000_s1026" style="position:absolute;margin-left:152.95pt;margin-top:-10.95pt;width:391.45pt;height:.1pt;z-index:-251658240;mso-position-horizontal-relative:page" coordorigin="3059,-219" coordsize="7829,2" o:gfxdata="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">
                 <v:shape id="Freeform 3" o:spid="_x0000_s1027" style="position:absolute;left:3059;top:-219;width:7829;height:2;visibility:visible;mso-wrap-style:square;v-text-anchor:top" coordsize="7829,2" o:gfxdata="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" path="m,l7828,e" filled="f" strokeweight=".24536mm">
                   <v:path arrowok="t" o:connecttype="custom" o:connectlocs="0,0;7828,0" o:connectangles="0,0"/>
                 </v:shape>
@@ -5243,6 +5265,7 @@
         <w:tab/>
         <w:t xml:space="preserve">   </w:t>
       </w:r>
+      <w:proofErr w:type="gramStart"/>
       <w:r>
         <w:rPr>
           <w:rFonts w:ascii="Arial" w:eastAsia="Arial" w:hAnsi="Arial" w:cs="Arial"/>
@@ -5256,7 +5279,15 @@
           <w:rFonts w:ascii="Arial" w:eastAsia="Arial" w:hAnsi="Arial" w:cs="Arial"/>
           <w:position w:val="-1"/>
         </w:rPr>
-        <w:t xml:space="preserve">  /   </w:t>
+        <w:t xml:space="preserve">  /</w:t>
+      </w:r>
+      <w:proofErr w:type="gramEnd"/>
+      <w:r>
+        <w:rPr>
+          <w:rFonts w:ascii="Arial" w:eastAsia="Arial" w:hAnsi="Arial" w:cs="Arial"/>
+          <w:position w:val="-1"/>
+        </w:rPr>
+        <w:t xml:space="preserve">   </w:t>
       </w:r>
       <w:r>
         <w:rPr>
@@ -5318,14 +5349,7 @@
           <w:position w:val="-1"/>
         </w:rPr>
         <w:tab/>
-        <w:t xml:space="preserve">  </w:t>
-      </w:r>
-      <w:r>
-        <w:rPr>
-          <w:rFonts w:ascii="Arial" w:eastAsia="Arial" w:hAnsi="Arial" w:cs="Arial"/>
-          <w:position w:val="-1"/>
-        </w:rPr>
-        <w:t xml:space="preserve"> </w:t>
+        <w:t xml:space="preserve">   </w:t>
       </w:r>
       <w:r>
         <w:rPr>
@@ -5340,14 +5364,7 @@
           <w:rFonts w:ascii="Arial" w:eastAsia="Arial" w:hAnsi="Arial" w:cs="Arial"/>
           <w:position w:val="-1"/>
         </w:rPr>
-        <w:t xml:space="preserve">  </w:t>
-      </w:r>
-      <w:r>
-        <w:rPr>
-          <w:rFonts w:ascii="Arial" w:eastAsia="Arial" w:hAnsi="Arial" w:cs="Arial"/>
-          <w:position w:val="-1"/>
-        </w:rPr>
-        <w:t xml:space="preserve">/   </w:t>
+        <w:t xml:space="preserve">  /   </w:t>
       </w:r>
       <w:r>
         <w:rPr>
@@ -5362,21 +5379,7 @@
           <w:rFonts w:ascii="Arial" w:eastAsia="Arial" w:hAnsi="Arial" w:cs="Arial"/>
           <w:position w:val="-1"/>
         </w:rPr>
-        <w:t xml:space="preserve"> </w:t>
-      </w:r>
-      <w:r>
-        <w:rPr>
-          <w:rFonts w:ascii="Arial" w:eastAsia="Arial" w:hAnsi="Arial" w:cs="Arial"/>
-          <w:position w:val="-1"/>
-        </w:rPr>
-        <w:t xml:space="preserve">  </w:t>
-      </w:r>
-      <w:r>
-        <w:rPr>
-          <w:rFonts w:ascii="Arial" w:eastAsia="Arial" w:hAnsi="Arial" w:cs="Arial"/>
-          <w:position w:val="-1"/>
-        </w:rPr>
-        <w:t xml:space="preserve">/   </w:t>
+        <w:t xml:space="preserve">   /   </w:t>
       </w:r>
       <w:r>
         <w:rPr>
@@ -5424,8 +5427,6 @@
           <w:u w:val="single" w:color="000000"/>
         </w:rPr>
       </w:pPr>
-      <w:bookmarkStart w:id="0" w:name="_GoBack"/>
-      <w:bookmarkEnd w:id="0"/>
       <w:r>
         <w:rPr>
           <w:rFonts w:ascii="Arial" w:eastAsia="Arial" w:hAnsi="Arial" w:cs="Arial"/>
@@ -5526,24 +5527,8 @@
           <w:szCs w:val="20"/>
         </w:rPr>
       </w:pPr>
-    </w:p>
-    <w:p>
-      <w:pPr>
-        <w:spacing w:after="0" w:line="200" w:lineRule="exact"/>
-        <w:rPr>
-          <w:sz w:val="20"/>
-          <w:szCs w:val="20"/>
-        </w:rPr>
-      </w:pPr>
-    </w:p>
-    <w:p>
-      <w:pPr>
-        <w:spacing w:after="0" w:line="200" w:lineRule="exact"/>
-        <w:rPr>
-          <w:sz w:val="20"/>
-          <w:szCs w:val="20"/>
-        </w:rPr>
-      </w:pPr>
+      <w:bookmarkStart w:id="0" w:name="_GoBack"/>
+      <w:bookmarkEnd w:id="0"/>
     </w:p>
     <w:p>
       <w:pPr>
@@ -5826,6 +5811,7 @@
         </w:rPr>
         <w:t xml:space="preserve"> </w:t>
       </w:r>
+      <w:proofErr w:type="spellStart"/>
       <w:r>
         <w:rPr>
           <w:rFonts w:ascii="Calibri" w:eastAsia="Calibri" w:hAnsi="Calibri" w:cs="Calibri"/>
@@ -5859,6 +5845,7 @@
         </w:rPr>
         <w:t>ap</w:t>
       </w:r>
+      <w:proofErr w:type="spellEnd"/>
       <w:r>
         <w:rPr>
           <w:rFonts w:ascii="Calibri" w:eastAsia="Calibri" w:hAnsi="Calibri" w:cs="Calibri"/>
@@ -5913,7 +5900,7 @@
 </file>
 
 <file path=word/styles.xml><?xml version="1.0" encoding="utf-8"?>
-<w:styles xmlns:mc="http://schemas.openxmlformats.org/markup-compatibility/2006" xmlns:r="http://schemas.openxmlformats.org/officeDocument/2006/relationships" xmlns:w="http://schemas.openxmlformats.org/wordprocessingml/2006/main" xmlns:w14="http://schemas.microsoft.com/office/word/2010/wordml" mc:Ignorable="w14">
+<w:styles xmlns:mc="http://schemas.openxmlformats.org/markup-compatibility/2006" xmlns:r="http://schemas.openxmlformats.org/officeDocument/2006/relationships" xmlns:w="http://schemas.openxmlformats.org/wordprocessingml/2006/main" xmlns:w14="http://schemas.microsoft.com/office/word/2010/wordml" xmlns:w15="http://schemas.microsoft.com/office/word/2012/wordml" mc:Ignorable="w14 w15">
   <w:docDefaults>
     <w:rPrDefault>
       <w:rPr>
@@ -5930,434 +5917,378 @@
       </w:pPr>
     </w:pPrDefault>
   </w:docDefaults>
-  <w:latentStyles w:defLockedState="0" w:defUIPriority="99" w:defSemiHidden="1" w:defUnhideWhenUsed="1" w:defQFormat="0" w:count="267">
-    <w:lsdException w:name="Normal" w:semiHidden="0" w:uiPriority="0" w:unhideWhenUsed="0" w:qFormat="1"/>
-    <w:lsdException w:name="heading 1" w:semiHidden="0" w:uiPriority="9" w:unhideWhenUsed="0" w:qFormat="1"/>
-    <w:lsdException w:name="heading 2" w:uiPriority="9" w:qFormat="1"/>
-    <w:lsdException w:name="heading 3" w:uiPriority="9" w:qFormat="1"/>
-    <w:lsdException w:name="heading 4" w:uiPriority="9" w:qFormat="1"/>
-    <w:lsdException w:name="heading 5" w:uiPriority="9" w:qFormat="1"/>
-    <w:lsdException w:name="heading 6" w:uiPriority="9" w:qFormat="1"/>
-    <w:lsdException w:name="heading 7" w:uiPriority="9" w:qFormat="1"/>
-    <w:lsdException w:name="heading 8" w:uiPriority="9" w:qFormat="1"/>
-    <w:lsdException w:name="heading 9" w:uiPriority="9" w:qFormat="1"/>
-    <w:lsdException w:name="toc 1" w:uiPriority="39"/>
-    <w:lsdException w:name="toc 2" w:uiPriority="39"/>
-    <w:lsdException w:name="toc 3" w:uiPriority="39"/>
-    <w:lsdException w:name="toc 4" w:uiPriority="39"/>
-    <w:lsdException w:name="toc 5" w:uiPriority="39"/>
-    <w:lsdException w:name="toc 6" w:uiPriority="39"/>
-    <w:lsdException w:name="toc 7" w:uiPriority="39"/>
-    <w:lsdException w:name="toc 8" w:uiPriority="39"/>
-    <w:lsdException w:name="toc 9" w:uiPriority="39"/>
-    <w:lsdException w:name="caption" w:uiPriority="35" w:qFormat="1"/>
-    <w:lsdException w:name="Title" w:semiHidden="0" w:uiPriority="10" w:unhideWhenUsed="0" w:qFormat="1"/>
-    <w:lsdException w:name="Default Paragraph Font" w:uiPriority="1"/>
-    <w:lsdException w:name="Subtitle" w:semiHidden="0" w:uiPriority="11" w:unhideWhenUsed="0" w:qFormat="1"/>
-    <w:lsdException w:name="Strong" w:semiHidden="0" w:uiPriority="22" w:unhideWhenUsed="0" w:qFormat="1"/>
-    <w:lsdException w:name="Emphasis" w:semiHidden="0" w:uiPriority="20" w:unhideWhenUsed="0" w:qFormat="1"/>
-    <w:lsdException w:name="Table Grid" w:semiHidden="0" w:uiPriority="59" w:unhideWhenUsed="0"/>
-    <w:lsdException w:name="Placeholder Text" w:unhideWhenUsed="0"/>
-    <w:lsdException w:name="No Spacing" w:semiHidden="0" w:uiPriority="1" w:unhideWhenUsed="0" w:qFormat="1"/>
-    <w:lsdException w:name="Light Shading" w:semiHidden="0" w:uiPriority="60" w:unhideWhenUsed="0"/>
-    <w:lsdException w:name="Light List" w:semiHidden="0" w:uiPriority="61" w:unhideWhenUsed="0"/>
-    <w:lsdException w:name="Light Grid" w:semiHidden="0" w:uiPriority="62" w:unhideWhenUsed="0"/>
-    <w:lsdException w:name="Medium Shading 1" w:semiHidden="0" w:uiPriority="63" w:unhideWhenUsed="0"/>
-    <w:lsdException w:name="Medium Shading 2" w:semiHidden="0" w:uiPriority="64" w:unhideWhenUsed="0"/>
-    <w:lsdException w:name="Medium List 1" w:semiHidden="0" w:uiPriority="65" w:unhideWhenUsed="0"/>
-    <w:lsdException w:name="Medium List 2" w:semiHidden="0" w:uiPriority="66" w:unhideWhenUsed="0"/>
-    <w:lsdException w:name="Medium Grid 1" w:semiHidden="0" w:uiPriority="67" w:unhideWhenUsed="0"/>
-    <w:lsdException w:name="Medium Grid 2" w:semiHidden="0" w:uiPriority="68" w:unhideWhenUsed="0"/>
-    <w:lsdException w:name="Medium Grid 3" w:semiHidden="0" w:uiPriority="69" w:unhideWhenUsed="0"/>
-    <w:lsdException w:name="Dark List" w:semiHidden="0" w:uiPriority="70" w:unhideWhenUsed="0"/>
-    <w:lsdException w:name="Colorful Shading" w:semiHidden="0" w:uiPriority="71" w:unhideWhenUsed="0"/>
-    <w:lsdException w:name="Colorful List" w:semiHidden="0" w:uiPriority="72" w:unhideWhenUsed="0"/>
-    <w:lsdException w:name="Colorful Grid" w:semiHidden="0" w:uiPriority="73" w:unhideWhenUsed="0"/>
-    <w:lsdException w:name="Light Shading Accent 1" w:semiHidden="0" w:uiPriority="60" w:unhideWhenUsed="0"/>
-    <w:lsdException w:name="Light List Accent 1" w:semiHidden="0" w:uiPriority="61" w:unhideWhenUsed="0"/>
-    <w:lsdException w:name="Light Grid Accent 1" w:semiHidden="0" w:uiPriority="62" w:unhideWhenUsed="0"/>
-    <w:lsdException w:name="Medium Shading 1 Accent 1" w:semiHidden="0" w:uiPriority="63" w:unhideWhenUsed="0"/>
-    <w:lsdException w:name="Medium Shading 2 Accent 1" w:semiHidden="0" w:uiPriority="64" w:unhideWhenUsed="0"/>
-    <w:lsdException w:name="Medium List 1 Accent 1" w:semiHidden="0" w:uiPriority="65" w:unhideWhenUsed="0"/>
-    <w:lsdException w:name="Revision" w:unhideWhenUsed="0"/>
-    <w:lsdException w:name="List Paragraph" w:semiHidden="0" w:uiPriority="34" w:unhideWhenUsed="0" w:qFormat="1"/>
-    <w:lsdException w:name="Quote" w:semiHidden="0" w:uiPriority="29" w:unhideWhenUsed="0" w:qFormat="1"/>
-    <w:lsdException w:name="Intense Quote" w:semiHidden="0" w:uiPriority="30" w:unhideWhenUsed="0" w:qFormat="1"/>
-    <w:lsdException w:name="Medium List 2 Accent 1" w:semiHidden="0" w:uiPriority="66" w:unhideWhenUsed="0"/>
-    <w:lsdException w:name="Medium Grid 1 Accent 1" w:semiHidden="0" w:uiPriority="67" w:unhideWhenUsed="0"/>
-    <w:lsdException w:name="Medium Grid 2 Accent 1" w:semiHidden="0" w:uiPriority="68" w:unhideWhenUsed="0"/>
-    <w:lsdException w:name="Medium Grid 3 Accent 1" w:semiHidden="0" w:uiPriority="69" w:unhideWhenUsed="0"/>
-    <w:lsdException w:name="Dark List Accent 1" w:semiHidden="0" w:uiPriority="70" w:unhideWhenUsed="0"/>
-    <w:lsdException w:name="Colorful Shading Accent 1" w:semiHidden="0" w:uiPriority="71" w:unhideWhenUsed="0"/>
-    <w:lsdException w:name="Colorful List Accent 1" w:semiHidden="0" w:uiPriority="72" w:unhideWhenUsed="0"/>
-    <w:lsdException w:name="Colorful Grid Accent 1" w:semiHidden="0" w:uiPriority="73" w:unhideWhenUsed="0"/>
-    <w:lsdException w:name="Light Shading Accent 2" w:semiHidden="0" w:uiPriority="60" w:unhideWhenUsed="0"/>
-    <w:lsdException w:name="Light List Accent 2" w:semiHidden="0" w:uiPriority="61" w:unhideWhenUsed="0"/>
-    <w:lsdException w:name="Light Grid Accent 2" w:semiHidden="0" w:uiPriority="62" w:unhideWhenUsed="0"/>
-    <w:lsdException w:name="Medium Shading 1 Accent 2" w:semiHidden="0" w:uiPriority="63" w:unhideWhenUsed="0"/>
-    <w:lsdException w:name="Medium Shading 2 Accent 2" w:semiHidden="0" w:uiPriority="64" w:unhideWhenUsed="0"/>
-    <w:lsdException w:name="Medium List 1 Accent 2" w:semiHidden="0" w:uiPriority="65" w:unhideWhenUsed="0"/>
-    <w:lsdException w:name="Medium List 2 Accent 2" w:semiHidden="0" w:uiPriority="66" w:unhideWhenUsed="0"/>
-    <w:lsdException w:name="Medium Grid 1 Accent 2" w:semiHidden="0" w:uiPriority="67" w:unhideWhenUsed="0"/>
-    <w:lsdException w:name="Medium Grid 2 Accent 2" w:semiHidden="0" w:uiPriority="68" w:unhideWhenUsed="0"/>
-    <w:lsdException w:name="Medium Grid 3 Accent 2" w:semiHidden="0" w:uiPriority="69" w:unhideWhenUsed="0"/>
-    <w:lsdException w:name="Dark List Accent 2" w:semiHidden="0" w:uiPriority="70" w:unhideWhenUsed="0"/>
-    <w:lsdException w:name="Colorful Shading Accent 2" w:semiHidden="0" w:uiPriority="71" w:unhideWhenUsed="0"/>
-    <w:lsdException w:name="Colorful List Accent 2" w:semiHidden="0" w:uiPriority="72" w:unhideWhenUsed="0"/>
-    <w:lsdException w:name="Colorful Grid Accent 2" w:semiHidden="0" w:uiPriority="73" w:unhideWhenUsed="0"/>
-    <w:lsdException w:name="Light Shading Accent 3" w:semiHidden="0" w:uiPriority="60" w:unhideWhenUsed="0"/>
-    <w:lsdException w:name="Light List Accent 3" w:semiHidden="0" w:uiPriority="61" w:unhideWhenUsed="0"/>
-    <w:lsdException w:name="Light Grid Accent 3" w:semiHidden="0" w:uiPriority="62" w:unhideWhenUsed="0"/>
-    <w:lsdException w:name="Medium Shading 1 Accent 3" w:semiHidden="0" w:uiPriority="63" w:unhideWhenUsed="0"/>
-    <w:lsdException w:name="Medium Shading 2 Accent 3" w:semiHidden="0" w:uiPriority="64" w:unhideWhenUsed="0"/>
-    <w:lsdException w:name="Medium List 1 Accent 3" w:semiHidden="0" w:uiPriority="65" w:unhideWhenUsed="0"/>
-    <w:lsdException w:name="Medium List 2 Accent 3" w:semiHidden="0" w:uiPriority="66" w:unhideWhenUsed="0"/>
-    <w:lsdException w:name="Medium Grid 1 Accent 3" w:semiHidden="0" w:uiPriority="67" w:unhideWhenUsed="0"/>
-    <w:lsdException w:name="Medium Grid 2 Accent 3" w:semiHidden="0" w:uiPriority="68" w:unhideWhenUsed="0"/>
-    <w:lsdException w:name="Medium Grid 3 Accent 3" w:semiHidden="0" w:uiPriority="69" w:unhideWhenUsed="0"/>
-    <w:lsdException w:name="Dark List Accent 3" w:semiHidden="0" w:uiPriority="70" w:unhideWhenUsed="0"/>
-    <w:lsdException w:name="Colorful Shading Accent 3" w:semiHidden="0" w:uiPriority="71" w:unhideWhenUsed="0"/>
-    <w:lsdException w:name="Colorful List Accent 3" w:semiHidden="0" w:uiPriority="72" w:unhideWhenUsed="0"/>
-    <w:lsdException w:name="Colorful Grid Accent 3" w:semiHidden="0" w:uiPriority="73" w:unhideWhenUsed="0"/>
-    <w:lsdException w:name="Light Shading Accent 4" w:semiHidden="0" w:uiPriority="60" w:unhideWhenUsed="0"/>
-    <w:lsdException w:name="Light List Accent 4" w:semiHidden="0" w:uiPriority="61" w:unhideWhenUsed="0"/>
-    <w:lsdException w:name="Light Grid Accent 4" w:semiHidden="0" w:uiPriority="62" w:unhideWhenUsed="0"/>
-    <w:lsdException w:name="Medium Shading 1 Accent 4" w:semiHidden="0" w:uiPriority="63" w:unhideWhenUsed="0"/>
-    <w:lsdException w:name="Medium Shading 2 Accent 4" w:semiHidden="0" w:uiPriority="64" w:unhideWhenUsed="0"/>
-    <w:lsdException w:name="Medium List 1 Accent 4" w:semiHidden="0" w:uiPriority="65" w:unhideWhenUsed="0"/>
-    <w:lsdException w:name="Medium List 2 Accent 4" w:semiHidden="0" w:uiPriority="66" w:unhideWhenUsed="0"/>
-    <w:lsdException w:name="Medium Grid 1 Accent 4" w:semiHidden="0" w:uiPriority="67" w:unhideWhenUsed="0"/>
-    <w:lsdException w:name="Medium Grid 2 Accent 4" w:semiHidden="0" w:uiPriority="68" w:unhideWhenUsed="0"/>
-    <w:lsdException w:name="Medium Grid 3 Accent 4" w:semiHidden="0" w:uiPriority="69" w:unhideWhenUsed="0"/>
-    <w:lsdException w:name="Dark List Accent 4" w:semiHidden="0" w:uiPriority="70" w:unhideWhenUsed="0"/>
-    <w:lsdException w:name="Colorful Shading Accent 4" w:semiHidden="0" w:uiPriority="71" w:unhideWhenUsed="0"/>
-    <w:lsdException w:name="Colorful List Accent 4" w:semiHidden="0" w:uiPriority="72" w:unhideWhenUsed="0"/>
-    <w:lsdException w:name="Colorful Grid Accent 4" w:semiHidden="0" w:uiPriority="73" w:unhideWhenUsed="0"/>
-    <w:lsdException w:name="Light Shading Accent 5" w:semiHidden="0" w:uiPriority="60" w:unhideWhenUsed="0"/>
-    <w:lsdException w:name="Light List Accent 5" w:semiHidden="0" w:uiPriority="61" w:unhideWhenUsed="0"/>
-    <w:lsdException w:name="Light Grid Accent 5" w:semiHidden="0" w:uiPriority="62" w:unhideWhenUsed="0"/>
-    <w:lsdException w:name="Medium Shading 1 Accent 5" w:semiHidden="0" w:uiPriority="63" w:unhideWhenUsed="0"/>
-    <w:lsdException w:name="Medium Shading 2 Accent 5" w:semiHidden="0" w:uiPriority="64" w:unhideWhenUsed="0"/>
-    <w:lsdException w:name="Medium List 1 Accent 5" w:semiHidden="0" w:uiPriority="65" w:unhideWhenUsed="0"/>
-    <w:lsdException w:name="Medium List 2 Accent 5" w:semiHidden="0" w:uiPriority="66" w:unhideWhenUsed="0"/>
-    <w:lsdException w:name="Medium Grid 1 Accent 5" w:semiHidden="0" w:uiPriority="67" w:unhideWhenUsed="0"/>
-    <w:lsdException w:name="Medium Grid 2 Accent 5" w:semiHidden="0" w:uiPriority="68" w:unhideWhenUsed="0"/>
-    <w:lsdException w:name="Medium Grid 3 Accent 5" w:semiHidden="0" w:uiPriority="69" w:unhideWhenUsed="0"/>
-    <w:lsdException w:name="Dark List Accent 5" w:semiHidden="0" w:uiPriority="70" w:unhideWhenUsed="0"/>
-    <w:lsdException w:name="Colorful Shading Accent 5" w:semiHidden="0" w:uiPriority="71" w:unhideWhenUsed="0"/>
-    <w:lsdException w:name="Colorful List Accent 5" w:semiHidden="0" w:uiPriority="72" w:unhideWhenUsed="0"/>
-    <w:lsdException w:name="Colorful Grid Accent 5" w:semiHidden="0" w:uiPriority="73" w:unhideWhenUsed="0"/>
-    <w:lsdException w:name="Light Shading Accent 6" w:semiHidden="0" w:uiPriority="60" w:unhideWhenUsed="0"/>
-    <w:lsdException w:name="Light List Accent 6" w:semiHidden="0" w:uiPriority="61" w:unhideWhenUsed="0"/>
-    <w:lsdException w:name="Light Grid Accent 6" w:semiHidden="0" w:uiPriority="62" w:unhideWhenUsed="0"/>
-    <w:lsdException w:name="Medium Shading 1 Accent 6" w:semiHidden="0" w:uiPriority="63" w:unhideWhenUsed="0"/>
-    <w:lsdException w:name="Medium Shading 2 Accent 6" w:semiHidden="0" w:uiPriority="64" w:unhideWhenUsed="0"/>
-    <w:lsdException w:name="Medium List 1 Accent 6" w:semiHidden="0" w:uiPriority="65" w:unhideWhenUsed="0"/>
-    <w:lsdException w:name="Medium List 2 Accent 6" w:semiHidden="0" w:uiPriority="66" w:unhideWhenUsed="0"/>
-    <w:lsdException w:name="Medium Grid 1 Accent 6" w:semiHidden="0" w:uiPriority="67" w:unhideWhenUsed="0"/>
-    <w:lsdException w:name="Medium Grid 2 Accent 6" w:semiHidden="0" w:uiPriority="68" w:unhideWhenUsed="0"/>
-    <w:lsdException w:name="Medium Grid 3 Accent 6" w:semiHidden="0" w:uiPriority="69" w:unhideWhenUsed="0"/>
-    <w:lsdException w:name="Dark List Accent 6" w:semiHidden="0" w:uiPriority="70" w:unhideWhenUsed="0"/>
-    <w:lsdException w:name="Colorful Shading Accent 6" w:semiHidden="0" w:uiPriority="71" w:unhideWhenUsed="0"/>
-    <w:lsdException w:name="Colorful List Accent 6" w:semiHidden="0" w:uiPriority="72" w:unhideWhenUsed="0"/>
-    <w:lsdException w:name="Colorful Grid Accent 6" w:semiHidden="0" w:uiPriority="73" w:unhideWhenUsed="0"/>
-    <w:lsdException w:name="Subtle Emphasis" w:semiHidden="0" w:uiPriority="19" w:unhideWhenUsed="0" w:qFormat="1"/>
-    <w:lsdException w:name="Intense Emphasis" w:semiHidden="0" w:uiPriority="21" w:unhideWhenUsed="0" w:qFormat="1"/>
-    <w:lsdException w:name="Subtle Reference" w:semiHidden="0" w:uiPriority="31" w:unhideWhenUsed="0" w:qFormat="1"/>
-    <w:lsdException w:name="Intense Reference" w:semiHidden="0" w:uiPriority="32" w:unhideWhenUsed="0" w:qFormat="1"/>
-    <w:lsdException w:name="Book Title" w:semiHidden="0" w:uiPriority="33" w:unhideWhenUsed="0" w:qFormat="1"/>
-    <w:lsdException w:name="Bibliography" w:uiPriority="37"/>
-    <w:lsdException w:name="TOC Heading" w:uiPriority="39" w:qFormat="1"/>
-  </w:latentStyles>
-  <w:style w:type="paragraph" w:default="1" w:styleId="Normal">
-    <w:name w:val="Normal"/>
-    <w:qFormat/>
-    <w:rsid w:val="0023102B"/>
-  </w:style>
-  <w:style w:type="character" w:default="1" w:styleId="DefaultParagraphFont">
-    <w:name w:val="Default Paragraph Font"/>
-    <w:uiPriority w:val="1"/>
-    <w:semiHidden/>
-    <w:unhideWhenUsed/>
-  </w:style>
-  <w:style w:type="table" w:default="1" w:styleId="TableNormal">
-    <w:name w:val="Normal Table"/>
-    <w:uiPriority w:val="99"/>
-    <w:semiHidden/>
-    <w:unhideWhenUsed/>
-    <w:tblPr>
-      <w:tblInd w:w="0" w:type="dxa"/>
-      <w:tblCellMar>
-        <w:top w:w="0" w:type="dxa"/>
-        <w:left w:w="108" w:type="dxa"/>
-        <w:bottom w:w="0" w:type="dxa"/>
-        <w:right w:w="108" w:type="dxa"/>
-      </w:tblCellMar>
-    </w:tblPr>
-  </w:style>
-  <w:style w:type="numbering" w:default="1" w:styleId="NoList">
-    <w:name w:val="No List"/>
-    <w:uiPriority w:val="99"/>
-    <w:semiHidden/>
-    <w:unhideWhenUsed/>
-  </w:style>
-  <w:style w:type="character" w:styleId="CommentReference">
-    <w:name w:val="annotation reference"/>
-    <w:basedOn w:val="DefaultParagraphFont"/>
-    <w:uiPriority w:val="99"/>
-    <w:semiHidden/>
-    <w:unhideWhenUsed/>
-    <w:rsid w:val="003C0AC6"/>
-    <w:rPr>
-      <w:sz w:val="16"/>
-      <w:szCs w:val="16"/>
-    </w:rPr>
-  </w:style>
-  <w:style w:type="paragraph" w:styleId="CommentText">
-    <w:name w:val="annotation text"/>
-    <w:basedOn w:val="Normal"/>
-    <w:link w:val="CommentTextChar"/>
-    <w:uiPriority w:val="99"/>
-    <w:semiHidden/>
-    <w:unhideWhenUsed/>
-    <w:rsid w:val="003C0AC6"/>
-    <w:pPr>
-      <w:spacing w:line="240" w:lineRule="auto"/>
-    </w:pPr>
-    <w:rPr>
-      <w:sz w:val="20"/>
-      <w:szCs w:val="20"/>
-    </w:rPr>
-  </w:style>
-  <w:style w:type="character" w:customStyle="1" w:styleId="CommentTextChar">
-    <w:name w:val="Comment Text Char"/>
-    <w:basedOn w:val="DefaultParagraphFont"/>
-    <w:link w:val="CommentText"/>
-    <w:uiPriority w:val="99"/>
-    <w:semiHidden/>
-    <w:rsid w:val="003C0AC6"/>
-    <w:rPr>
-      <w:sz w:val="20"/>
-      <w:szCs w:val="20"/>
-    </w:rPr>
-  </w:style>
-  <w:style w:type="paragraph" w:styleId="CommentSubject">
-    <w:name w:val="annotation subject"/>
-    <w:basedOn w:val="CommentText"/>
-    <w:next w:val="CommentText"/>
-    <w:link w:val="CommentSubjectChar"/>
-    <w:uiPriority w:val="99"/>
-    <w:semiHidden/>
-    <w:unhideWhenUsed/>
-    <w:rsid w:val="003C0AC6"/>
-    <w:rPr>
-      <w:b/>
-      <w:bCs/>
-    </w:rPr>
-  </w:style>
-  <w:style w:type="character" w:customStyle="1" w:styleId="CommentSubjectChar">
-    <w:name w:val="Comment Subject Char"/>
-    <w:basedOn w:val="CommentTextChar"/>
-    <w:link w:val="CommentSubject"/>
-    <w:uiPriority w:val="99"/>
-    <w:semiHidden/>
-    <w:rsid w:val="003C0AC6"/>
-    <w:rPr>
-      <w:b/>
-      <w:bCs/>
-      <w:sz w:val="20"/>
-      <w:szCs w:val="20"/>
-    </w:rPr>
-  </w:style>
-  <w:style w:type="paragraph" w:styleId="BalloonText">
-    <w:name w:val="Balloon Text"/>
-    <w:basedOn w:val="Normal"/>
-    <w:link w:val="BalloonTextChar"/>
-    <w:uiPriority w:val="99"/>
-    <w:semiHidden/>
-    <w:unhideWhenUsed/>
-    <w:rsid w:val="003C0AC6"/>
-    <w:pPr>
-      <w:spacing w:after="0" w:line="240" w:lineRule="auto"/>
-    </w:pPr>
-    <w:rPr>
-      <w:rFonts w:ascii="Tahoma" w:hAnsi="Tahoma" w:cs="Tahoma"/>
-      <w:sz w:val="16"/>
-      <w:szCs w:val="16"/>
-    </w:rPr>
-  </w:style>
-  <w:style w:type="character" w:customStyle="1" w:styleId="BalloonTextChar">
-    <w:name w:val="Balloon Text Char"/>
-    <w:basedOn w:val="DefaultParagraphFont"/>
-    <w:link w:val="BalloonText"/>
-    <w:uiPriority w:val="99"/>
-    <w:semiHidden/>
-    <w:rsid w:val="003C0AC6"/>
-    <w:rPr>
-      <w:rFonts w:ascii="Tahoma" w:hAnsi="Tahoma" w:cs="Tahoma"/>
-      <w:sz w:val="16"/>
-      <w:szCs w:val="16"/>
-    </w:rPr>
-  </w:style>
-</w:styles>
-</file>
-
-<file path=word/stylesWithEffects.xml><?xml version="1.0" encoding="utf-8"?>
-<w:styles xmlns:wpc="http://schemas.microsoft.com/office/word/2010/wordprocessingCanvas" xmlns:mc="http://schemas.openxmlformats.org/markup-compatibility/2006" xmlns:o="urn:schemas-microsoft-com:office:office" xmlns:r="http://schemas.openxmlformats.org/officeDocument/2006/relationships" xmlns:m="http://schemas.openxmlformats.org/officeDocument/2006/math" xmlns:v="urn:schemas-microsoft-com:vml" xmlns:wp14="http://schemas.microsoft.com/office/word/2010/wordprocessingDrawing" xmlns:wp="http://schemas.openxmlformats.org/drawingml/2006/wordprocessingDrawing" xmlns:w10="urn:schemas-microsoft-com:office:word" xmlns:w="http://schemas.openxmlformats.org/wordprocessingml/2006/main" xmlns:w14="http://schemas.microsoft.com/office/word/2010/wordml" xmlns:wpg="http://schemas.microsoft.com/office/word/2010/wordprocessingGroup" xmlns:wpi="http://schemas.microsoft.com/office/word/2010/wordprocessingInk" xmlns:wne="http://schemas.microsoft.com/office/word/2006/wordml" xmlns:wps="http://schemas.microsoft.com/office/word/2010/wordprocessingShape" mc:Ignorable="w14 wp14">
-  <w:docDefaults>
-    <w:rPrDefault>
-      <w:rPr>
-        <w:rFonts w:asciiTheme="minorHAnsi" w:eastAsiaTheme="minorHAnsi" w:hAnsiTheme="minorHAnsi" w:cstheme="minorBidi"/>
-        <w:sz w:val="22"/>
-        <w:szCs w:val="22"/>
-        <w:lang w:val="en-US" w:eastAsia="en-US" w:bidi="ar-SA"/>
-      </w:rPr>
-    </w:rPrDefault>
-    <w:pPrDefault>
-      <w:pPr>
-        <w:widowControl w:val="0"/>
-        <w:spacing w:after="200" w:line="276" w:lineRule="auto"/>
-      </w:pPr>
-    </w:pPrDefault>
-  </w:docDefaults>
-  <w:latentStyles w:defLockedState="0" w:defUIPriority="99" w:defSemiHidden="1" w:defUnhideWhenUsed="1" w:defQFormat="0" w:count="267">
-    <w:lsdException w:name="Normal" w:semiHidden="0" w:uiPriority="0" w:unhideWhenUsed="0" w:qFormat="1"/>
-    <w:lsdException w:name="heading 1" w:semiHidden="0" w:uiPriority="9" w:unhideWhenUsed="0" w:qFormat="1"/>
-    <w:lsdException w:name="heading 2" w:uiPriority="9" w:qFormat="1"/>
-    <w:lsdException w:name="heading 3" w:uiPriority="9" w:qFormat="1"/>
-    <w:lsdException w:name="heading 4" w:uiPriority="9" w:qFormat="1"/>
-    <w:lsdException w:name="heading 5" w:uiPriority="9" w:qFormat="1"/>
-    <w:lsdException w:name="heading 6" w:uiPriority="9" w:qFormat="1"/>
-    <w:lsdException w:name="heading 7" w:uiPriority="9" w:qFormat="1"/>
-    <w:lsdException w:name="heading 8" w:uiPriority="9" w:qFormat="1"/>
-    <w:lsdException w:name="heading 9" w:uiPriority="9" w:qFormat="1"/>
-    <w:lsdException w:name="toc 1" w:uiPriority="39"/>
-    <w:lsdException w:name="toc 2" w:uiPriority="39"/>
-    <w:lsdException w:name="toc 3" w:uiPriority="39"/>
-    <w:lsdException w:name="toc 4" w:uiPriority="39"/>
-    <w:lsdException w:name="toc 5" w:uiPriority="39"/>
-    <w:lsdException w:name="toc 6" w:uiPriority="39"/>
-    <w:lsdException w:name="toc 7" w:uiPriority="39"/>
-    <w:lsdException w:name="toc 8" w:uiPriority="39"/>
-    <w:lsdException w:name="toc 9" w:uiPriority="39"/>
-    <w:lsdException w:name="caption" w:uiPriority="35" w:qFormat="1"/>
-    <w:lsdException w:name="Title" w:semiHidden="0" w:uiPriority="10" w:unhideWhenUsed="0" w:qFormat="1"/>
-    <w:lsdException w:name="Default Paragraph Font" w:uiPriority="1"/>
-    <w:lsdException w:name="Subtitle" w:semiHidden="0" w:uiPriority="11" w:unhideWhenUsed="0" w:qFormat="1"/>
-    <w:lsdException w:name="Strong" w:semiHidden="0" w:uiPriority="22" w:unhideWhenUsed="0" w:qFormat="1"/>
-    <w:lsdException w:name="Emphasis" w:semiHidden="0" w:uiPriority="20" w:unhideWhenUsed="0" w:qFormat="1"/>
-    <w:lsdException w:name="Table Grid" w:semiHidden="0" w:uiPriority="59" w:unhideWhenUsed="0"/>
-    <w:lsdException w:name="Placeholder Text" w:unhideWhenUsed="0"/>
-    <w:lsdException w:name="No Spacing" w:semiHidden="0" w:uiPriority="1" w:unhideWhenUsed="0" w:qFormat="1"/>
-    <w:lsdException w:name="Light Shading" w:semiHidden="0" w:uiPriority="60" w:unhideWhenUsed="0"/>
-    <w:lsdException w:name="Light List" w:semiHidden="0" w:uiPriority="61" w:unhideWhenUsed="0"/>
-    <w:lsdException w:name="Light Grid" w:semiHidden="0" w:uiPriority="62" w:unhideWhenUsed="0"/>
-    <w:lsdException w:name="Medium Shading 1" w:semiHidden="0" w:uiPriority="63" w:unhideWhenUsed="0"/>
-    <w:lsdException w:name="Medium Shading 2" w:semiHidden="0" w:uiPriority="64" w:unhideWhenUsed="0"/>
-    <w:lsdException w:name="Medium List 1" w:semiHidden="0" w:uiPriority="65" w:unhideWhenUsed="0"/>
-    <w:lsdException w:name="Medium List 2" w:semiHidden="0" w:uiPriority="66" w:unhideWhenUsed="0"/>
-    <w:lsdException w:name="Medium Grid 1" w:semiHidden="0" w:uiPriority="67" w:unhideWhenUsed="0"/>
-    <w:lsdException w:name="Medium Grid 2" w:semiHidden="0" w:uiPriority="68" w:unhideWhenUsed="0"/>
-    <w:lsdException w:name="Medium Grid 3" w:semiHidden="0" w:uiPriority="69" w:unhideWhenUsed="0"/>
-    <w:lsdException w:name="Dark List" w:semiHidden="0" w:uiPriority="70" w:unhideWhenUsed="0"/>
-    <w:lsdException w:name="Colorful Shading" w:semiHidden="0" w:uiPriority="71" w:unhideWhenUsed="0"/>
-    <w:lsdException w:name="Colorful List" w:semiHidden="0" w:uiPriority="72" w:unhideWhenUsed="0"/>
-    <w:lsdException w:name="Colorful Grid" w:semiHidden="0" w:uiPriority="73" w:unhideWhenUsed="0"/>
-    <w:lsdException w:name="Light Shading Accent 1" w:semiHidden="0" w:uiPriority="60" w:unhideWhenUsed="0"/>
-    <w:lsdException w:name="Light List Accent 1" w:semiHidden="0" w:uiPriority="61" w:unhideWhenUsed="0"/>
-    <w:lsdException w:name="Light Grid Accent 1" w:semiHidden="0" w:uiPriority="62" w:unhideWhenUsed="0"/>
-    <w:lsdException w:name="Medium Shading 1 Accent 1" w:semiHidden="0" w:uiPriority="63" w:unhideWhenUsed="0"/>
-    <w:lsdException w:name="Medium Shading 2 Accent 1" w:semiHidden="0" w:uiPriority="64" w:unhideWhenUsed="0"/>
-    <w:lsdException w:name="Medium List 1 Accent 1" w:semiHidden="0" w:uiPriority="65" w:unhideWhenUsed="0"/>
-    <w:lsdException w:name="Revision" w:unhideWhenUsed="0"/>
-    <w:lsdException w:name="List Paragraph" w:semiHidden="0" w:uiPriority="34" w:unhideWhenUsed="0" w:qFormat="1"/>
-    <w:lsdException w:name="Quote" w:semiHidden="0" w:uiPriority="29" w:unhideWhenUsed="0" w:qFormat="1"/>
-    <w:lsdException w:name="Intense Quote" w:semiHidden="0" w:uiPriority="30" w:unhideWhenUsed="0" w:qFormat="1"/>
-    <w:lsdException w:name="Medium List 2 Accent 1" w:semiHidden="0" w:uiPriority="66" w:unhideWhenUsed="0"/>
-    <w:lsdException w:name="Medium Grid 1 Accent 1" w:semiHidden="0" w:uiPriority="67" w:unhideWhenUsed="0"/>
-    <w:lsdException w:name="Medium Grid 2 Accent 1" w:semiHidden="0" w:uiPriority="68" w:unhideWhenUsed="0"/>
-    <w:lsdException w:name="Medium Grid 3 Accent 1" w:semiHidden="0" w:uiPriority="69" w:unhideWhenUsed="0"/>
-    <w:lsdException w:name="Dark List Accent 1" w:semiHidden="0" w:uiPriority="70" w:unhideWhenUsed="0"/>
-    <w:lsdException w:name="Colorful Shading Accent 1" w:semiHidden="0" w:uiPriority="71" w:unhideWhenUsed="0"/>
-    <w:lsdException w:name="Colorful List Accent 1" w:semiHidden="0" w:uiPriority="72" w:unhideWhenUsed="0"/>
-    <w:lsdException w:name="Colorful Grid Accent 1" w:semiHidden="0" w:uiPriority="73" w:unhideWhenUsed="0"/>
-    <w:lsdException w:name="Light Shading Accent 2" w:semiHidden="0" w:uiPriority="60" w:unhideWhenUsed="0"/>
-    <w:lsdException w:name="Light List Accent 2" w:semiHidden="0" w:uiPriority="61" w:unhideWhenUsed="0"/>
-    <w:lsdException w:name="Light Grid Accent 2" w:semiHidden="0" w:uiPriority="62" w:unhideWhenUsed="0"/>
-    <w:lsdException w:name="Medium Shading 1 Accent 2" w:semiHidden="0" w:uiPriority="63" w:unhideWhenUsed="0"/>
-    <w:lsdException w:name="Medium Shading 2 Accent 2" w:semiHidden="0" w:uiPriority="64" w:unhideWhenUsed="0"/>
-    <w:lsdException w:name="Medium List 1 Accent 2" w:semiHidden="0" w:uiPriority="65" w:unhideWhenUsed="0"/>
-    <w:lsdException w:name="Medium List 2 Accent 2" w:semiHidden="0" w:uiPriority="66" w:unhideWhenUsed="0"/>
-    <w:lsdException w:name="Medium Grid 1 Accent 2" w:semiHidden="0" w:uiPriority="67" w:unhideWhenUsed="0"/>
-    <w:lsdException w:name="Medium Grid 2 Accent 2" w:semiHidden="0" w:uiPriority="68" w:unhideWhenUsed="0"/>
-    <w:lsdException w:name="Medium Grid 3 Accent 2" w:semiHidden="0" w:uiPriority="69" w:unhideWhenUsed="0"/>
-    <w:lsdException w:name="Dark List Accent 2" w:semiHidden="0" w:uiPriority="70" w:unhideWhenUsed="0"/>
-    <w:lsdException w:name="Colorful Shading Accent 2" w:semiHidden="0" w:uiPriority="71" w:unhideWhenUsed="0"/>
-    <w:lsdException w:name="Colorful List Accent 2" w:semiHidden="0" w:uiPriority="72" w:unhideWhenUsed="0"/>
-    <w:lsdException w:name="Colorful Grid Accent 2" w:semiHidden="0" w:uiPriority="73" w:unhideWhenUsed="0"/>
-    <w:lsdException w:name="Light Shading Accent 3" w:semiHidden="0" w:uiPriority="60" w:unhideWhenUsed="0"/>
-    <w:lsdException w:name="Light List Accent 3" w:semiHidden="0" w:uiPriority="61" w:unhideWhenUsed="0"/>
-    <w:lsdException w:name="Light Grid Accent 3" w:semiHidden="0" w:uiPriority="62" w:unhideWhenUsed="0"/>
-    <w:lsdException w:name="Medium Shading 1 Accent 3" w:semiHidden="0" w:uiPriority="63" w:unhideWhenUsed="0"/>
-    <w:lsdException w:name="Medium Shading 2 Accent 3" w:semiHidden="0" w:uiPriority="64" w:unhideWhenUsed="0"/>
-    <w:lsdException w:name="Medium List 1 Accent 3" w:semiHidden="0" w:uiPriority="65" w:unhideWhenUsed="0"/>
-    <w:lsdException w:name="Medium List 2 Accent 3" w:semiHidden="0" w:uiPriority="66" w:unhideWhenUsed="0"/>
-    <w:lsdException w:name="Medium Grid 1 Accent 3" w:semiHidden="0" w:uiPriority="67" w:unhideWhenUsed="0"/>
-    <w:lsdException w:name="Medium Grid 2 Accent 3" w:semiHidden="0" w:uiPriority="68" w:unhideWhenUsed="0"/>
-    <w:lsdException w:name="Medium Grid 3 Accent 3" w:semiHidden="0" w:uiPriority="69" w:unhideWhenUsed="0"/>
-    <w:lsdException w:name="Dark List Accent 3" w:semiHidden="0" w:uiPriority="70" w:unhideWhenUsed="0"/>
-    <w:lsdException w:name="Colorful Shading Accent 3" w:semiHidden="0" w:uiPriority="71" w:unhideWhenUsed="0"/>
-    <w:lsdException w:name="Colorful List Accent 3" w:semiHidden="0" w:uiPriority="72" w:unhideWhenUsed="0"/>
-    <w:lsdException w:name="Colorful Grid Accent 3" w:semiHidden="0" w:uiPriority="73" w:unhideWhenUsed="0"/>
-    <w:lsdException w:name="Light Shading Accent 4" w:semiHidden="0" w:uiPriority="60" w:unhideWhenUsed="0"/>
-    <w:lsdException w:name="Light List Accent 4" w:semiHidden="0" w:uiPriority="61" w:unhideWhenUsed="0"/>
-    <w:lsdException w:name="Light Grid Accent 4" w:semiHidden="0" w:uiPriority="62" w:unhideWhenUsed="0"/>
-    <w:lsdException w:name="Medium Shading 1 Accent 4" w:semiHidden="0" w:uiPriority="63" w:unhideWhenUsed="0"/>
-    <w:lsdException w:name="Medium Shading 2 Accent 4" w:semiHidden="0" w:uiPriority="64" w:unhideWhenUsed="0"/>
-    <w:lsdException w:name="Medium List 1 Accent 4" w:semiHidden="0" w:uiPriority="65" w:unhideWhenUsed="0"/>
-    <w:lsdException w:name="Medium List 2 Accent 4" w:semiHidden="0" w:uiPriority="66" w:unhideWhenUsed="0"/>
-    <w:lsdException w:name="Medium Grid 1 Accent 4" w:semiHidden="0" w:uiPriority="67" w:unhideWhenUsed="0"/>
-    <w:lsdException w:name="Medium Grid 2 Accent 4" w:semiHidden="0" w:uiPriority="68" w:unhideWhenUsed="0"/>
-    <w:lsdException w:name="Medium Grid 3 Accent 4" w:semiHidden="0" w:uiPriority="69" w:unhideWhenUsed="0"/>
-    <w:lsdException w:name="Dark List Accent 4" w:semiHidden="0" w:uiPriority="70" w:unhideWhenUsed="0"/>
-    <w:lsdException w:name="Colorful Shading Accent 4" w:semiHidden="0" w:uiPriority="71" w:unhideWhenUsed="0"/>
-    <w:lsdException w:name="Colorful List Accent 4" w:semiHidden="0" w:uiPriority="72" w:unhideWhenUsed="0"/>
-    <w:lsdException w:name="Colorful Grid Accent 4" w:semiHidden="0" w:uiPriority="73" w:unhideWhenUsed="0"/>
-    <w:lsdException w:name="Light Shading Accent 5" w:semiHidden="0" w:uiPriority="60" w:unhideWhenUsed="0"/>
-    <w:lsdException w:name="Light List Accent 5" w:semiHidden="0" w:uiPriority="61" w:unhideWhenUsed="0"/>
-    <w:lsdException w:name="Light Grid Accent 5" w:semiHidden="0" w:uiPriority="62" w:unhideWhenUsed="0"/>
-    <w:lsdException w:name="Medium Shading 1 Accent 5" w:semiHidden="0" w:uiPriority="63" w:unhideWhenUsed="0"/>
-    <w:lsdException w:name="Medium Shading 2 Accent 5" w:semiHidden="0" w:uiPriority="64" w:unhideWhenUsed="0"/>
-    <w:lsdException w:name="Medium List 1 Accent 5" w:semiHidden="0" w:uiPriority="65" w:unhideWhenUsed="0"/>
-    <w:lsdException w:name="Medium List 2 Accent 5" w:semiHidden="0" w:uiPriority="66" w:unhideWhenUsed="0"/>
-    <w:lsdException w:name="Medium Grid 1 Accent 5" w:semiHidden="0" w:uiPriority="67" w:unhideWhenUsed="0"/>
-    <w:lsdException w:name="Medium Grid 2 Accent 5" w:semiHidden="0" w:uiPriority="68" w:unhideWhenUsed="0"/>
-    <w:lsdException w:name="Medium Grid 3 Accent 5" w:semiHidden="0" w:uiPriority="69" w:unhideWhenUsed="0"/>
-    <w:lsdException w:name="Dark List Accent 5" w:semiHidden="0" w:uiPriority="70" w:unhideWhenUsed="0"/>
-    <w:lsdException w:name="Colorful Shading Accent 5" w:semiHidden="0" w:uiPriority="71" w:unhideWhenUsed="0"/>
-    <w:lsdException w:name="Colorful List Accent 5" w:semiHidden="0" w:uiPriority="72" w:unhideWhenUsed="0"/>
-    <w:lsdException w:name="Colorful Grid Accent 5" w:semiHidden="0" w:uiPriority="73" w:unhideWhenUsed="0"/>
-    <w:lsdException w:name="Light Shading Accent 6" w:semiHidden="0" w:uiPriority="60" w:unhideWhenUsed="0"/>
-    <w:lsdException w:name="Light List Accent 6" w:semiHidden="0" w:uiPriority="61" w:unhideWhenUsed="0"/>
-    <w:lsdException w:name="Light Grid Accent 6" w:semiHidden="0" w:uiPriority="62" w:unhideWhenUsed="0"/>
-    <w:lsdException w:name="Medium Shading 1 Accent 6" w:semiHidden="0" w:uiPriority="63" w:unhideWhenUsed="0"/>
-    <w:lsdException w:name="Medium Shading 2 Accent 6" w:semiHidden="0" w:uiPriority="64" w:unhideWhenUsed="0"/>
-    <w:lsdException w:name="Medium List 1 Accent 6" w:semiHidden="0" w:uiPriority="65" w:unhideWhenUsed="0"/>
-    <w:lsdException w:name="Medium List 2 Accent 6" w:semiHidden="0" w:uiPriority="66" w:unhideWhenUsed="0"/>
-    <w:lsdException w:name="Medium Grid 1 Accent 6" w:semiHidden="0" w:uiPriority="67" w:unhideWhenUsed="0"/>
-    <w:lsdException w:name="Medium Grid 2 Accent 6" w:semiHidden="0" w:uiPriority="68" w:unhideWhenUsed="0"/>
-    <w:lsdException w:name="Medium Grid 3 Accent 6" w:semiHidden="0" w:uiPriority="69" w:unhideWhenUsed="0"/>
-    <w:lsdException w:name="Dark List Accent 6" w:semiHidden="0" w:uiPriority="70" w:unhideWhenUsed="0"/>
-    <w:lsdException w:name="Colorful Shading Accent 6" w:semiHidden="0" w:uiPriority="71" w:unhideWhenUsed="0"/>
-    <w:lsdException w:name="Colorful List Accent 6" w:semiHidden="0" w:uiPriority="72" w:unhideWhenUsed="0"/>
-    <w:lsdException w:name="Colorful Grid Accent 6" w:semiHidden="0" w:uiPriority="73" w:unhideWhenUsed="0"/>
-    <w:lsdException w:name="Subtle Emphasis" w:semiHidden="0" w:uiPriority="19" w:unhideWhenUsed="0" w:qFormat="1"/>
-    <w:lsdException w:name="Intense Emphasis" w:semiHidden="0" w:uiPriority="21" w:unhideWhenUsed="0" w:qFormat="1"/>
-    <w:lsdException w:name="Subtle Reference" w:semiHidden="0" w:uiPriority="31" w:unhideWhenUsed="0" w:qFormat="1"/>
-    <w:lsdException w:name="Intense Reference" w:semiHidden="0" w:uiPriority="32" w:unhideWhenUsed="0" w:qFormat="1"/>
-    <w:lsdException w:name="Book Title" w:semiHidden="0" w:uiPriority="33" w:unhideWhenUsed="0" w:qFormat="1"/>
-    <w:lsdException w:name="Bibliography" w:uiPriority="37"/>
-    <w:lsdException w:name="TOC Heading" w:uiPriority="39" w:qFormat="1"/>
+  <w:latentStyles w:defLockedState="0" w:defUIPriority="99" w:defSemiHidden="0" w:defUnhideWhenUsed="0" w:defQFormat="0" w:count="371">
+    <w:lsdException w:name="Normal" w:uiPriority="0" w:qFormat="1"/>
+    <w:lsdException w:name="heading 1" w:uiPriority="9" w:qFormat="1"/>
+    <w:lsdException w:name="heading 2" w:semiHidden="1" w:uiPriority="9" w:unhideWhenUsed="1" w:qFormat="1"/>
+    <w:lsdException w:name="heading 3" w:semiHidden="1" w:uiPriority="9" w:unhideWhenUsed="1" w:qFormat="1"/>
+    <w:lsdException w:name="heading 4" w:semiHidden="1" w:uiPriority="9" w:unhideWhenUsed="1" w:qFormat="1"/>
+    <w:lsdException w:name="heading 5" w:semiHidden="1" w:uiPriority="9" w:unhideWhenUsed="1" w:qFormat="1"/>
+    <w:lsdException w:name="heading 6" w:semiHidden="1" w:uiPriority="9" w:unhideWhenUsed="1" w:qFormat="1"/>
+    <w:lsdException w:name="heading 7" w:semiHidden="1" w:uiPriority="9" w:unhideWhenUsed="1" w:qFormat="1"/>
+    <w:lsdException w:name="heading 8" w:semiHidden="1" w:uiPriority="9" w:unhideWhenUsed="1" w:qFormat="1"/>
+    <w:lsdException w:name="heading 9" w:semiHidden="1" w:uiPriority="9" w:unhideWhenUsed="1" w:qFormat="1"/>
+    <w:lsdException w:name="index 1" w:semiHidden="1" w:unhideWhenUsed="1"/>
+    <w:lsdException w:name="index 2" w:semiHidden="1" w:unhideWhenUsed="1"/>
+    <w:lsdException w:name="index 3" w:semiHidden="1" w:unhideWhenUsed="1"/>
+    <w:lsdException w:name="index 4" w:semiHidden="1" w:unhideWhenUsed="1"/>
+    <w:lsdException w:name="index 5" w:semiHidden="1" w:unhideWhenUsed="1"/>
+    <w:lsdException w:name="index 6" w:semiHidden="1" w:unhideWhenUsed="1"/>
+    <w:lsdException w:name="index 7" w:semiHidden="1" w:unhideWhenUsed="1"/>
+    <w:lsdException w:name="index 8" w:semiHidden="1" w:unhideWhenUsed="1"/>
+    <w:lsdException w:name="index 9" w:semiHidden="1" w:unhideWhenUsed="1"/>
+    <w:lsdException w:name="toc 1" w:semiHidden="1" w:uiPriority="39" w:unhideWhenUsed="1"/>
+    <w:lsdException w:name="toc 2" w:semiHidden="1" w:uiPriority="39" w:unhideWhenUsed="1"/>
+    <w:lsdException w:name="toc 3" w:semiHidden="1" w:uiPriority="39" w:unhideWhenUsed="1"/>
+    <w:lsdException w:name="toc 4" w:semiHidden="1" w:uiPriority="39" w:unhideWhenUsed="1"/>
+    <w:lsdException w:name="toc 5" w:semiHidden="1" w:uiPriority="39" w:unhideWhenUsed="1"/>
+    <w:lsdException w:name="toc 6" w:semiHidden="1" w:uiPriority="39" w:unhideWhenUsed="1"/>
+    <w:lsdException w:name="toc 7" w:semiHidden="1" w:uiPriority="39" w:unhideWhenUsed="1"/>
+    <w:lsdException w:name="toc 8" w:semiHidden="1" w:uiPriority="39" w:unhideWhenUsed="1"/>
+    <w:lsdException w:name="toc 9" w:semiHidden="1" w:uiPriority="39" w:unhideWhenUsed="1"/>
+    <w:lsdException w:name="Normal Indent" w:semiHidden="1" w:unhideWhenUsed="1"/>
+    <w:lsdException w:name="footnote text" w:semiHidden="1" w:unhideWhenUsed="1"/>
+    <w:lsdException w:name="annotation text" w:semiHidden="1" w:unhideWhenUsed="1"/>
+    <w:lsdException w:name="header" w:semiHidden="1" w:unhideWhenUsed="1"/>
+    <w:lsdException w:name="footer" w:semiHidden="1" w:unhideWhenUsed="1"/>
+    <w:lsdException w:name="index heading" w:semiHidden="1" w:unhideWhenUsed="1"/>
+    <w:lsdException w:name="caption" w:semiHidden="1" w:uiPriority="35" w:unhideWhenUsed="1" w:qFormat="1"/>
+    <w:lsdException w:name="table of figures" w:semiHidden="1" w:unhideWhenUsed="1"/>
+    <w:lsdException w:name="envelope address" w:semiHidden="1" w:unhideWhenUsed="1"/>
+    <w:lsdException w:name="envelope return" w:semiHidden="1" w:unhideWhenUsed="1"/>
+    <w:lsdException w:name="footnote reference" w:semiHidden="1" w:unhideWhenUsed="1"/>
+    <w:lsdException w:name="annotation reference" w:semiHidden="1" w:unhideWhenUsed="1"/>
+    <w:lsdException w:name="line number" w:semiHidden="1" w:unhideWhenUsed="1"/>
+    <w:lsdException w:name="page number" w:semiHidden="1" w:unhideWhenUsed="1"/>
+    <w:lsdException w:name="endnote reference" w:semiHidden="1" w:unhideWhenUsed="1"/>
+    <w:lsdException w:name="endnote text" w:semiHidden="1" w:unhideWhenUsed="1"/>
+    <w:lsdException w:name="table of authorities" w:semiHidden="1" w:unhideWhenUsed="1"/>
+    <w:lsdException w:name="macro" w:semiHidden="1" w:unhideWhenUsed="1"/>
+    <w:lsdException w:name="toa heading" w:semiHidden="1" w:unhideWhenUsed="1"/>
+    <w:lsdException w:name="List" w:semiHidden="1" w:unhideWhenUsed="1"/>
+    <w:lsdException w:name="List Bullet" w:semiHidden="1" w:unhideWhenUsed="1"/>
+    <w:lsdException w:name="List Number" w:semiHidden="1" w:unhideWhenUsed="1"/>
+    <w:lsdException w:name="List 2" w:semiHidden="1" w:unhideWhenUsed="1"/>
+    <w:lsdException w:name="List 3" w:semiHidden="1" w:unhideWhenUsed="1"/>
+    <w:lsdException w:name="List 4" w:semiHidden="1" w:unhideWhenUsed="1"/>
+    <w:lsdException w:name="List 5" w:semiHidden="1" w:unhideWhenUsed="1"/>
+    <w:lsdException w:name="List Bullet 2" w:semiHidden="1" w:unhideWhenUsed="1"/>
+    <w:lsdException w:name="List Bullet 3" w:semiHidden="1" w:unhideWhenUsed="1"/>
+    <w:lsdException w:name="List Bullet 4" w:semiHidden="1" w:unhideWhenUsed="1"/>
+    <w:lsdException w:name="List Bullet 5" w:semiHidden="1" w:unhideWhenUsed="1"/>
+    <w:lsdException w:name="List Number 2" w:semiHidden="1" w:unhideWhenUsed="1"/>
+    <w:lsdException w:name="List Number 3" w:semiHidden="1" w:unhideWhenUsed="1"/>
+    <w:lsdException w:name="List Number 4" w:semiHidden="1" w:unhideWhenUsed="1"/>
+    <w:lsdException w:name="List Number 5" w:semiHidden="1" w:unhideWhenUsed="1"/>
+    <w:lsdException w:name="Title" w:uiPriority="10" w:qFormat="1"/>
+    <w:lsdException w:name="Closing" w:semiHidden="1" w:unhideWhenUsed="1"/>
+    <w:lsdException w:name="Signature" w:semiHidden="1" w:unhideWhenUsed="1"/>
+    <w:lsdException w:name="Default Paragraph Font" w:semiHidden="1" w:uiPriority="1" w:unhideWhenUsed="1"/>
+    <w:lsdException w:name="Body Text" w:semiHidden="1" w:unhideWhenUsed="1"/>
+    <w:lsdException w:name="Body Text Indent" w:semiHidden="1" w:unhideWhenUsed="1"/>
+    <w:lsdException w:name="List Continue" w:semiHidden="1" w:unhideWhenUsed="1"/>
+    <w:lsdException w:name="List Continue 2" w:semiHidden="1" w:unhideWhenUsed="1"/>
+    <w:lsdException w:name="List Continue 3" w:semiHidden="1" w:unhideWhenUsed="1"/>
+    <w:lsdException w:name="List Continue 4" w:semiHidden="1" w:unhideWhenUsed="1"/>
+    <w:lsdException w:name="List Continue 5" w:semiHidden="1" w:unhideWhenUsed="1"/>
+    <w:lsdException w:name="Message Header" w:semiHidden="1" w:unhideWhenUsed="1"/>
+    <w:lsdException w:name="Subtitle" w:uiPriority="11" w:qFormat="1"/>
+    <w:lsdException w:name="Salutation" w:semiHidden="1" w:unhideWhenUsed="1"/>
+    <w:lsdException w:name="Date" w:semiHidden="1" w:unhideWhenUsed="1"/>
+    <w:lsdException w:name="Body Text First Indent" w:semiHidden="1" w:unhideWhenUsed="1"/>
+    <w:lsdException w:name="Body Text First Indent 2" w:semiHidden="1" w:unhideWhenUsed="1"/>
+    <w:lsdException w:name="Note Heading" w:semiHidden="1" w:unhideWhenUsed="1"/>
+    <w:lsdException w:name="Body Text 2" w:semiHidden="1" w:unhideWhenUsed="1"/>
+    <w:lsdException w:name="Body Text 3" w:semiHidden="1" w:unhideWhenUsed="1"/>
+    <w:lsdException w:name="Body Text Indent 2" w:semiHidden="1" w:unhideWhenUsed="1"/>
+    <w:lsdException w:name="Body Text Indent 3" w:semiHidden="1" w:unhideWhenUsed="1"/>
+    <w:lsdException w:name="Block Text" w:semiHidden="1" w:unhideWhenUsed="1"/>
+    <w:lsdException w:name="Hyperlink" w:semiHidden="1" w:unhideWhenUsed="1"/>
+    <w:lsdException w:name="FollowedHyperlink" w:semiHidden="1" w:unhideWhenUsed="1"/>
+    <w:lsdException w:name="Strong" w:uiPriority="22" w:qFormat="1"/>
+    <w:lsdException w:name="Emphasis" w:uiPriority="20" w:qFormat="1"/>
+    <w:lsdException w:name="Document Map" w:semiHidden="1" w:unhideWhenUsed="1"/>
+    <w:lsdException w:name="Plain Text" w:semiHidden="1" w:unhideWhenUsed="1"/>
+    <w:lsdException w:name="E-mail Signature" w:semiHidden="1" w:unhideWhenUsed="1"/>
+    <w:lsdException w:name="HTML Top of Form" w:semiHidden="1" w:unhideWhenUsed="1"/>
+    <w:lsdException w:name="HTML Bottom of Form" w:semiHidden="1" w:unhideWhenUsed="1"/>
+    <w:lsdException w:name="Normal (Web)" w:semiHidden="1" w:unhideWhenUsed="1"/>
+    <w:lsdException w:name="HTML Acronym" w:semiHidden="1" w:unhideWhenUsed="1"/>
+    <w:lsdException w:name="HTML Address" w:semiHidden="1" w:unhideWhenUsed="1"/>
+    <w:lsdException w:name="HTML Cite" w:semiHidden="1" w:unhideWhenUsed="1"/>
+    <w:lsdException w:name="HTML Code" w:semiHidden="1" w:unhideWhenUsed="1"/>
+    <w:lsdException w:name="HTML Definition" w:semiHidden="1" w:unhideWhenUsed="1"/>
+    <w:lsdException w:name="HTML Keyboard" w:semiHidden="1" w:unhideWhenUsed="1"/>
+    <w:lsdException w:name="HTML Preformatted" w:semiHidden="1" w:unhideWhenUsed="1"/>
+    <w:lsdException w:name="HTML Sample" w:semiHidden="1" w:unhideWhenUsed="1"/>
+    <w:lsdException w:name="HTML Typewriter" w:semiHidden="1" w:unhideWhenUsed="1"/>
+    <w:lsdException w:name="HTML Variable" w:semiHidden="1" w:unhideWhenUsed="1"/>
+    <w:lsdException w:name="Normal Table" w:semiHidden="1" w:unhideWhenUsed="1"/>
+    <w:lsdException w:name="annotation subject" w:semiHidden="1" w:unhideWhenUsed="1"/>
+    <w:lsdException w:name="No List" w:semiHidden="1" w:unhideWhenUsed="1"/>
+    <w:lsdException w:name="Outline List 1" w:semiHidden="1" w:unhideWhenUsed="1"/>
+    <w:lsdException w:name="Outline List 2" w:semiHidden="1" w:unhideWhenUsed="1"/>
+    <w:lsdException w:name="Outline List 3" w:semiHidden="1" w:unhideWhenUsed="1"/>
+    <w:lsdException w:name="Table Simple 1" w:semiHidden="1" w:unhideWhenUsed="1"/>
+    <w:lsdException w:name="Table Simple 2" w:semiHidden="1" w:unhideWhenUsed="1"/>
+    <w:lsdException w:name="Table Simple 3" w:semiHidden="1" w:unhideWhenUsed="1"/>
+    <w:lsdException w:name="Table Classic 1" w:semiHidden="1" w:unhideWhenUsed="1"/>
+    <w:lsdException w:name="Table Classic 2" w:semiHidden="1" w:unhideWhenUsed="1"/>
+    <w:lsdException w:name="Table Classic 3" w:semiHidden="1" w:unhideWhenUsed="1"/>
+    <w:lsdException w:name="Table Classic 4" w:semiHidden="1" w:unhideWhenUsed="1"/>
+    <w:lsdException w:name="Table Colorful 1" w:semiHidden="1" w:unhideWhenUsed="1"/>
+    <w:lsdException w:name="Table Colorful 2" w:semiHidden="1" w:unhideWhenUsed="1"/>
+    <w:lsdException w:name="Table Colorful 3" w:semiHidden="1" w:unhideWhenUsed="1"/>
+    <w:lsdException w:name="Table Columns 1" w:semiHidden="1" w:unhideWhenUsed="1"/>
+    <w:lsdException w:name="Table Columns 2" w:semiHidden="1" w:unhideWhenUsed="1"/>
+    <w:lsdException w:name="Table Columns 3" w:semiHidden="1" w:unhideWhenUsed="1"/>
+    <w:lsdException w:name="Table Columns 4" w:semiHidden="1" w:unhideWhenUsed="1"/>
+    <w:lsdException w:name="Table Columns 5" w:semiHidden="1" w:unhideWhenUsed="1"/>
+    <w:lsdException w:name="Table Grid 1" w:semiHidden="1" w:unhideWhenUsed="1"/>
+    <w:lsdException w:name="Table Grid 2" w:semiHidden="1" w:unhideWhenUsed="1"/>
+    <w:lsdException w:name="Table Grid 3" w:semiHidden="1" w:unhideWhenUsed="1"/>
+    <w:lsdException w:name="Table Grid 4" w:semiHidden="1" w:unhideWhenUsed="1"/>
+    <w:lsdException w:name="Table Grid 5" w:semiHidden="1" w:unhideWhenUsed="1"/>
+    <w:lsdException w:name="Table Grid 6" w:semiHidden="1" w:unhideWhenUsed="1"/>
+    <w:lsdException w:name="Table Grid 7" w:semiHidden="1" w:unhideWhenUsed="1"/>
+    <w:lsdException w:name="Table Grid 8" w:semiHidden="1" w:unhideWhenUsed="1"/>
+    <w:lsdException w:name="Table List 1" w:semiHidden="1" w:unhideWhenUsed="1"/>
+    <w:lsdException w:name="Table List 2" w:semiHidden="1" w:unhideWhenUsed="1"/>
+    <w:lsdException w:name="Table List 3" w:semiHidden="1" w:unhideWhenUsed="1"/>
+    <w:lsdException w:name="Table List 4" w:semiHidden="1" w:unhideWhenUsed="1"/>
+    <w:lsdException w:name="Table List 5" w:semiHidden="1" w:unhideWhenUsed="1"/>
+    <w:lsdException w:name="Table List 6" w:semiHidden="1" w:unhideWhenUsed="1"/>
+    <w:lsdException w:name="Table List 7" w:semiHidden="1" w:unhideWhenUsed="1"/>
+    <w:lsdException w:name="Table List 8" w:semiHidden="1" w:unhideWhenUsed="1"/>
+    <w:lsdException w:name="Table 3D effects 1" w:semiHidden="1" w:unhideWhenUsed="1"/>
+    <w:lsdException w:name="Table 3D effects 2" w:semiHidden="1" w:unhideWhenUsed="1"/>
+    <w:lsdException w:name="Table 3D effects 3" w:semiHidden="1" w:unhideWhenUsed="1"/>
+    <w:lsdException w:name="Table Contemporary" w:semiHidden="1" w:unhideWhenUsed="1"/>
+    <w:lsdException w:name="Table Elegant" w:semiHidden="1" w:unhideWhenUsed="1"/>
+    <w:lsdException w:name="Table Professional" w:semiHidden="1" w:unhideWhenUsed="1"/>
+    <w:lsdException w:name="Table Subtle 1" w:semiHidden="1" w:unhideWhenUsed="1"/>
+    <w:lsdException w:name="Table Subtle 2" w:semiHidden="1" w:unhideWhenUsed="1"/>
+    <w:lsdException w:name="Table Web 1" w:semiHidden="1" w:unhideWhenUsed="1"/>
+    <w:lsdException w:name="Table Web 2" w:semiHidden="1" w:unhideWhenUsed="1"/>
+    <w:lsdException w:name="Table Web 3" w:semiHidden="1" w:unhideWhenUsed="1"/>
+    <w:lsdException w:name="Balloon Text" w:semiHidden="1" w:unhideWhenUsed="1"/>
+    <w:lsdException w:name="Table Grid" w:uiPriority="59"/>
+    <w:lsdException w:name="Table Theme" w:semiHidden="1" w:unhideWhenUsed="1"/>
+    <w:lsdException w:name="Placeholder Text" w:semiHidden="1"/>
+    <w:lsdException w:name="No Spacing" w:uiPriority="1" w:qFormat="1"/>
+    <w:lsdException w:name="Light Shading" w:uiPriority="60"/>
+    <w:lsdException w:name="Light List" w:uiPriority="61"/>
+    <w:lsdException w:name="Light Grid" w:uiPriority="62"/>
+    <w:lsdException w:name="Medium Shading 1" w:uiPriority="63"/>
+    <w:lsdException w:name="Medium Shading 2" w:uiPriority="64"/>
+    <w:lsdException w:name="Medium List 1" w:uiPriority="65"/>
+    <w:lsdException w:name="Medium List 2" w:uiPriority="66"/>
+    <w:lsdException w:name="Medium Grid 1" w:uiPriority="67"/>
+    <w:lsdException w:name="Medium Grid 2" w:uiPriority="68"/>
+    <w:lsdException w:name="Medium Grid 3" w:uiPriority="69"/>
+    <w:lsdException w:name="Dark List" w:uiPriority="70"/>
+    <w:lsdException w:name="Colorful Shading" w:uiPriority="71"/>
+    <w:lsdException w:name="Colorful List" w:uiPriority="72"/>
+    <w:lsdException w:name="Colorful Grid" w:uiPriority="73"/>
+    <w:lsdException w:name="Light Shading Accent 1" w:uiPriority="60"/>
+    <w:lsdException w:name="Light List Accent 1" w:uiPriority="61"/>
+    <w:lsdException w:name="Light Grid Accent 1" w:uiPriority="62"/>
+    <w:lsdException w:name="Medium Shading 1 Accent 1" w:uiPriority="63"/>
+    <w:lsdException w:name="Medium Shading 2 Accent 1" w:uiPriority="64"/>
+    <w:lsdException w:name="Medium List 1 Accent 1" w:uiPriority="65"/>
+    <w:lsdException w:name="Revision" w:semiHidden="1"/>
+    <w:lsdException w:name="List Paragraph" w:uiPriority="34" w:qFormat="1"/>
+    <w:lsdException w:name="Quote" w:uiPriority="29" w:qFormat="1"/>
+    <w:lsdException w:name="Intense Quote" w:uiPriority="30" w:qFormat="1"/>
+    <w:lsdException w:name="Medium List 2 Accent 1" w:uiPriority="66"/>
+    <w:lsdException w:name="Medium Grid 1 Accent 1" w:uiPriority="67"/>
+    <w:lsdException w:name="Medium Grid 2 Accent 1" w:uiPriority="68"/>
+    <w:lsdException w:name="Medium Grid 3 Accent 1" w:uiPriority="69"/>
+    <w:lsdException w:name="Dark List Accent 1" w:uiPriority="70"/>
+    <w:lsdException w:name="Colorful Shading Accent 1" w:uiPriority="71"/>
+    <w:lsdException w:name="Colorful List Accent 1" w:uiPriority="72"/>
+    <w:lsdException w:name="Colorful Grid Accent 1" w:uiPriority="73"/>
+    <w:lsdException w:name="Light Shading Accent 2" w:uiPriority="60"/>
+    <w:lsdException w:name="Light List Accent 2" w:uiPriority="61"/>
+    <w:lsdException w:name="Light Grid Accent 2" w:uiPriority="62"/>
+    <w:lsdException w:name="Medium Shading 1 Accent 2" w:uiPriority="63"/>
+    <w:lsdException w:name="Medium Shading 2 Accent 2" w:uiPriority="64"/>
+    <w:lsdException w:name="Medium List 1 Accent 2" w:uiPriority="65"/>
+    <w:lsdException w:name="Medium List 2 Accent 2" w:uiPriority="66"/>
+    <w:lsdException w:name="Medium Grid 1 Accent 2" w:uiPriority="67"/>
+    <w:lsdException w:name="Medium Grid 2 Accent 2" w:uiPriority="68"/>
+    <w:lsdException w:name="Medium Grid 3 Accent 2" w:uiPriority="69"/>
+    <w:lsdException w:name="Dark List Accent 2" w:uiPriority="70"/>
+    <w:lsdException w:name="Colorful Shading Accent 2" w:uiPriority="71"/>
+    <w:lsdException w:name="Colorful List Accent 2" w:uiPriority="72"/>
+    <w:lsdException w:name="Colorful Grid Accent 2" w:uiPriority="73"/>
+    <w:lsdException w:name="Light Shading Accent 3" w:uiPriority="60"/>
+    <w:lsdException w:name="Light List Accent 3" w:uiPriority="61"/>
+    <w:lsdException w:name="Light Grid Accent 3" w:uiPriority="62"/>
+    <w:lsdException w:name="Medium Shading 1 Accent 3" w:uiPriority="63"/>
+    <w:lsdException w:name="Medium Shading 2 Accent 3" w:uiPriority="64"/>
+    <w:lsdException w:name="Medium List 1 Accent 3" w:uiPriority="65"/>
+    <w:lsdException w:name="Medium List 2 Accent 3" w:uiPriority="66"/>
+    <w:lsdException w:name="Medium Grid 1 Accent 3" w:uiPriority="67"/>
+    <w:lsdException w:name="Medium Grid 2 Accent 3" w:uiPriority="68"/>
+    <w:lsdException w:name="Medium Grid 3 Accent 3" w:uiPriority="69"/>
+    <w:lsdException w:name="Dark List Accent 3" w:uiPriority="70"/>
+    <w:lsdException w:name="Colorful Shading Accent 3" w:uiPriority="71"/>
+    <w:lsdException w:name="Colorful List Accent 3" w:uiPriority="72"/>
+    <w:lsdException w:name="Colorful Grid Accent 3" w:uiPriority="73"/>
+    <w:lsdException w:name="Light Shading Accent 4" w:uiPriority="60"/>
+    <w:lsdException w:name="Light List Accent 4" w:uiPriority="61"/>
+    <w:lsdException w:name="Light Grid Accent 4" w:uiPriority="62"/>
+    <w:lsdException w:name="Medium Shading 1 Accent 4" w:uiPriority="63"/>
+    <w:lsdException w:name="Medium Shading 2 Accent 4" w:uiPriority="64"/>
+    <w:lsdException w:name="Medium List 1 Accent 4" w:uiPriority="65"/>
+    <w:lsdException w:name="Medium List 2 Accent 4" w:uiPriority="66"/>
+    <w:lsdException w:name="Medium Grid 1 Accent 4" w:uiPriority="67"/>
+    <w:lsdException w:name="Medium Grid 2 Accent 4" w:uiPriority="68"/>
+    <w:lsdException w:name="Medium Grid 3 Accent 4" w:uiPriority="69"/>
+    <w:lsdException w:name="Dark List Accent 4" w:uiPriority="70"/>
+    <w:lsdException w:name="Colorful Shading Accent 4" w:uiPriority="71"/>
+    <w:lsdException w:name="Colorful List Accent 4" w:uiPriority="72"/>
+    <w:lsdException w:name="Colorful Grid Accent 4" w:uiPriority="73"/>
+    <w:lsdException w:name="Light Shading Accent 5" w:uiPriority="60"/>
+    <w:lsdException w:name="Light List Accent 5" w:uiPriority="61"/>
+    <w:lsdException w:name="Light Grid Accent 5" w:uiPriority="62"/>
+    <w:lsdException w:name="Medium Shading 1 Accent 5" w:uiPriority="63"/>
+    <w:lsdException w:name="Medium Shading 2 Accent 5" w:uiPriority="64"/>
+    <w:lsdException w:name="Medium List 1 Accent 5" w:uiPriority="65"/>
+    <w:lsdException w:name="Medium List 2 Accent 5" w:uiPriority="66"/>
+    <w:lsdException w:name="Medium Grid 1 Accent 5" w:uiPriority="67"/>
+    <w:lsdException w:name="Medium Grid 2 Accent 5" w:uiPriority="68"/>
+    <w:lsdException w:name="Medium Grid 3 Accent 5" w:uiPriority="69"/>
+    <w:lsdException w:name="Dark List Accent 5" w:uiPriority="70"/>
+    <w:lsdException w:name="Colorful Shading Accent 5" w:uiPriority="71"/>
+    <w:lsdException w:name="Colorful List Accent 5" w:uiPriority="72"/>
+    <w:lsdException w:name="Colorful Grid Accent 5" w:uiPriority="73"/>
+    <w:lsdException w:name="Light Shading Accent 6" w:uiPriority="60"/>
+    <w:lsdException w:name="Light List Accent 6" w:uiPriority="61"/>
+    <w:lsdException w:name="Light Grid Accent 6" w:uiPriority="62"/>
+    <w:lsdException w:name="Medium Shading 1 Accent 6" w:uiPriority="63"/>
+    <w:lsdException w:name="Medium Shading 2 Accent 6" w:uiPriority="64"/>
+    <w:lsdException w:name="Medium List 1 Accent 6" w:uiPriority="65"/>
+    <w:lsdException w:name="Medium List 2 Accent 6" w:uiPriority="66"/>
+    <w:lsdException w:name="Medium Grid 1 Accent 6" w:uiPriority="67"/>
+    <w:lsdException w:name="Medium Grid 2 Accent 6" w:uiPriority="68"/>
+    <w:lsdException w:name="Medium Grid 3 Accent 6" w:uiPriority="69"/>
+    <w:lsdException w:name="Dark List Accent 6" w:uiPriority="70"/>
+    <w:lsdException w:name="Colorful Shading Accent 6" w:uiPriority="71"/>
+    <w:lsdException w:name="Colorful List Accent 6" w:uiPriority="72"/>
+    <w:lsdException w:name="Colorful Grid Accent 6" w:uiPriority="73"/>
+    <w:lsdException w:name="Subtle Emphasis" w:uiPriority="19" w:qFormat="1"/>
+    <w:lsdException w:name="Intense Emphasis" w:uiPriority="21" w:qFormat="1"/>
+    <w:lsdException w:name="Subtle Reference" w:uiPriority="31" w:qFormat="1"/>
+    <w:lsdException w:name="Intense Reference" w:uiPriority="32" w:qFormat="1"/>
+    <w:lsdException w:name="Book Title" w:uiPriority="33" w:qFormat="1"/>
+    <w:lsdException w:name="Bibliography" w:semiHidden="1" w:uiPriority="37" w:unhideWhenUsed="1"/>
+    <w:lsdException w:name="TOC Heading" w:semiHidden="1" w:uiPriority="39" w:unhideWhenUsed="1" w:qFormat="1"/>
+    <w:lsdException w:name="Plain Table 1" w:uiPriority="41"/>
+    <w:lsdException w:name="Plain Table 2" w:uiPriority="42"/>
+    <w:lsdException w:name="Plain Table 3" w:uiPriority="43"/>
+    <w:lsdException w:name="Plain Table 4" w:uiPriority="44"/>
+    <w:lsdException w:name="Plain Table 5" w:uiPriority="45"/>
+    <w:lsdException w:name="Grid Table Light" w:uiPriority="40"/>
+    <w:lsdException w:name="Grid Table 1 Light" w:uiPriority="46"/>
+    <w:lsdException w:name="Grid Table 2" w:uiPriority="47"/>
+    <w:lsdException w:name="Grid Table 3" w:uiPriority="48"/>
+    <w:lsdException w:name="Grid Table 4" w:uiPriority="49"/>
+    <w:lsdException w:name="Grid Table 5 Dark" w:uiPriority="50"/>
+    <w:lsdException w:name="Grid Table 6 Colorful" w:uiPriority="51"/>
+    <w:lsdException w:name="Grid Table 7 Colorful" w:uiPriority="52"/>
+    <w:lsdException w:name="Grid Table 1 Light Accent 1" w:uiPriority="46"/>
+    <w:lsdException w:name="Grid Table 2 Accent 1" w:uiPriority="47"/>
+    <w:lsdException w:name="Grid Table 3 Accent 1" w:uiPriority="48"/>
+    <w:lsdException w:name="Grid Table 4 Accent 1" w:uiPriority="49"/>
+    <w:lsdException w:name="Grid Table 5 Dark Accent 1" w:uiPriority="50"/>
+    <w:lsdException w:name="Grid Table 6 Colorful Accent 1" w:uiPriority="51"/>
+    <w:lsdException w:name="Grid Table 7 Colorful Accent 1" w:uiPriority="52"/>
+    <w:lsdException w:name="Grid Table 1 Light Accent 2" w:uiPriority="46"/>
+    <w:lsdException w:name="Grid Table 2 Accent 2" w:uiPriority="47"/>
+    <w:lsdException w:name="Grid Table 3 Accent 2" w:uiPriority="48"/>
+    <w:lsdException w:name="Grid Table 4 Accent 2" w:uiPriority="49"/>
+    <w:lsdException w:name="Grid Table 5 Dark Accent 2" w:uiPriority="50"/>
+    <w:lsdException w:name="Grid Table 6 Colorful Accent 2" w:uiPriority="51"/>
+    <w:lsdException w:name="Grid Table 7 Colorful Accent 2" w:uiPriority="52"/>
+    <w:lsdException w:name="Grid Table 1 Light Accent 3" w:uiPriority="46"/>
+    <w:lsdException w:name="Grid Table 2 Accent 3" w:uiPriority="47"/>
+    <w:lsdException w:name="Grid Table 3 Accent 3" w:uiPriority="48"/>
+    <w:lsdException w:name="Grid Table 4 Accent 3" w:uiPriority="49"/>
+    <w:lsdException w:name="Grid Table 5 Dark Accent 3" w:uiPriority="50"/>
+    <w:lsdException w:name="Grid Table 6 Colorful Accent 3" w:uiPriority="51"/>
+    <w:lsdException w:name="Grid Table 7 Colorful Accent 3" w:uiPriority="52"/>
+    <w:lsdException w:name="Grid Table 1 Light Accent 4" w:uiPriority="46"/>
+    <w:lsdException w:name="Grid Table 2 Accent 4" w:uiPriority="47"/>
+    <w:lsdException w:name="Grid Table 3 Accent 4" w:uiPriority="48"/>
+    <w:lsdException w:name="Grid Table 4 Accent 4" w:uiPriority="49"/>
+    <w:lsdException w:name="Grid Table 5 Dark Accent 4" w:uiPriority="50"/>
+    <w:lsdException w:name="Grid Table 6 Colorful Accent 4" w:uiPriority="51"/>
+    <w:lsdException w:name="Grid Table 7 Colorful Accent 4" w:uiPriority="52"/>
+    <w:lsdException w:name="Grid Table 1 Light Accent 5" w:uiPriority="46"/>
+    <w:lsdException w:name="Grid Table 2 Accent 5" w:uiPriority="47"/>
+    <w:lsdException w:name="Grid Table 3 Accent 5" w:uiPriority="48"/>
+    <w:lsdException w:name="Grid Table 4 Accent 5" w:uiPriority="49"/>
+    <w:lsdException w:name="Grid Table 5 Dark Accent 5" w:uiPriority="50"/>
+    <w:lsdException w:name="Grid Table 6 Colorful Accent 5" w:uiPriority="51"/>
+    <w:lsdException w:name="Grid Table 7 Colorful Accent 5" w:uiPriority="52"/>
+    <w:lsdException w:name="Grid Table 1 Light Accent 6" w:uiPriority="46"/>
+    <w:lsdException w:name="Grid Table 2 Accent 6" w:uiPriority="47"/>
+    <w:lsdException w:name="Grid Table 3 Accent 6" w:uiPriority="48"/>
+    <w:lsdException w:name="Grid Table 4 Accent 6" w:uiPriority="49"/>
+    <w:lsdException w:name="Grid Table 5 Dark Accent 6" w:uiPriority="50"/>
+    <w:lsdException w:name="Grid Table 6 Colorful Accent 6" w:uiPriority="51"/>
+    <w:lsdException w:name="Grid Table 7 Colorful Accent 6" w:uiPriority="52"/>
+    <w:lsdException w:name="List Table 1 Light" w:uiPriority="46"/>
+    <w:lsdException w:name="List Table 2" w:uiPriority="47"/>
+    <w:lsdException w:name="List Table 3" w:uiPriority="48"/>
+    <w:lsdException w:name="List Table 4" w:uiPriority="49"/>
+    <w:lsdException w:name="List Table 5 Dark" w:uiPriority="50"/>
+    <w:lsdException w:name="List Table 6 Colorful" w:uiPriority="51"/>
+    <w:lsdException w:name="List Table 7 Colorful" w:uiPriority="52"/>
+    <w:lsdException w:name="List Table 1 Light Accent 1" w:uiPriority="46"/>
+    <w:lsdException w:name="List Table 2 Accent 1" w:uiPriority="47"/>
+    <w:lsdException w:name="List Table 3 Accent 1" w:uiPriority="48"/>
+    <w:lsdException w:name="List Table 4 Accent 1" w:uiPriority="49"/>
+    <w:lsdException w:name="List Table 5 Dark Accent 1" w:uiPriority="50"/>
+    <w:lsdException w:name="List Table 6 Colorful Accent 1" w:uiPriority="51"/>
+    <w:lsdException w:name="List Table 7 Colorful Accent 1" w:uiPriority="52"/>
+    <w:lsdException w:name="List Table 1 Light Accent 2" w:uiPriority="46"/>
+    <w:lsdException w:name="List Table 2 Accent 2" w:uiPriority="47"/>
+    <w:lsdException w:name="List Table 3 Accent 2" w:uiPriority="48"/>
+    <w:lsdException w:name="List Table 4 Accent 2" w:uiPriority="49"/>
+    <w:lsdException w:name="List Table 5 Dark Accent 2" w:uiPriority="50"/>
+    <w:lsdException w:name="List Table 6 Colorful Accent 2" w:uiPriority="51"/>
+    <w:lsdException w:name="List Table 7 Colorful Accent 2" w:uiPriority="52"/>
+    <w:lsdException w:name="List Table 1 Light Accent 3" w:uiPriority="46"/>
+    <w:lsdException w:name="List Table 2 Accent 3" w:uiPriority="47"/>
+    <w:lsdException w:name="List Table 3 Accent 3" w:uiPriority="48"/>
+    <w:lsdException w:name="List Table 4 Accent 3" w:uiPriority="49"/>
+    <w:lsdException w:name="List Table 5 Dark Accent 3" w:uiPriority="50"/>
+    <w:lsdException w:name="List Table 6 Colorful Accent 3" w:uiPriority="51"/>
+    <w:lsdException w:name="List Table 7 Colorful Accent 3" w:uiPriority="52"/>
+    <w:lsdException w:name="List Table 1 Light Accent 4" w:uiPriority="46"/>
+    <w:lsdException w:name="List Table 2 Accent 4" w:uiPriority="47"/>
+    <w:lsdException w:name="List Table 3 Accent 4" w:uiPriority="48"/>
+    <w:lsdException w:name="List Table 4 Accent 4" w:uiPriority="49"/>
+    <w:lsdException w:name="List Table 5 Dark Accent 4" w:uiPriority="50"/>
+    <w:lsdException w:name="List Table 6 Colorful Accent 4" w:uiPriority="51"/>
+    <w:lsdException w:name="List Table 7 Colorful Accent 4" w:uiPriority="52"/>
+    <w:lsdException w:name="List Table 1 Light Accent 5" w:uiPriority="46"/>
+    <w:lsdException w:name="List Table 2 Accent 5" w:uiPriority="47"/>
+    <w:lsdException w:name="List Table 3 Accent 5" w:uiPriority="48"/>
+    <w:lsdException w:name="List Table 4 Accent 5" w:uiPriority="49"/>
+    <w:lsdException w:name="List Table 5 Dark Accent 5" w:uiPriority="50"/>
+    <w:lsdException w:name="List Table 6 Colorful Accent 5" w:uiPriority="51"/>
+    <w:lsdException w:name="List Table 7 Colorful Accent 5" w:uiPriority="52"/>
+    <w:lsdException w:name="List Table 1 Light Accent 6" w:uiPriority="46"/>
+    <w:lsdException w:name="List Table 2 Accent 6" w:uiPriority="47"/>
+    <w:lsdException w:name="List Table 3 Accent 6" w:uiPriority="48"/>
+    <w:lsdException w:name="List Table 4 Accent 6" w:uiPriority="49"/>
+    <w:lsdException w:name="List Table 5 Dark Accent 6" w:uiPriority="50"/>
+    <w:lsdException w:name="List Table 6 Colorful Accent 6" w:uiPriority="51"/>
+    <w:lsdException w:name="List Table 7 Colorful Accent 6" w:uiPriority="52"/>
   </w:latentStyles>
   <w:style w:type="paragraph" w:default="1" w:styleId="Normal">
     <w:name w:val="Normal"/>

</xml_diff>

<commit_message>
OU legal comments addressed
Some changes to form wording also instituted.
</commit_message>
<xml_diff>
--- a/REDCapGovernance/REDCap Data Use Agreement-OUHSC Master.docx
+++ b/REDCapGovernance/REDCap Data Use Agreement-OUHSC Master.docx
@@ -317,6 +317,7 @@
         </w:rPr>
         <w:t xml:space="preserve">B: </w:t>
       </w:r>
+      <w:proofErr w:type="spellStart"/>
       <w:r>
         <w:rPr>
           <w:rFonts w:ascii="Times New Roman" w:eastAsia="Times New Roman" w:hAnsi="Times New Roman" w:cs="Times New Roman"/>
@@ -326,8 +327,9 @@
           <w:sz w:val="28"/>
           <w:szCs w:val="28"/>
         </w:rPr>
-        <w:t>D</w:t>
-      </w:r>
+        <w:t>REDCap</w:t>
+      </w:r>
+      <w:proofErr w:type="spellEnd"/>
       <w:r>
         <w:rPr>
           <w:rFonts w:ascii="Times New Roman" w:eastAsia="Times New Roman" w:hAnsi="Times New Roman" w:cs="Times New Roman"/>
@@ -337,7 +339,71 @@
           <w:sz w:val="28"/>
           <w:szCs w:val="28"/>
         </w:rPr>
-        <w:t>a</w:t>
+        <w:t xml:space="preserve"> </w:t>
+      </w:r>
+      <w:r>
+        <w:rPr>
+          <w:rFonts w:ascii="Times New Roman" w:eastAsia="Times New Roman" w:hAnsi="Times New Roman" w:cs="Times New Roman"/>
+          <w:b/>
+          <w:bCs/>
+          <w:spacing w:val="-1"/>
+          <w:sz w:val="28"/>
+          <w:szCs w:val="28"/>
+        </w:rPr>
+        <w:t>U</w:t>
+      </w:r>
+      <w:r>
+        <w:rPr>
+          <w:rFonts w:ascii="Times New Roman" w:eastAsia="Times New Roman" w:hAnsi="Times New Roman" w:cs="Times New Roman"/>
+          <w:b/>
+          <w:bCs/>
+          <w:spacing w:val="1"/>
+          <w:sz w:val="28"/>
+          <w:szCs w:val="28"/>
+        </w:rPr>
+        <w:t>s</w:t>
+      </w:r>
+      <w:r>
+        <w:rPr>
+          <w:rFonts w:ascii="Times New Roman" w:eastAsia="Times New Roman" w:hAnsi="Times New Roman" w:cs="Times New Roman"/>
+          <w:b/>
+          <w:bCs/>
+          <w:sz w:val="28"/>
+          <w:szCs w:val="28"/>
+        </w:rPr>
+        <w:t xml:space="preserve">e </w:t>
+      </w:r>
+      <w:r>
+        <w:rPr>
+          <w:rFonts w:ascii="Times New Roman" w:eastAsia="Times New Roman" w:hAnsi="Times New Roman" w:cs="Times New Roman"/>
+          <w:b/>
+          <w:bCs/>
+          <w:spacing w:val="-1"/>
+          <w:sz w:val="28"/>
+          <w:szCs w:val="28"/>
+        </w:rPr>
+        <w:t>A</w:t>
+      </w:r>
+      <w:r>
+        <w:rPr>
+          <w:rFonts w:ascii="Times New Roman" w:eastAsia="Times New Roman" w:hAnsi="Times New Roman" w:cs="Times New Roman"/>
+          <w:b/>
+          <w:bCs/>
+          <w:spacing w:val="1"/>
+          <w:sz w:val="28"/>
+          <w:szCs w:val="28"/>
+        </w:rPr>
+        <w:t>g</w:t>
+      </w:r>
+      <w:r>
+        <w:rPr>
+          <w:rFonts w:ascii="Times New Roman" w:eastAsia="Times New Roman" w:hAnsi="Times New Roman" w:cs="Times New Roman"/>
+          <w:b/>
+          <w:bCs/>
+          <w:sz w:val="28"/>
+          <w:szCs w:val="28"/>
+        </w:rPr>
+        <w:t>r</w:t>
       </w:r>
       <w:r>
         <w:rPr>
@@ -348,7 +414,7 @@
           <w:sz w:val="28"/>
           <w:szCs w:val="28"/>
         </w:rPr>
-        <w:t>t</w:t>
+        <w:t>e</w:t>
       </w:r>
       <w:r>
         <w:rPr>
@@ -358,40 +424,18 @@
           <w:sz w:val="28"/>
           <w:szCs w:val="28"/>
         </w:rPr>
-        <w:t>a</w:t>
+        <w:t>e</w:t>
       </w:r>
       <w:r>
         <w:rPr>
           <w:rFonts w:ascii="Times New Roman" w:eastAsia="Times New Roman" w:hAnsi="Times New Roman" w:cs="Times New Roman"/>
           <w:b/>
           <w:bCs/>
-          <w:spacing w:val="1"/>
+          <w:spacing w:val="-4"/>
           <w:sz w:val="28"/>
           <w:szCs w:val="28"/>
         </w:rPr>
-        <w:t xml:space="preserve"> </w:t>
-      </w:r>
-      <w:r>
-        <w:rPr>
-          <w:rFonts w:ascii="Times New Roman" w:eastAsia="Times New Roman" w:hAnsi="Times New Roman" w:cs="Times New Roman"/>
-          <w:b/>
-          <w:bCs/>
-          <w:spacing w:val="-1"/>
-          <w:sz w:val="28"/>
-          <w:szCs w:val="28"/>
-        </w:rPr>
-        <w:t>U</w:t>
-      </w:r>
-      <w:r>
-        <w:rPr>
-          <w:rFonts w:ascii="Times New Roman" w:eastAsia="Times New Roman" w:hAnsi="Times New Roman" w:cs="Times New Roman"/>
-          <w:b/>
-          <w:bCs/>
-          <w:spacing w:val="1"/>
-          <w:sz w:val="28"/>
-          <w:szCs w:val="28"/>
-        </w:rPr>
-        <w:t>s</w:t>
+        <w:t>m</w:t>
       </w:r>
       <w:r>
         <w:rPr>
@@ -401,29 +445,18 @@
           <w:sz w:val="28"/>
           <w:szCs w:val="28"/>
         </w:rPr>
-        <w:t xml:space="preserve">e </w:t>
+        <w:t>ent –</w:t>
       </w:r>
       <w:r>
         <w:rPr>
           <w:rFonts w:ascii="Times New Roman" w:eastAsia="Times New Roman" w:hAnsi="Times New Roman" w:cs="Times New Roman"/>
           <w:b/>
           <w:bCs/>
-          <w:spacing w:val="-1"/>
+          <w:spacing w:val="2"/>
           <w:sz w:val="28"/>
           <w:szCs w:val="28"/>
         </w:rPr>
-        <w:t>A</w:t>
-      </w:r>
-      <w:r>
-        <w:rPr>
-          <w:rFonts w:ascii="Times New Roman" w:eastAsia="Times New Roman" w:hAnsi="Times New Roman" w:cs="Times New Roman"/>
-          <w:b/>
-          <w:bCs/>
-          <w:spacing w:val="1"/>
-          <w:sz w:val="28"/>
-          <w:szCs w:val="28"/>
-        </w:rPr>
-        <w:t>g</w:t>
+        <w:t xml:space="preserve"> </w:t>
       </w:r>
       <w:r>
         <w:rPr>
@@ -433,7 +466,266 @@
           <w:sz w:val="28"/>
           <w:szCs w:val="28"/>
         </w:rPr>
+        <w:t>f</w:t>
+      </w:r>
+      <w:r>
+        <w:rPr>
+          <w:rFonts w:ascii="Times New Roman" w:eastAsia="Times New Roman" w:hAnsi="Times New Roman" w:cs="Times New Roman"/>
+          <w:b/>
+          <w:bCs/>
+          <w:spacing w:val="1"/>
+          <w:sz w:val="28"/>
+          <w:szCs w:val="28"/>
+        </w:rPr>
+        <w:t>o</w:t>
+      </w:r>
+      <w:r>
+        <w:rPr>
+          <w:rFonts w:ascii="Times New Roman" w:eastAsia="Times New Roman" w:hAnsi="Times New Roman" w:cs="Times New Roman"/>
+          <w:b/>
+          <w:bCs/>
+          <w:sz w:val="28"/>
+          <w:szCs w:val="28"/>
+        </w:rPr>
         <w:t>r</w:t>
+      </w:r>
+      <w:r>
+        <w:rPr>
+          <w:rFonts w:ascii="Times New Roman" w:eastAsia="Times New Roman" w:hAnsi="Times New Roman" w:cs="Times New Roman"/>
+          <w:b/>
+          <w:bCs/>
+          <w:spacing w:val="-3"/>
+          <w:sz w:val="28"/>
+          <w:szCs w:val="28"/>
+        </w:rPr>
+        <w:t xml:space="preserve"> </w:t>
+      </w:r>
+      <w:r>
+        <w:rPr>
+          <w:rFonts w:ascii="Times New Roman" w:eastAsia="Times New Roman" w:hAnsi="Times New Roman" w:cs="Times New Roman"/>
+          <w:b/>
+          <w:bCs/>
+          <w:spacing w:val="-1"/>
+          <w:sz w:val="28"/>
+          <w:szCs w:val="28"/>
+        </w:rPr>
+        <w:t>U</w:t>
+      </w:r>
+      <w:r>
+        <w:rPr>
+          <w:rFonts w:ascii="Times New Roman" w:eastAsia="Times New Roman" w:hAnsi="Times New Roman" w:cs="Times New Roman"/>
+          <w:b/>
+          <w:bCs/>
+          <w:spacing w:val="1"/>
+          <w:sz w:val="28"/>
+          <w:szCs w:val="28"/>
+        </w:rPr>
+        <w:t>s</w:t>
+      </w:r>
+      <w:r>
+        <w:rPr>
+          <w:rFonts w:ascii="Times New Roman" w:eastAsia="Times New Roman" w:hAnsi="Times New Roman" w:cs="Times New Roman"/>
+          <w:b/>
+          <w:bCs/>
+          <w:sz w:val="28"/>
+          <w:szCs w:val="28"/>
+        </w:rPr>
+        <w:t xml:space="preserve">e </w:t>
+      </w:r>
+      <w:r>
+        <w:rPr>
+          <w:rFonts w:ascii="Times New Roman" w:eastAsia="Times New Roman" w:hAnsi="Times New Roman" w:cs="Times New Roman"/>
+          <w:b/>
+          <w:bCs/>
+          <w:spacing w:val="1"/>
+          <w:sz w:val="28"/>
+          <w:szCs w:val="28"/>
+        </w:rPr>
+        <w:t>o</w:t>
+      </w:r>
+      <w:r>
+        <w:rPr>
+          <w:rFonts w:ascii="Times New Roman" w:eastAsia="Times New Roman" w:hAnsi="Times New Roman" w:cs="Times New Roman"/>
+          <w:b/>
+          <w:bCs/>
+          <w:sz w:val="28"/>
+          <w:szCs w:val="28"/>
+        </w:rPr>
+        <w:t xml:space="preserve">f </w:t>
+      </w:r>
+      <w:proofErr w:type="spellStart"/>
+      <w:r>
+        <w:rPr>
+          <w:rFonts w:ascii="Times New Roman" w:eastAsia="Times New Roman" w:hAnsi="Times New Roman" w:cs="Times New Roman"/>
+          <w:b/>
+          <w:bCs/>
+          <w:spacing w:val="-1"/>
+          <w:sz w:val="28"/>
+          <w:szCs w:val="28"/>
+        </w:rPr>
+        <w:t>R</w:t>
+      </w:r>
+      <w:r>
+        <w:rPr>
+          <w:rFonts w:ascii="Times New Roman" w:eastAsia="Times New Roman" w:hAnsi="Times New Roman" w:cs="Times New Roman"/>
+          <w:b/>
+          <w:bCs/>
+          <w:sz w:val="28"/>
+          <w:szCs w:val="28"/>
+        </w:rPr>
+        <w:t>E</w:t>
+      </w:r>
+      <w:r>
+        <w:rPr>
+          <w:rFonts w:ascii="Times New Roman" w:eastAsia="Times New Roman" w:hAnsi="Times New Roman" w:cs="Times New Roman"/>
+          <w:b/>
+          <w:bCs/>
+          <w:spacing w:val="-1"/>
+          <w:sz w:val="28"/>
+          <w:szCs w:val="28"/>
+        </w:rPr>
+        <w:t>DC</w:t>
+      </w:r>
+      <w:r>
+        <w:rPr>
+          <w:rFonts w:ascii="Times New Roman" w:eastAsia="Times New Roman" w:hAnsi="Times New Roman" w:cs="Times New Roman"/>
+          <w:b/>
+          <w:bCs/>
+          <w:spacing w:val="1"/>
+          <w:sz w:val="28"/>
+          <w:szCs w:val="28"/>
+        </w:rPr>
+        <w:t>a</w:t>
+      </w:r>
+      <w:r>
+        <w:rPr>
+          <w:rFonts w:ascii="Times New Roman" w:eastAsia="Times New Roman" w:hAnsi="Times New Roman" w:cs="Times New Roman"/>
+          <w:b/>
+          <w:bCs/>
+          <w:sz w:val="28"/>
+          <w:szCs w:val="28"/>
+        </w:rPr>
+        <w:t>p</w:t>
+      </w:r>
+      <w:proofErr w:type="spellEnd"/>
+      <w:r>
+        <w:rPr>
+          <w:rFonts w:ascii="Times New Roman" w:eastAsia="Times New Roman" w:hAnsi="Times New Roman" w:cs="Times New Roman"/>
+          <w:b/>
+          <w:bCs/>
+          <w:spacing w:val="-3"/>
+          <w:sz w:val="28"/>
+          <w:szCs w:val="28"/>
+        </w:rPr>
+        <w:t xml:space="preserve"> </w:t>
+      </w:r>
+      <w:r>
+        <w:rPr>
+          <w:rFonts w:ascii="Times New Roman" w:eastAsia="Times New Roman" w:hAnsi="Times New Roman" w:cs="Times New Roman"/>
+          <w:b/>
+          <w:bCs/>
+          <w:spacing w:val="1"/>
+          <w:sz w:val="28"/>
+          <w:szCs w:val="28"/>
+        </w:rPr>
+        <w:t>a</w:t>
+      </w:r>
+      <w:r>
+        <w:rPr>
+          <w:rFonts w:ascii="Times New Roman" w:eastAsia="Times New Roman" w:hAnsi="Times New Roman" w:cs="Times New Roman"/>
+          <w:b/>
+          <w:bCs/>
+          <w:sz w:val="28"/>
+          <w:szCs w:val="28"/>
+        </w:rPr>
+        <w:t>nd</w:t>
+      </w:r>
+      <w:r>
+        <w:rPr>
+          <w:rFonts w:ascii="Times New Roman" w:eastAsia="Times New Roman" w:hAnsi="Times New Roman" w:cs="Times New Roman"/>
+          <w:b/>
+          <w:bCs/>
+          <w:spacing w:val="-3"/>
+          <w:sz w:val="28"/>
+          <w:szCs w:val="28"/>
+        </w:rPr>
+        <w:t xml:space="preserve"> </w:t>
+      </w:r>
+      <w:proofErr w:type="spellStart"/>
+      <w:r>
+        <w:rPr>
+          <w:rFonts w:ascii="Times New Roman" w:eastAsia="Times New Roman" w:hAnsi="Times New Roman" w:cs="Times New Roman"/>
+          <w:b/>
+          <w:bCs/>
+          <w:spacing w:val="-1"/>
+          <w:sz w:val="28"/>
+          <w:szCs w:val="28"/>
+        </w:rPr>
+        <w:t>R</w:t>
+      </w:r>
+      <w:r>
+        <w:rPr>
+          <w:rFonts w:ascii="Times New Roman" w:eastAsia="Times New Roman" w:hAnsi="Times New Roman" w:cs="Times New Roman"/>
+          <w:b/>
+          <w:bCs/>
+          <w:sz w:val="28"/>
+          <w:szCs w:val="28"/>
+        </w:rPr>
+        <w:t>E</w:t>
+      </w:r>
+      <w:r>
+        <w:rPr>
+          <w:rFonts w:ascii="Times New Roman" w:eastAsia="Times New Roman" w:hAnsi="Times New Roman" w:cs="Times New Roman"/>
+          <w:b/>
+          <w:bCs/>
+          <w:spacing w:val="-1"/>
+          <w:sz w:val="28"/>
+          <w:szCs w:val="28"/>
+        </w:rPr>
+        <w:t>DC</w:t>
+      </w:r>
+      <w:r>
+        <w:rPr>
+          <w:rFonts w:ascii="Times New Roman" w:eastAsia="Times New Roman" w:hAnsi="Times New Roman" w:cs="Times New Roman"/>
+          <w:b/>
+          <w:bCs/>
+          <w:spacing w:val="1"/>
+          <w:sz w:val="28"/>
+          <w:szCs w:val="28"/>
+        </w:rPr>
+        <w:t>a</w:t>
+      </w:r>
+      <w:r>
+        <w:rPr>
+          <w:rFonts w:ascii="Times New Roman" w:eastAsia="Times New Roman" w:hAnsi="Times New Roman" w:cs="Times New Roman"/>
+          <w:b/>
+          <w:bCs/>
+          <w:sz w:val="28"/>
+          <w:szCs w:val="28"/>
+        </w:rPr>
+        <w:t>p</w:t>
+      </w:r>
+      <w:proofErr w:type="spellEnd"/>
+      <w:r>
+        <w:rPr>
+          <w:rFonts w:ascii="Times New Roman" w:eastAsia="Times New Roman" w:hAnsi="Times New Roman" w:cs="Times New Roman"/>
+          <w:b/>
+          <w:bCs/>
+          <w:sz w:val="28"/>
+          <w:szCs w:val="28"/>
+        </w:rPr>
+        <w:t xml:space="preserve"> Sur</w:t>
+      </w:r>
+      <w:r>
+        <w:rPr>
+          <w:rFonts w:ascii="Times New Roman" w:eastAsia="Times New Roman" w:hAnsi="Times New Roman" w:cs="Times New Roman"/>
+          <w:b/>
+          <w:bCs/>
+          <w:spacing w:val="1"/>
+          <w:sz w:val="28"/>
+          <w:szCs w:val="28"/>
+        </w:rPr>
+        <w:t>v</w:t>
       </w:r>
       <w:r>
         <w:rPr>
@@ -454,328 +746,6 @@
           <w:sz w:val="28"/>
           <w:szCs w:val="28"/>
         </w:rPr>
-        <w:t>e</w:t>
-      </w:r>
-      <w:r>
-        <w:rPr>
-          <w:rFonts w:ascii="Times New Roman" w:eastAsia="Times New Roman" w:hAnsi="Times New Roman" w:cs="Times New Roman"/>
-          <w:b/>
-          <w:bCs/>
-          <w:spacing w:val="-4"/>
-          <w:sz w:val="28"/>
-          <w:szCs w:val="28"/>
-        </w:rPr>
-        <w:t>m</w:t>
-      </w:r>
-      <w:r>
-        <w:rPr>
-          <w:rFonts w:ascii="Times New Roman" w:eastAsia="Times New Roman" w:hAnsi="Times New Roman" w:cs="Times New Roman"/>
-          <w:b/>
-          <w:bCs/>
-          <w:sz w:val="28"/>
-          <w:szCs w:val="28"/>
-        </w:rPr>
-        <w:t>ent –</w:t>
-      </w:r>
-      <w:r>
-        <w:rPr>
-          <w:rFonts w:ascii="Times New Roman" w:eastAsia="Times New Roman" w:hAnsi="Times New Roman" w:cs="Times New Roman"/>
-          <w:b/>
-          <w:bCs/>
-          <w:spacing w:val="2"/>
-          <w:sz w:val="28"/>
-          <w:szCs w:val="28"/>
-        </w:rPr>
-        <w:t xml:space="preserve"> </w:t>
-      </w:r>
-      <w:r>
-        <w:rPr>
-          <w:rFonts w:ascii="Times New Roman" w:eastAsia="Times New Roman" w:hAnsi="Times New Roman" w:cs="Times New Roman"/>
-          <w:b/>
-          <w:bCs/>
-          <w:sz w:val="28"/>
-          <w:szCs w:val="28"/>
-        </w:rPr>
-        <w:t>f</w:t>
-      </w:r>
-      <w:r>
-        <w:rPr>
-          <w:rFonts w:ascii="Times New Roman" w:eastAsia="Times New Roman" w:hAnsi="Times New Roman" w:cs="Times New Roman"/>
-          <w:b/>
-          <w:bCs/>
-          <w:spacing w:val="1"/>
-          <w:sz w:val="28"/>
-          <w:szCs w:val="28"/>
-        </w:rPr>
-        <w:t>o</w:t>
-      </w:r>
-      <w:r>
-        <w:rPr>
-          <w:rFonts w:ascii="Times New Roman" w:eastAsia="Times New Roman" w:hAnsi="Times New Roman" w:cs="Times New Roman"/>
-          <w:b/>
-          <w:bCs/>
-          <w:sz w:val="28"/>
-          <w:szCs w:val="28"/>
-        </w:rPr>
-        <w:t>r</w:t>
-      </w:r>
-      <w:r>
-        <w:rPr>
-          <w:rFonts w:ascii="Times New Roman" w:eastAsia="Times New Roman" w:hAnsi="Times New Roman" w:cs="Times New Roman"/>
-          <w:b/>
-          <w:bCs/>
-          <w:spacing w:val="-3"/>
-          <w:sz w:val="28"/>
-          <w:szCs w:val="28"/>
-        </w:rPr>
-        <w:t xml:space="preserve"> </w:t>
-      </w:r>
-      <w:r>
-        <w:rPr>
-          <w:rFonts w:ascii="Times New Roman" w:eastAsia="Times New Roman" w:hAnsi="Times New Roman" w:cs="Times New Roman"/>
-          <w:b/>
-          <w:bCs/>
-          <w:spacing w:val="-1"/>
-          <w:sz w:val="28"/>
-          <w:szCs w:val="28"/>
-        </w:rPr>
-        <w:t>U</w:t>
-      </w:r>
-      <w:r>
-        <w:rPr>
-          <w:rFonts w:ascii="Times New Roman" w:eastAsia="Times New Roman" w:hAnsi="Times New Roman" w:cs="Times New Roman"/>
-          <w:b/>
-          <w:bCs/>
-          <w:spacing w:val="1"/>
-          <w:sz w:val="28"/>
-          <w:szCs w:val="28"/>
-        </w:rPr>
-        <w:t>s</w:t>
-      </w:r>
-      <w:r>
-        <w:rPr>
-          <w:rFonts w:ascii="Times New Roman" w:eastAsia="Times New Roman" w:hAnsi="Times New Roman" w:cs="Times New Roman"/>
-          <w:b/>
-          <w:bCs/>
-          <w:sz w:val="28"/>
-          <w:szCs w:val="28"/>
-        </w:rPr>
-        <w:t xml:space="preserve">e </w:t>
-      </w:r>
-      <w:r>
-        <w:rPr>
-          <w:rFonts w:ascii="Times New Roman" w:eastAsia="Times New Roman" w:hAnsi="Times New Roman" w:cs="Times New Roman"/>
-          <w:b/>
-          <w:bCs/>
-          <w:spacing w:val="1"/>
-          <w:sz w:val="28"/>
-          <w:szCs w:val="28"/>
-        </w:rPr>
-        <w:t>o</w:t>
-      </w:r>
-      <w:r>
-        <w:rPr>
-          <w:rFonts w:ascii="Times New Roman" w:eastAsia="Times New Roman" w:hAnsi="Times New Roman" w:cs="Times New Roman"/>
-          <w:b/>
-          <w:bCs/>
-          <w:sz w:val="28"/>
-          <w:szCs w:val="28"/>
-        </w:rPr>
-        <w:t xml:space="preserve">f </w:t>
-      </w:r>
-      <w:proofErr w:type="spellStart"/>
-      <w:r>
-        <w:rPr>
-          <w:rFonts w:ascii="Times New Roman" w:eastAsia="Times New Roman" w:hAnsi="Times New Roman" w:cs="Times New Roman"/>
-          <w:b/>
-          <w:bCs/>
-          <w:spacing w:val="-1"/>
-          <w:sz w:val="28"/>
-          <w:szCs w:val="28"/>
-        </w:rPr>
-        <w:t>R</w:t>
-      </w:r>
-      <w:r>
-        <w:rPr>
-          <w:rFonts w:ascii="Times New Roman" w:eastAsia="Times New Roman" w:hAnsi="Times New Roman" w:cs="Times New Roman"/>
-          <w:b/>
-          <w:bCs/>
-          <w:sz w:val="28"/>
-          <w:szCs w:val="28"/>
-        </w:rPr>
-        <w:t>E</w:t>
-      </w:r>
-      <w:r>
-        <w:rPr>
-          <w:rFonts w:ascii="Times New Roman" w:eastAsia="Times New Roman" w:hAnsi="Times New Roman" w:cs="Times New Roman"/>
-          <w:b/>
-          <w:bCs/>
-          <w:spacing w:val="-1"/>
-          <w:sz w:val="28"/>
-          <w:szCs w:val="28"/>
-        </w:rPr>
-        <w:t>DC</w:t>
-      </w:r>
-      <w:r>
-        <w:rPr>
-          <w:rFonts w:ascii="Times New Roman" w:eastAsia="Times New Roman" w:hAnsi="Times New Roman" w:cs="Times New Roman"/>
-          <w:b/>
-          <w:bCs/>
-          <w:spacing w:val="1"/>
-          <w:sz w:val="28"/>
-          <w:szCs w:val="28"/>
-        </w:rPr>
-        <w:t>a</w:t>
-      </w:r>
-      <w:r>
-        <w:rPr>
-          <w:rFonts w:ascii="Times New Roman" w:eastAsia="Times New Roman" w:hAnsi="Times New Roman" w:cs="Times New Roman"/>
-          <w:b/>
-          <w:bCs/>
-          <w:sz w:val="28"/>
-          <w:szCs w:val="28"/>
-        </w:rPr>
-        <w:t>p</w:t>
-      </w:r>
-      <w:proofErr w:type="spellEnd"/>
-      <w:r>
-        <w:rPr>
-          <w:rFonts w:ascii="Times New Roman" w:eastAsia="Times New Roman" w:hAnsi="Times New Roman" w:cs="Times New Roman"/>
-          <w:b/>
-          <w:bCs/>
-          <w:spacing w:val="-3"/>
-          <w:sz w:val="28"/>
-          <w:szCs w:val="28"/>
-        </w:rPr>
-        <w:t xml:space="preserve"> </w:t>
-      </w:r>
-      <w:r>
-        <w:rPr>
-          <w:rFonts w:ascii="Times New Roman" w:eastAsia="Times New Roman" w:hAnsi="Times New Roman" w:cs="Times New Roman"/>
-          <w:b/>
-          <w:bCs/>
-          <w:spacing w:val="1"/>
-          <w:sz w:val="28"/>
-          <w:szCs w:val="28"/>
-        </w:rPr>
-        <w:t>a</w:t>
-      </w:r>
-      <w:r>
-        <w:rPr>
-          <w:rFonts w:ascii="Times New Roman" w:eastAsia="Times New Roman" w:hAnsi="Times New Roman" w:cs="Times New Roman"/>
-          <w:b/>
-          <w:bCs/>
-          <w:sz w:val="28"/>
-          <w:szCs w:val="28"/>
-        </w:rPr>
-        <w:t>nd</w:t>
-      </w:r>
-      <w:r>
-        <w:rPr>
-          <w:rFonts w:ascii="Times New Roman" w:eastAsia="Times New Roman" w:hAnsi="Times New Roman" w:cs="Times New Roman"/>
-          <w:b/>
-          <w:bCs/>
-          <w:spacing w:val="-3"/>
-          <w:sz w:val="28"/>
-          <w:szCs w:val="28"/>
-        </w:rPr>
-        <w:t xml:space="preserve"> </w:t>
-      </w:r>
-      <w:proofErr w:type="spellStart"/>
-      <w:r>
-        <w:rPr>
-          <w:rFonts w:ascii="Times New Roman" w:eastAsia="Times New Roman" w:hAnsi="Times New Roman" w:cs="Times New Roman"/>
-          <w:b/>
-          <w:bCs/>
-          <w:spacing w:val="-1"/>
-          <w:sz w:val="28"/>
-          <w:szCs w:val="28"/>
-        </w:rPr>
-        <w:t>R</w:t>
-      </w:r>
-      <w:r>
-        <w:rPr>
-          <w:rFonts w:ascii="Times New Roman" w:eastAsia="Times New Roman" w:hAnsi="Times New Roman" w:cs="Times New Roman"/>
-          <w:b/>
-          <w:bCs/>
-          <w:sz w:val="28"/>
-          <w:szCs w:val="28"/>
-        </w:rPr>
-        <w:t>E</w:t>
-      </w:r>
-      <w:r>
-        <w:rPr>
-          <w:rFonts w:ascii="Times New Roman" w:eastAsia="Times New Roman" w:hAnsi="Times New Roman" w:cs="Times New Roman"/>
-          <w:b/>
-          <w:bCs/>
-          <w:spacing w:val="-1"/>
-          <w:sz w:val="28"/>
-          <w:szCs w:val="28"/>
-        </w:rPr>
-        <w:t>DC</w:t>
-      </w:r>
-      <w:r>
-        <w:rPr>
-          <w:rFonts w:ascii="Times New Roman" w:eastAsia="Times New Roman" w:hAnsi="Times New Roman" w:cs="Times New Roman"/>
-          <w:b/>
-          <w:bCs/>
-          <w:spacing w:val="1"/>
-          <w:sz w:val="28"/>
-          <w:szCs w:val="28"/>
-        </w:rPr>
-        <w:t>a</w:t>
-      </w:r>
-      <w:r>
-        <w:rPr>
-          <w:rFonts w:ascii="Times New Roman" w:eastAsia="Times New Roman" w:hAnsi="Times New Roman" w:cs="Times New Roman"/>
-          <w:b/>
-          <w:bCs/>
-          <w:sz w:val="28"/>
-          <w:szCs w:val="28"/>
-        </w:rPr>
-        <w:t>p</w:t>
-      </w:r>
-      <w:proofErr w:type="spellEnd"/>
-      <w:r>
-        <w:rPr>
-          <w:rFonts w:ascii="Times New Roman" w:eastAsia="Times New Roman" w:hAnsi="Times New Roman" w:cs="Times New Roman"/>
-          <w:b/>
-          <w:bCs/>
-          <w:sz w:val="28"/>
-          <w:szCs w:val="28"/>
-        </w:rPr>
-        <w:t xml:space="preserve"> Sur</w:t>
-      </w:r>
-      <w:r>
-        <w:rPr>
-          <w:rFonts w:ascii="Times New Roman" w:eastAsia="Times New Roman" w:hAnsi="Times New Roman" w:cs="Times New Roman"/>
-          <w:b/>
-          <w:bCs/>
-          <w:spacing w:val="1"/>
-          <w:sz w:val="28"/>
-          <w:szCs w:val="28"/>
-        </w:rPr>
-        <w:t>v</w:t>
-      </w:r>
-      <w:r>
-        <w:rPr>
-          <w:rFonts w:ascii="Times New Roman" w:eastAsia="Times New Roman" w:hAnsi="Times New Roman" w:cs="Times New Roman"/>
-          <w:b/>
-          <w:bCs/>
-          <w:spacing w:val="-2"/>
-          <w:sz w:val="28"/>
-          <w:szCs w:val="28"/>
-        </w:rPr>
-        <w:t>e</w:t>
-      </w:r>
-      <w:r>
-        <w:rPr>
-          <w:rFonts w:ascii="Times New Roman" w:eastAsia="Times New Roman" w:hAnsi="Times New Roman" w:cs="Times New Roman"/>
-          <w:b/>
-          <w:bCs/>
-          <w:sz w:val="28"/>
-          <w:szCs w:val="28"/>
-        </w:rPr>
         <w:t>y</w:t>
       </w:r>
     </w:p>
@@ -803,6 +773,7 @@
         <w:ind w:left="3428" w:right="386" w:hanging="2741"/>
         <w:rPr>
           <w:rFonts w:ascii="Arial" w:eastAsia="Arial" w:hAnsi="Arial" w:cs="Arial"/>
+          <w:spacing w:val="1"/>
         </w:rPr>
       </w:pPr>
       <w:r>
@@ -819,115 +790,82 @@
         </w:rPr>
         <w:t xml:space="preserve"> </w:t>
       </w:r>
-      <w:r>
-        <w:rPr>
-          <w:rFonts w:ascii="Arial" w:eastAsia="Arial" w:hAnsi="Arial" w:cs="Arial"/>
-          <w:spacing w:val="-1"/>
-        </w:rPr>
-        <w:t>RESEARCH DA</w:t>
+      <w:proofErr w:type="spellStart"/>
+      <w:r>
+        <w:rPr>
+          <w:rFonts w:ascii="Arial" w:eastAsia="Arial" w:hAnsi="Arial" w:cs="Arial"/>
+          <w:spacing w:val="-1"/>
+        </w:rPr>
+        <w:t>REDCap</w:t>
+      </w:r>
+      <w:proofErr w:type="spellEnd"/>
+      <w:r>
+        <w:rPr>
+          <w:rFonts w:ascii="Arial" w:eastAsia="Arial" w:hAnsi="Arial" w:cs="Arial"/>
+        </w:rPr>
+        <w:t xml:space="preserve"> </w:t>
+      </w:r>
+      <w:r>
+        <w:rPr>
+          <w:rFonts w:ascii="Arial" w:eastAsia="Arial" w:hAnsi="Arial" w:cs="Arial"/>
+          <w:spacing w:val="-1"/>
+        </w:rPr>
+        <w:t>US</w:t>
+      </w:r>
+      <w:r>
+        <w:rPr>
+          <w:rFonts w:ascii="Arial" w:eastAsia="Arial" w:hAnsi="Arial" w:cs="Arial"/>
+        </w:rPr>
+        <w:t xml:space="preserve">E </w:t>
+      </w:r>
+      <w:r>
+        <w:rPr>
+          <w:rFonts w:ascii="Arial" w:eastAsia="Arial" w:hAnsi="Arial" w:cs="Arial"/>
+          <w:spacing w:val="-3"/>
+        </w:rPr>
+        <w:t>A</w:t>
+      </w:r>
+      <w:r>
+        <w:rPr>
+          <w:rFonts w:ascii="Arial" w:eastAsia="Arial" w:hAnsi="Arial" w:cs="Arial"/>
+          <w:spacing w:val="1"/>
+        </w:rPr>
+        <w:t>G</w:t>
+      </w:r>
+      <w:r>
+        <w:rPr>
+          <w:rFonts w:ascii="Arial" w:eastAsia="Arial" w:hAnsi="Arial" w:cs="Arial"/>
+          <w:spacing w:val="-1"/>
+        </w:rPr>
+        <w:t>REE</w:t>
+      </w:r>
+      <w:r>
+        <w:rPr>
+          <w:rFonts w:ascii="Arial" w:eastAsia="Arial" w:hAnsi="Arial" w:cs="Arial"/>
+          <w:spacing w:val="-4"/>
+        </w:rPr>
+        <w:t>M</w:t>
       </w:r>
       <w:r>
         <w:rPr>
           <w:rFonts w:ascii="Arial" w:eastAsia="Arial" w:hAnsi="Arial" w:cs="Arial"/>
           <w:spacing w:val="2"/>
         </w:rPr>
+        <w:t>E</w:t>
+      </w:r>
+      <w:r>
+        <w:rPr>
+          <w:rFonts w:ascii="Arial" w:eastAsia="Arial" w:hAnsi="Arial" w:cs="Arial"/>
+          <w:spacing w:val="1"/>
+        </w:rPr>
+        <w:t>N</w:t>
+      </w:r>
+      <w:r>
+        <w:rPr>
+          <w:rFonts w:ascii="Arial" w:eastAsia="Arial" w:hAnsi="Arial" w:cs="Arial"/>
+        </w:rPr>
         <w:t>T</w:t>
       </w:r>
-      <w:r>
-        <w:rPr>
-          <w:rFonts w:ascii="Arial" w:eastAsia="Arial" w:hAnsi="Arial" w:cs="Arial"/>
-        </w:rPr>
-        <w:t xml:space="preserve">A </w:t>
-      </w:r>
-      <w:r>
-        <w:rPr>
-          <w:rFonts w:ascii="Arial" w:eastAsia="Arial" w:hAnsi="Arial" w:cs="Arial"/>
-          <w:spacing w:val="-1"/>
-        </w:rPr>
-        <w:t>US</w:t>
-      </w:r>
-      <w:r>
-        <w:rPr>
-          <w:rFonts w:ascii="Arial" w:eastAsia="Arial" w:hAnsi="Arial" w:cs="Arial"/>
-        </w:rPr>
-        <w:t xml:space="preserve">E </w:t>
-      </w:r>
-      <w:r>
-        <w:rPr>
-          <w:rFonts w:ascii="Arial" w:eastAsia="Arial" w:hAnsi="Arial" w:cs="Arial"/>
-          <w:spacing w:val="-3"/>
-        </w:rPr>
-        <w:t>A</w:t>
-      </w:r>
-      <w:r>
-        <w:rPr>
-          <w:rFonts w:ascii="Arial" w:eastAsia="Arial" w:hAnsi="Arial" w:cs="Arial"/>
-          <w:spacing w:val="1"/>
-        </w:rPr>
-        <w:t>G</w:t>
-      </w:r>
-      <w:r>
-        <w:rPr>
-          <w:rFonts w:ascii="Arial" w:eastAsia="Arial" w:hAnsi="Arial" w:cs="Arial"/>
-          <w:spacing w:val="-1"/>
-        </w:rPr>
-        <w:t>REE</w:t>
-      </w:r>
-      <w:r>
-        <w:rPr>
-          <w:rFonts w:ascii="Arial" w:eastAsia="Arial" w:hAnsi="Arial" w:cs="Arial"/>
-          <w:spacing w:val="-4"/>
-        </w:rPr>
-        <w:t>M</w:t>
-      </w:r>
-      <w:r>
-        <w:rPr>
-          <w:rFonts w:ascii="Arial" w:eastAsia="Arial" w:hAnsi="Arial" w:cs="Arial"/>
-          <w:spacing w:val="2"/>
-        </w:rPr>
-        <w:t>E</w:t>
-      </w:r>
-      <w:r>
-        <w:rPr>
-          <w:rFonts w:ascii="Arial" w:eastAsia="Arial" w:hAnsi="Arial" w:cs="Arial"/>
-          <w:spacing w:val="1"/>
-        </w:rPr>
-        <w:t>N</w:t>
-      </w:r>
-      <w:r>
-        <w:rPr>
-          <w:rFonts w:ascii="Arial" w:eastAsia="Arial" w:hAnsi="Arial" w:cs="Arial"/>
-        </w:rPr>
-        <w:t>T</w:t>
-      </w:r>
-      <w:r>
-        <w:rPr>
-          <w:rFonts w:ascii="Arial" w:eastAsia="Arial" w:hAnsi="Arial" w:cs="Arial"/>
-          <w:spacing w:val="1"/>
-        </w:rPr>
-        <w:t xml:space="preserve"> </w:t>
-      </w:r>
-      <w:r>
-        <w:rPr>
-          <w:rFonts w:ascii="Arial" w:eastAsia="Arial" w:hAnsi="Arial" w:cs="Arial"/>
-        </w:rPr>
-        <w:t xml:space="preserve">- </w:t>
-      </w:r>
-      <w:proofErr w:type="spellStart"/>
-      <w:r>
-        <w:rPr>
-          <w:rFonts w:ascii="Arial" w:eastAsia="Arial" w:hAnsi="Arial" w:cs="Arial"/>
-          <w:spacing w:val="-1"/>
-        </w:rPr>
-        <w:t>REDC</w:t>
-      </w:r>
-      <w:r>
-        <w:rPr>
-          <w:rFonts w:ascii="Arial" w:eastAsia="Arial" w:hAnsi="Arial" w:cs="Arial"/>
-        </w:rPr>
-        <w:t>ap</w:t>
-      </w:r>
-      <w:proofErr w:type="spellEnd"/>
     </w:p>
     <w:p>
       <w:pPr>
@@ -1585,7 +1523,462 @@
           <w:rFonts w:ascii="Arial" w:eastAsia="Arial" w:hAnsi="Arial" w:cs="Arial"/>
           <w:spacing w:val="-1"/>
         </w:rPr>
-        <w:t xml:space="preserve"> D</w:t>
+        <w:t xml:space="preserve"> </w:t>
+      </w:r>
+      <w:proofErr w:type="spellStart"/>
+      <w:r>
+        <w:rPr>
+          <w:rFonts w:ascii="Arial" w:eastAsia="Arial" w:hAnsi="Arial" w:cs="Arial"/>
+          <w:spacing w:val="-1"/>
+        </w:rPr>
+        <w:t>REDCap</w:t>
+      </w:r>
+      <w:proofErr w:type="spellEnd"/>
+      <w:r>
+        <w:rPr>
+          <w:rFonts w:ascii="Arial" w:eastAsia="Arial" w:hAnsi="Arial" w:cs="Arial"/>
+          <w:spacing w:val="1"/>
+        </w:rPr>
+        <w:t xml:space="preserve"> </w:t>
+      </w:r>
+      <w:r>
+        <w:rPr>
+          <w:rFonts w:ascii="Arial" w:eastAsia="Arial" w:hAnsi="Arial" w:cs="Arial"/>
+          <w:spacing w:val="-1"/>
+        </w:rPr>
+        <w:t>U</w:t>
+      </w:r>
+      <w:r>
+        <w:rPr>
+          <w:rFonts w:ascii="Arial" w:eastAsia="Arial" w:hAnsi="Arial" w:cs="Arial"/>
+        </w:rPr>
+        <w:t>se</w:t>
+      </w:r>
+      <w:r>
+        <w:rPr>
+          <w:rFonts w:ascii="Arial" w:eastAsia="Arial" w:hAnsi="Arial" w:cs="Arial"/>
+          <w:spacing w:val="1"/>
+        </w:rPr>
+        <w:t xml:space="preserve"> </w:t>
+      </w:r>
+      <w:r>
+        <w:rPr>
+          <w:rFonts w:ascii="Arial" w:eastAsia="Arial" w:hAnsi="Arial" w:cs="Arial"/>
+          <w:spacing w:val="-3"/>
+        </w:rPr>
+        <w:t>A</w:t>
+      </w:r>
+      <w:r>
+        <w:rPr>
+          <w:rFonts w:ascii="Arial" w:eastAsia="Arial" w:hAnsi="Arial" w:cs="Arial"/>
+        </w:rPr>
+        <w:t>g</w:t>
+      </w:r>
+      <w:r>
+        <w:rPr>
+          <w:rFonts w:ascii="Arial" w:eastAsia="Arial" w:hAnsi="Arial" w:cs="Arial"/>
+          <w:spacing w:val="1"/>
+        </w:rPr>
+        <w:t>r</w:t>
+      </w:r>
+      <w:r>
+        <w:rPr>
+          <w:rFonts w:ascii="Arial" w:eastAsia="Arial" w:hAnsi="Arial" w:cs="Arial"/>
+        </w:rPr>
+        <w:t>ee</w:t>
+      </w:r>
+      <w:r>
+        <w:rPr>
+          <w:rFonts w:ascii="Arial" w:eastAsia="Arial" w:hAnsi="Arial" w:cs="Arial"/>
+          <w:spacing w:val="1"/>
+        </w:rPr>
+        <w:t>m</w:t>
+      </w:r>
+      <w:r>
+        <w:rPr>
+          <w:rFonts w:ascii="Arial" w:eastAsia="Arial" w:hAnsi="Arial" w:cs="Arial"/>
+        </w:rPr>
+        <w:t>e</w:t>
+      </w:r>
+      <w:r>
+        <w:rPr>
+          <w:rFonts w:ascii="Arial" w:eastAsia="Arial" w:hAnsi="Arial" w:cs="Arial"/>
+          <w:spacing w:val="-3"/>
+        </w:rPr>
+        <w:t>n</w:t>
+      </w:r>
+      <w:r>
+        <w:rPr>
+          <w:rFonts w:ascii="Arial" w:eastAsia="Arial" w:hAnsi="Arial" w:cs="Arial"/>
+        </w:rPr>
+        <w:t>t</w:t>
+      </w:r>
+      <w:r>
+        <w:rPr>
+          <w:rFonts w:ascii="Arial" w:eastAsia="Arial" w:hAnsi="Arial" w:cs="Arial"/>
+          <w:spacing w:val="2"/>
+        </w:rPr>
+        <w:t xml:space="preserve"> </w:t>
+      </w:r>
+      <w:r>
+        <w:rPr>
+          <w:rFonts w:ascii="Arial" w:eastAsia="Arial" w:hAnsi="Arial" w:cs="Arial"/>
+          <w:spacing w:val="-1"/>
+        </w:rPr>
+        <w:t>i</w:t>
+      </w:r>
+      <w:r>
+        <w:rPr>
+          <w:rFonts w:ascii="Arial" w:eastAsia="Arial" w:hAnsi="Arial" w:cs="Arial"/>
+        </w:rPr>
+        <w:t>s sub</w:t>
+      </w:r>
+      <w:r>
+        <w:rPr>
+          <w:rFonts w:ascii="Arial" w:eastAsia="Arial" w:hAnsi="Arial" w:cs="Arial"/>
+          <w:spacing w:val="1"/>
+        </w:rPr>
+        <w:t>j</w:t>
+      </w:r>
+      <w:r>
+        <w:rPr>
+          <w:rFonts w:ascii="Arial" w:eastAsia="Arial" w:hAnsi="Arial" w:cs="Arial"/>
+        </w:rPr>
+        <w:t>e</w:t>
+      </w:r>
+      <w:r>
+        <w:rPr>
+          <w:rFonts w:ascii="Arial" w:eastAsia="Arial" w:hAnsi="Arial" w:cs="Arial"/>
+          <w:spacing w:val="-2"/>
+        </w:rPr>
+        <w:t>c</w:t>
+      </w:r>
+      <w:r>
+        <w:rPr>
+          <w:rFonts w:ascii="Arial" w:eastAsia="Arial" w:hAnsi="Arial" w:cs="Arial"/>
+        </w:rPr>
+        <w:t xml:space="preserve">t </w:t>
+      </w:r>
+      <w:r>
+        <w:rPr>
+          <w:rFonts w:ascii="Arial" w:eastAsia="Arial" w:hAnsi="Arial" w:cs="Arial"/>
+          <w:spacing w:val="1"/>
+        </w:rPr>
+        <w:t>t</w:t>
+      </w:r>
+      <w:r>
+        <w:rPr>
+          <w:rFonts w:ascii="Arial" w:eastAsia="Arial" w:hAnsi="Arial" w:cs="Arial"/>
+        </w:rPr>
+        <w:t>o</w:t>
+      </w:r>
+      <w:r>
+        <w:rPr>
+          <w:rFonts w:ascii="Arial" w:eastAsia="Arial" w:hAnsi="Arial" w:cs="Arial"/>
+          <w:spacing w:val="-2"/>
+        </w:rPr>
+        <w:t xml:space="preserve"> </w:t>
+      </w:r>
+      <w:r>
+        <w:rPr>
+          <w:rFonts w:ascii="Arial" w:eastAsia="Arial" w:hAnsi="Arial" w:cs="Arial"/>
+          <w:spacing w:val="1"/>
+        </w:rPr>
+        <w:t>t</w:t>
+      </w:r>
+      <w:r>
+        <w:rPr>
+          <w:rFonts w:ascii="Arial" w:eastAsia="Arial" w:hAnsi="Arial" w:cs="Arial"/>
+        </w:rPr>
+        <w:t>he</w:t>
+      </w:r>
+      <w:r>
+        <w:rPr>
+          <w:rFonts w:ascii="Arial" w:eastAsia="Arial" w:hAnsi="Arial" w:cs="Arial"/>
+          <w:spacing w:val="-2"/>
+        </w:rPr>
+        <w:t xml:space="preserve"> </w:t>
+      </w:r>
+      <w:r>
+        <w:rPr>
+          <w:rFonts w:ascii="Arial" w:eastAsia="Arial" w:hAnsi="Arial" w:cs="Arial"/>
+          <w:spacing w:val="1"/>
+        </w:rPr>
+        <w:t>r</w:t>
+      </w:r>
+      <w:r>
+        <w:rPr>
+          <w:rFonts w:ascii="Arial" w:eastAsia="Arial" w:hAnsi="Arial" w:cs="Arial"/>
+          <w:spacing w:val="-3"/>
+        </w:rPr>
+        <w:t>e</w:t>
+      </w:r>
+      <w:r>
+        <w:rPr>
+          <w:rFonts w:ascii="Arial" w:eastAsia="Arial" w:hAnsi="Arial" w:cs="Arial"/>
+          <w:spacing w:val="2"/>
+        </w:rPr>
+        <w:t>q</w:t>
+      </w:r>
+      <w:r>
+        <w:rPr>
+          <w:rFonts w:ascii="Arial" w:eastAsia="Arial" w:hAnsi="Arial" w:cs="Arial"/>
+        </w:rPr>
+        <w:t>u</w:t>
+      </w:r>
+      <w:r>
+        <w:rPr>
+          <w:rFonts w:ascii="Arial" w:eastAsia="Arial" w:hAnsi="Arial" w:cs="Arial"/>
+          <w:spacing w:val="-1"/>
+        </w:rPr>
+        <w:t>i</w:t>
+      </w:r>
+      <w:r>
+        <w:rPr>
+          <w:rFonts w:ascii="Arial" w:eastAsia="Arial" w:hAnsi="Arial" w:cs="Arial"/>
+          <w:spacing w:val="1"/>
+        </w:rPr>
+        <w:t>r</w:t>
+      </w:r>
+      <w:r>
+        <w:rPr>
+          <w:rFonts w:ascii="Arial" w:eastAsia="Arial" w:hAnsi="Arial" w:cs="Arial"/>
+          <w:spacing w:val="-3"/>
+        </w:rPr>
+        <w:t>e</w:t>
+      </w:r>
+      <w:r>
+        <w:rPr>
+          <w:rFonts w:ascii="Arial" w:eastAsia="Arial" w:hAnsi="Arial" w:cs="Arial"/>
+          <w:spacing w:val="1"/>
+        </w:rPr>
+        <w:t>m</w:t>
+      </w:r>
+      <w:r>
+        <w:rPr>
+          <w:rFonts w:ascii="Arial" w:eastAsia="Arial" w:hAnsi="Arial" w:cs="Arial"/>
+          <w:spacing w:val="-3"/>
+        </w:rPr>
+        <w:t>e</w:t>
+      </w:r>
+      <w:r>
+        <w:rPr>
+          <w:rFonts w:ascii="Arial" w:eastAsia="Arial" w:hAnsi="Arial" w:cs="Arial"/>
+        </w:rPr>
+        <w:t>n</w:t>
+      </w:r>
+      <w:r>
+        <w:rPr>
+          <w:rFonts w:ascii="Arial" w:eastAsia="Arial" w:hAnsi="Arial" w:cs="Arial"/>
+          <w:spacing w:val="1"/>
+        </w:rPr>
+        <w:t>t</w:t>
+      </w:r>
+      <w:r>
+        <w:rPr>
+          <w:rFonts w:ascii="Arial" w:eastAsia="Arial" w:hAnsi="Arial" w:cs="Arial"/>
+        </w:rPr>
+        <w:t>s</w:t>
+      </w:r>
+      <w:r>
+        <w:rPr>
+          <w:rFonts w:ascii="Arial" w:eastAsia="Arial" w:hAnsi="Arial" w:cs="Arial"/>
+          <w:spacing w:val="1"/>
+        </w:rPr>
+        <w:t xml:space="preserve"> </w:t>
+      </w:r>
+      <w:r>
+        <w:rPr>
+          <w:rFonts w:ascii="Arial" w:eastAsia="Arial" w:hAnsi="Arial" w:cs="Arial"/>
+          <w:spacing w:val="-3"/>
+        </w:rPr>
+        <w:t>o</w:t>
+      </w:r>
+      <w:r>
+        <w:rPr>
+          <w:rFonts w:ascii="Arial" w:eastAsia="Arial" w:hAnsi="Arial" w:cs="Arial"/>
+        </w:rPr>
+        <w:t xml:space="preserve">f </w:t>
+      </w:r>
+      <w:r>
+        <w:rPr>
+          <w:rFonts w:ascii="Arial" w:eastAsia="Arial" w:hAnsi="Arial" w:cs="Arial"/>
+          <w:spacing w:val="1"/>
+        </w:rPr>
+        <w:t>t</w:t>
+      </w:r>
+      <w:r>
+        <w:rPr>
+          <w:rFonts w:ascii="Arial" w:eastAsia="Arial" w:hAnsi="Arial" w:cs="Arial"/>
+        </w:rPr>
+        <w:t>he</w:t>
+      </w:r>
+      <w:r>
+        <w:rPr>
+          <w:rFonts w:ascii="Arial" w:eastAsia="Arial" w:hAnsi="Arial" w:cs="Arial"/>
+          <w:spacing w:val="1"/>
+        </w:rPr>
+        <w:t xml:space="preserve"> </w:t>
+      </w:r>
+      <w:r>
+        <w:rPr>
+          <w:rFonts w:ascii="Arial" w:eastAsia="Arial" w:hAnsi="Arial" w:cs="Arial"/>
+        </w:rPr>
+        <w:t>Fed</w:t>
+      </w:r>
+      <w:r>
+        <w:rPr>
+          <w:rFonts w:ascii="Arial" w:eastAsia="Arial" w:hAnsi="Arial" w:cs="Arial"/>
+          <w:spacing w:val="-3"/>
+        </w:rPr>
+        <w:t>e</w:t>
+      </w:r>
+      <w:r>
+        <w:rPr>
+          <w:rFonts w:ascii="Arial" w:eastAsia="Arial" w:hAnsi="Arial" w:cs="Arial"/>
+          <w:spacing w:val="1"/>
+        </w:rPr>
+        <w:t>r</w:t>
+      </w:r>
+      <w:r>
+        <w:rPr>
+          <w:rFonts w:ascii="Arial" w:eastAsia="Arial" w:hAnsi="Arial" w:cs="Arial"/>
+        </w:rPr>
+        <w:t xml:space="preserve">al </w:t>
+      </w:r>
+      <w:r>
+        <w:rPr>
+          <w:rFonts w:ascii="Arial" w:eastAsia="Arial" w:hAnsi="Arial" w:cs="Arial"/>
+          <w:spacing w:val="-1"/>
+        </w:rPr>
+        <w:t>H</w:t>
+      </w:r>
+      <w:r>
+        <w:rPr>
+          <w:rFonts w:ascii="Arial" w:eastAsia="Arial" w:hAnsi="Arial" w:cs="Arial"/>
+        </w:rPr>
+        <w:t>ea</w:t>
+      </w:r>
+      <w:r>
+        <w:rPr>
+          <w:rFonts w:ascii="Arial" w:eastAsia="Arial" w:hAnsi="Arial" w:cs="Arial"/>
+          <w:spacing w:val="-1"/>
+        </w:rPr>
+        <w:t>l</w:t>
+      </w:r>
+      <w:r>
+        <w:rPr>
+          <w:rFonts w:ascii="Arial" w:eastAsia="Arial" w:hAnsi="Arial" w:cs="Arial"/>
+          <w:spacing w:val="1"/>
+        </w:rPr>
+        <w:t>t</w:t>
+      </w:r>
+      <w:r>
+        <w:rPr>
+          <w:rFonts w:ascii="Arial" w:eastAsia="Arial" w:hAnsi="Arial" w:cs="Arial"/>
+        </w:rPr>
+        <w:t>h</w:t>
+      </w:r>
+      <w:r>
+        <w:rPr>
+          <w:rFonts w:ascii="Arial" w:eastAsia="Arial" w:hAnsi="Arial" w:cs="Arial"/>
+          <w:spacing w:val="-2"/>
+        </w:rPr>
+        <w:t xml:space="preserve"> </w:t>
+      </w:r>
+      <w:r>
+        <w:rPr>
+          <w:rFonts w:ascii="Arial" w:eastAsia="Arial" w:hAnsi="Arial" w:cs="Arial"/>
+          <w:spacing w:val="1"/>
+        </w:rPr>
+        <w:t>I</w:t>
+      </w:r>
+      <w:r>
+        <w:rPr>
+          <w:rFonts w:ascii="Arial" w:eastAsia="Arial" w:hAnsi="Arial" w:cs="Arial"/>
+        </w:rPr>
+        <w:t>ns</w:t>
+      </w:r>
+      <w:r>
+        <w:rPr>
+          <w:rFonts w:ascii="Arial" w:eastAsia="Arial" w:hAnsi="Arial" w:cs="Arial"/>
+          <w:spacing w:val="-3"/>
+        </w:rPr>
+        <w:t>u</w:t>
+      </w:r>
+      <w:r>
+        <w:rPr>
+          <w:rFonts w:ascii="Arial" w:eastAsia="Arial" w:hAnsi="Arial" w:cs="Arial"/>
+          <w:spacing w:val="1"/>
+        </w:rPr>
+        <w:t>r</w:t>
+      </w:r>
+      <w:r>
+        <w:rPr>
+          <w:rFonts w:ascii="Arial" w:eastAsia="Arial" w:hAnsi="Arial" w:cs="Arial"/>
+        </w:rPr>
+        <w:t>ance</w:t>
+      </w:r>
+      <w:r>
+        <w:rPr>
+          <w:rFonts w:ascii="Arial" w:eastAsia="Arial" w:hAnsi="Arial" w:cs="Arial"/>
+          <w:spacing w:val="1"/>
+        </w:rPr>
+        <w:t xml:space="preserve"> </w:t>
+      </w:r>
+      <w:r>
+        <w:rPr>
+          <w:rFonts w:ascii="Arial" w:eastAsia="Arial" w:hAnsi="Arial" w:cs="Arial"/>
+          <w:spacing w:val="-1"/>
+        </w:rPr>
+        <w:t>P</w:t>
+      </w:r>
+      <w:r>
+        <w:rPr>
+          <w:rFonts w:ascii="Arial" w:eastAsia="Arial" w:hAnsi="Arial" w:cs="Arial"/>
+          <w:spacing w:val="-3"/>
+        </w:rPr>
+        <w:t>o</w:t>
+      </w:r>
+      <w:r>
+        <w:rPr>
+          <w:rFonts w:ascii="Arial" w:eastAsia="Arial" w:hAnsi="Arial" w:cs="Arial"/>
+          <w:spacing w:val="1"/>
+        </w:rPr>
+        <w:t>rt</w:t>
+      </w:r>
+      <w:r>
+        <w:rPr>
+          <w:rFonts w:ascii="Arial" w:eastAsia="Arial" w:hAnsi="Arial" w:cs="Arial"/>
+        </w:rPr>
+        <w:t>ab</w:t>
+      </w:r>
+      <w:r>
+        <w:rPr>
+          <w:rFonts w:ascii="Arial" w:eastAsia="Arial" w:hAnsi="Arial" w:cs="Arial"/>
+          <w:spacing w:val="-1"/>
+        </w:rPr>
+        <w:t>ili</w:t>
+      </w:r>
+      <w:r>
+        <w:rPr>
+          <w:rFonts w:ascii="Arial" w:eastAsia="Arial" w:hAnsi="Arial" w:cs="Arial"/>
+          <w:spacing w:val="1"/>
+        </w:rPr>
+        <w:t>t</w:t>
+      </w:r>
+      <w:r>
+        <w:rPr>
+          <w:rFonts w:ascii="Arial" w:eastAsia="Arial" w:hAnsi="Arial" w:cs="Arial"/>
+        </w:rPr>
+        <w:t>y</w:t>
+      </w:r>
+      <w:r>
+        <w:rPr>
+          <w:rFonts w:ascii="Arial" w:eastAsia="Arial" w:hAnsi="Arial" w:cs="Arial"/>
+          <w:spacing w:val="-1"/>
+        </w:rPr>
+        <w:t xml:space="preserve"> </w:t>
       </w:r>
       <w:r>
         <w:rPr>
@@ -1596,6 +1989,39 @@
       <w:r>
         <w:rPr>
           <w:rFonts w:ascii="Arial" w:eastAsia="Arial" w:hAnsi="Arial" w:cs="Arial"/>
+          <w:spacing w:val="-3"/>
+        </w:rPr>
+        <w:t>n</w:t>
+      </w:r>
+      <w:r>
+        <w:rPr>
+          <w:rFonts w:ascii="Arial" w:eastAsia="Arial" w:hAnsi="Arial" w:cs="Arial"/>
+        </w:rPr>
+        <w:t>d</w:t>
+      </w:r>
+      <w:r>
+        <w:rPr>
+          <w:rFonts w:ascii="Arial" w:eastAsia="Arial" w:hAnsi="Arial" w:cs="Arial"/>
+          <w:spacing w:val="1"/>
+        </w:rPr>
+        <w:t xml:space="preserve"> </w:t>
+      </w:r>
+      <w:r>
+        <w:rPr>
+          <w:rFonts w:ascii="Arial" w:eastAsia="Arial" w:hAnsi="Arial" w:cs="Arial"/>
+          <w:spacing w:val="-1"/>
+        </w:rPr>
+        <w:t>A</w:t>
+      </w:r>
+      <w:r>
+        <w:rPr>
+          <w:rFonts w:ascii="Arial" w:eastAsia="Arial" w:hAnsi="Arial" w:cs="Arial"/>
+        </w:rPr>
+        <w:t>ccoun</w:t>
+      </w:r>
+      <w:r>
+        <w:rPr>
+          <w:rFonts w:ascii="Arial" w:eastAsia="Arial" w:hAnsi="Arial" w:cs="Arial"/>
           <w:spacing w:val="1"/>
         </w:rPr>
         <w:t>t</w:t>
@@ -1604,6 +2030,214 @@
         <w:rPr>
           <w:rFonts w:ascii="Arial" w:eastAsia="Arial" w:hAnsi="Arial" w:cs="Arial"/>
         </w:rPr>
+        <w:t>ab</w:t>
+      </w:r>
+      <w:r>
+        <w:rPr>
+          <w:rFonts w:ascii="Arial" w:eastAsia="Arial" w:hAnsi="Arial" w:cs="Arial"/>
+          <w:spacing w:val="-1"/>
+        </w:rPr>
+        <w:t>ili</w:t>
+      </w:r>
+      <w:r>
+        <w:rPr>
+          <w:rFonts w:ascii="Arial" w:eastAsia="Arial" w:hAnsi="Arial" w:cs="Arial"/>
+          <w:spacing w:val="1"/>
+        </w:rPr>
+        <w:t>t</w:t>
+      </w:r>
+      <w:r>
+        <w:rPr>
+          <w:rFonts w:ascii="Arial" w:eastAsia="Arial" w:hAnsi="Arial" w:cs="Arial"/>
+        </w:rPr>
+        <w:t>y</w:t>
+      </w:r>
+      <w:r>
+        <w:rPr>
+          <w:rFonts w:ascii="Arial" w:eastAsia="Arial" w:hAnsi="Arial" w:cs="Arial"/>
+          <w:spacing w:val="-1"/>
+        </w:rPr>
+        <w:t xml:space="preserve"> A</w:t>
+      </w:r>
+      <w:r>
+        <w:rPr>
+          <w:rFonts w:ascii="Arial" w:eastAsia="Arial" w:hAnsi="Arial" w:cs="Arial"/>
+        </w:rPr>
+        <w:t xml:space="preserve">ct </w:t>
+      </w:r>
+      <w:r>
+        <w:rPr>
+          <w:rFonts w:ascii="Arial" w:eastAsia="Arial" w:hAnsi="Arial" w:cs="Arial"/>
+          <w:spacing w:val="-3"/>
+        </w:rPr>
+        <w:t>o</w:t>
+      </w:r>
+      <w:r>
+        <w:rPr>
+          <w:rFonts w:ascii="Arial" w:eastAsia="Arial" w:hAnsi="Arial" w:cs="Arial"/>
+        </w:rPr>
+        <w:t>f</w:t>
+      </w:r>
+      <w:r>
+        <w:rPr>
+          <w:rFonts w:ascii="Arial" w:eastAsia="Arial" w:hAnsi="Arial" w:cs="Arial"/>
+          <w:spacing w:val="2"/>
+        </w:rPr>
+        <w:t xml:space="preserve"> </w:t>
+      </w:r>
+      <w:r>
+        <w:rPr>
+          <w:rFonts w:ascii="Arial" w:eastAsia="Arial" w:hAnsi="Arial" w:cs="Arial"/>
+          <w:spacing w:val="-3"/>
+        </w:rPr>
+        <w:t>1</w:t>
+      </w:r>
+      <w:r>
+        <w:rPr>
+          <w:rFonts w:ascii="Arial" w:eastAsia="Arial" w:hAnsi="Arial" w:cs="Arial"/>
+        </w:rPr>
+        <w:t>996 and</w:t>
+      </w:r>
+      <w:r>
+        <w:rPr>
+          <w:rFonts w:ascii="Arial" w:eastAsia="Arial" w:hAnsi="Arial" w:cs="Arial"/>
+          <w:spacing w:val="1"/>
+        </w:rPr>
+        <w:t xml:space="preserve"> </w:t>
+      </w:r>
+      <w:proofErr w:type="gramStart"/>
+      <w:r>
+        <w:rPr>
+          <w:rFonts w:ascii="Arial" w:eastAsia="Arial" w:hAnsi="Arial" w:cs="Arial"/>
+          <w:spacing w:val="-1"/>
+        </w:rPr>
+        <w:t>i</w:t>
+      </w:r>
+      <w:r>
+        <w:rPr>
+          <w:rFonts w:ascii="Arial" w:eastAsia="Arial" w:hAnsi="Arial" w:cs="Arial"/>
+          <w:spacing w:val="1"/>
+        </w:rPr>
+        <w:t>t</w:t>
+      </w:r>
+      <w:r>
+        <w:rPr>
+          <w:rFonts w:ascii="Arial" w:eastAsia="Arial" w:hAnsi="Arial" w:cs="Arial"/>
+        </w:rPr>
+        <w:t>s</w:t>
+      </w:r>
+      <w:proofErr w:type="gramEnd"/>
+      <w:r>
+        <w:rPr>
+          <w:rFonts w:ascii="Arial" w:eastAsia="Arial" w:hAnsi="Arial" w:cs="Arial"/>
+          <w:spacing w:val="1"/>
+        </w:rPr>
+        <w:t xml:space="preserve"> </w:t>
+      </w:r>
+      <w:r>
+        <w:rPr>
+          <w:rFonts w:ascii="Arial" w:eastAsia="Arial" w:hAnsi="Arial" w:cs="Arial"/>
+          <w:spacing w:val="-3"/>
+        </w:rPr>
+        <w:t>i</w:t>
+      </w:r>
+      <w:r>
+        <w:rPr>
+          <w:rFonts w:ascii="Arial" w:eastAsia="Arial" w:hAnsi="Arial" w:cs="Arial"/>
+          <w:spacing w:val="1"/>
+        </w:rPr>
+        <w:t>m</w:t>
+      </w:r>
+      <w:r>
+        <w:rPr>
+          <w:rFonts w:ascii="Arial" w:eastAsia="Arial" w:hAnsi="Arial" w:cs="Arial"/>
+        </w:rPr>
+        <w:t>p</w:t>
+      </w:r>
+      <w:r>
+        <w:rPr>
+          <w:rFonts w:ascii="Arial" w:eastAsia="Arial" w:hAnsi="Arial" w:cs="Arial"/>
+          <w:spacing w:val="-1"/>
+        </w:rPr>
+        <w:t>l</w:t>
+      </w:r>
+      <w:r>
+        <w:rPr>
+          <w:rFonts w:ascii="Arial" w:eastAsia="Arial" w:hAnsi="Arial" w:cs="Arial"/>
+        </w:rPr>
+        <w:t>e</w:t>
+      </w:r>
+      <w:r>
+        <w:rPr>
+          <w:rFonts w:ascii="Arial" w:eastAsia="Arial" w:hAnsi="Arial" w:cs="Arial"/>
+          <w:spacing w:val="1"/>
+        </w:rPr>
+        <w:t>m</w:t>
+      </w:r>
+      <w:r>
+        <w:rPr>
+          <w:rFonts w:ascii="Arial" w:eastAsia="Arial" w:hAnsi="Arial" w:cs="Arial"/>
+        </w:rPr>
+        <w:t>e</w:t>
+      </w:r>
+      <w:r>
+        <w:rPr>
+          <w:rFonts w:ascii="Arial" w:eastAsia="Arial" w:hAnsi="Arial" w:cs="Arial"/>
+          <w:spacing w:val="-3"/>
+        </w:rPr>
+        <w:t>n</w:t>
+      </w:r>
+      <w:r>
+        <w:rPr>
+          <w:rFonts w:ascii="Arial" w:eastAsia="Arial" w:hAnsi="Arial" w:cs="Arial"/>
+          <w:spacing w:val="1"/>
+        </w:rPr>
+        <w:t>t</w:t>
+      </w:r>
+      <w:r>
+        <w:rPr>
+          <w:rFonts w:ascii="Arial" w:eastAsia="Arial" w:hAnsi="Arial" w:cs="Arial"/>
+          <w:spacing w:val="-1"/>
+        </w:rPr>
+        <w:t>i</w:t>
+      </w:r>
+      <w:r>
+        <w:rPr>
+          <w:rFonts w:ascii="Arial" w:eastAsia="Arial" w:hAnsi="Arial" w:cs="Arial"/>
+        </w:rPr>
+        <w:t>ng</w:t>
+      </w:r>
+      <w:r>
+        <w:rPr>
+          <w:rFonts w:ascii="Arial" w:eastAsia="Arial" w:hAnsi="Arial" w:cs="Arial"/>
+          <w:spacing w:val="1"/>
+        </w:rPr>
+        <w:t xml:space="preserve"> r</w:t>
+      </w:r>
+      <w:r>
+        <w:rPr>
+          <w:rFonts w:ascii="Arial" w:eastAsia="Arial" w:hAnsi="Arial" w:cs="Arial"/>
+          <w:spacing w:val="-3"/>
+        </w:rPr>
+        <w:t>e</w:t>
+      </w:r>
+      <w:r>
+        <w:rPr>
+          <w:rFonts w:ascii="Arial" w:eastAsia="Arial" w:hAnsi="Arial" w:cs="Arial"/>
+        </w:rPr>
+        <w:t>gu</w:t>
+      </w:r>
+      <w:r>
+        <w:rPr>
+          <w:rFonts w:ascii="Arial" w:eastAsia="Arial" w:hAnsi="Arial" w:cs="Arial"/>
+          <w:spacing w:val="-1"/>
+        </w:rPr>
+        <w:t>l</w:t>
+      </w:r>
+      <w:r>
+        <w:rPr>
+          <w:rFonts w:ascii="Arial" w:eastAsia="Arial" w:hAnsi="Arial" w:cs="Arial"/>
+        </w:rPr>
         <w:t>a</w:t>
       </w:r>
       <w:r>
@@ -1611,40 +2245,240 @@
           <w:rFonts w:ascii="Arial" w:eastAsia="Arial" w:hAnsi="Arial" w:cs="Arial"/>
           <w:spacing w:val="1"/>
         </w:rPr>
-        <w:t xml:space="preserve"> </w:t>
-      </w:r>
-      <w:r>
-        <w:rPr>
-          <w:rFonts w:ascii="Arial" w:eastAsia="Arial" w:hAnsi="Arial" w:cs="Arial"/>
-          <w:spacing w:val="-1"/>
-        </w:rPr>
-        <w:t>U</w:t>
-      </w:r>
-      <w:r>
-        <w:rPr>
-          <w:rFonts w:ascii="Arial" w:eastAsia="Arial" w:hAnsi="Arial" w:cs="Arial"/>
-        </w:rPr>
-        <w:t>se</w:t>
-      </w:r>
-      <w:r>
-        <w:rPr>
-          <w:rFonts w:ascii="Arial" w:eastAsia="Arial" w:hAnsi="Arial" w:cs="Arial"/>
-          <w:spacing w:val="1"/>
-        </w:rPr>
-        <w:t xml:space="preserve"> </w:t>
+        <w:t>t</w:t>
+      </w:r>
+      <w:r>
+        <w:rPr>
+          <w:rFonts w:ascii="Arial" w:eastAsia="Arial" w:hAnsi="Arial" w:cs="Arial"/>
+          <w:spacing w:val="-1"/>
+        </w:rPr>
+        <w:t>i</w:t>
+      </w:r>
+      <w:r>
+        <w:rPr>
+          <w:rFonts w:ascii="Arial" w:eastAsia="Arial" w:hAnsi="Arial" w:cs="Arial"/>
+        </w:rPr>
+        <w:t>ons</w:t>
+      </w:r>
+      <w:r>
+        <w:rPr>
+          <w:rFonts w:ascii="Arial" w:eastAsia="Arial" w:hAnsi="Arial" w:cs="Arial"/>
+          <w:spacing w:val="1"/>
+        </w:rPr>
+        <w:t xml:space="preserve"> (“</w:t>
+      </w:r>
+      <w:r>
+        <w:rPr>
+          <w:rFonts w:ascii="Arial" w:eastAsia="Arial" w:hAnsi="Arial" w:cs="Arial"/>
+          <w:spacing w:val="-4"/>
+        </w:rPr>
+        <w:t>H</w:t>
+      </w:r>
+      <w:r>
+        <w:rPr>
+          <w:rFonts w:ascii="Arial" w:eastAsia="Arial" w:hAnsi="Arial" w:cs="Arial"/>
+          <w:spacing w:val="1"/>
+        </w:rPr>
+        <w:t>I</w:t>
+      </w:r>
+      <w:r>
+        <w:rPr>
+          <w:rFonts w:ascii="Arial" w:eastAsia="Arial" w:hAnsi="Arial" w:cs="Arial"/>
+          <w:spacing w:val="-1"/>
+        </w:rPr>
+        <w:t>PAA</w:t>
+      </w:r>
+      <w:r>
+        <w:rPr>
+          <w:rFonts w:ascii="Arial" w:eastAsia="Arial" w:hAnsi="Arial" w:cs="Arial"/>
+          <w:spacing w:val="1"/>
+        </w:rPr>
+        <w:t>”</w:t>
+      </w:r>
+      <w:r>
+        <w:rPr>
+          <w:rFonts w:ascii="Arial" w:eastAsia="Arial" w:hAnsi="Arial" w:cs="Arial"/>
+          <w:spacing w:val="-2"/>
+        </w:rPr>
+        <w:t>)</w:t>
+      </w:r>
+      <w:r>
+        <w:rPr>
+          <w:rFonts w:ascii="Arial" w:eastAsia="Arial" w:hAnsi="Arial" w:cs="Arial"/>
+        </w:rPr>
+        <w:t>,</w:t>
+      </w:r>
+      <w:r>
+        <w:rPr>
+          <w:rFonts w:ascii="Arial" w:eastAsia="Arial" w:hAnsi="Arial" w:cs="Arial"/>
+          <w:spacing w:val="2"/>
+        </w:rPr>
+        <w:t xml:space="preserve"> </w:t>
+      </w:r>
+      <w:r>
+        <w:rPr>
+          <w:rFonts w:ascii="Arial" w:eastAsia="Arial" w:hAnsi="Arial" w:cs="Arial"/>
+        </w:rPr>
+        <w:t>and</w:t>
+      </w:r>
+      <w:r>
+        <w:rPr>
+          <w:rFonts w:ascii="Arial" w:eastAsia="Arial" w:hAnsi="Arial" w:cs="Arial"/>
+          <w:spacing w:val="-2"/>
+        </w:rPr>
+        <w:t xml:space="preserve"> </w:t>
+      </w:r>
+      <w:r>
+        <w:rPr>
+          <w:rFonts w:ascii="Arial" w:eastAsia="Arial" w:hAnsi="Arial" w:cs="Arial"/>
+        </w:rPr>
+        <w:t>I</w:t>
+      </w:r>
+      <w:r>
+        <w:rPr>
+          <w:rFonts w:ascii="Arial" w:eastAsia="Arial" w:hAnsi="Arial" w:cs="Arial"/>
+          <w:spacing w:val="-2"/>
+        </w:rPr>
+        <w:t xml:space="preserve"> </w:t>
+      </w:r>
+      <w:r>
+        <w:rPr>
+          <w:rFonts w:ascii="Arial" w:eastAsia="Arial" w:hAnsi="Arial" w:cs="Arial"/>
+        </w:rPr>
+        <w:t>ag</w:t>
+      </w:r>
+      <w:r>
+        <w:rPr>
+          <w:rFonts w:ascii="Arial" w:eastAsia="Arial" w:hAnsi="Arial" w:cs="Arial"/>
+          <w:spacing w:val="1"/>
+        </w:rPr>
+        <w:t>r</w:t>
+      </w:r>
+      <w:r>
+        <w:rPr>
+          <w:rFonts w:ascii="Arial" w:eastAsia="Arial" w:hAnsi="Arial" w:cs="Arial"/>
+        </w:rPr>
+        <w:t>ee</w:t>
+      </w:r>
+      <w:r>
+        <w:rPr>
+          <w:rFonts w:ascii="Arial" w:eastAsia="Arial" w:hAnsi="Arial" w:cs="Arial"/>
+          <w:spacing w:val="-2"/>
+        </w:rPr>
+        <w:t xml:space="preserve"> </w:t>
+      </w:r>
+      <w:r>
+        <w:rPr>
+          <w:rFonts w:ascii="Arial" w:eastAsia="Arial" w:hAnsi="Arial" w:cs="Arial"/>
+          <w:spacing w:val="1"/>
+        </w:rPr>
+        <w:t>t</w:t>
+      </w:r>
+      <w:r>
+        <w:rPr>
+          <w:rFonts w:ascii="Arial" w:eastAsia="Arial" w:hAnsi="Arial" w:cs="Arial"/>
+        </w:rPr>
+        <w:t>o</w:t>
+      </w:r>
+      <w:r>
+        <w:rPr>
+          <w:rFonts w:ascii="Arial" w:eastAsia="Arial" w:hAnsi="Arial" w:cs="Arial"/>
+          <w:spacing w:val="1"/>
+        </w:rPr>
+        <w:t xml:space="preserve"> </w:t>
+      </w:r>
+      <w:r>
+        <w:rPr>
+          <w:rFonts w:ascii="Arial" w:eastAsia="Arial" w:hAnsi="Arial" w:cs="Arial"/>
+        </w:rPr>
+        <w:t>c</w:t>
       </w:r>
       <w:r>
         <w:rPr>
           <w:rFonts w:ascii="Arial" w:eastAsia="Arial" w:hAnsi="Arial" w:cs="Arial"/>
           <w:spacing w:val="-3"/>
         </w:rPr>
-        <w:t>A</w:t>
-      </w:r>
-      <w:r>
-        <w:rPr>
-          <w:rFonts w:ascii="Arial" w:eastAsia="Arial" w:hAnsi="Arial" w:cs="Arial"/>
-        </w:rPr>
-        <w:t>g</w:t>
+        <w:t>o</w:t>
+      </w:r>
+      <w:r>
+        <w:rPr>
+          <w:rFonts w:ascii="Arial" w:eastAsia="Arial" w:hAnsi="Arial" w:cs="Arial"/>
+          <w:spacing w:val="1"/>
+        </w:rPr>
+        <w:t>m</w:t>
+      </w:r>
+      <w:r>
+        <w:rPr>
+          <w:rFonts w:ascii="Arial" w:eastAsia="Arial" w:hAnsi="Arial" w:cs="Arial"/>
+        </w:rPr>
+        <w:t>p</w:t>
+      </w:r>
+      <w:r>
+        <w:rPr>
+          <w:rFonts w:ascii="Arial" w:eastAsia="Arial" w:hAnsi="Arial" w:cs="Arial"/>
+          <w:spacing w:val="-1"/>
+        </w:rPr>
+        <w:t>l</w:t>
+      </w:r>
+      <w:r>
+        <w:rPr>
+          <w:rFonts w:ascii="Arial" w:eastAsia="Arial" w:hAnsi="Arial" w:cs="Arial"/>
+        </w:rPr>
+        <w:t>y</w:t>
+      </w:r>
+      <w:r>
+        <w:rPr>
+          <w:rFonts w:ascii="Arial" w:eastAsia="Arial" w:hAnsi="Arial" w:cs="Arial"/>
+          <w:spacing w:val="-1"/>
+        </w:rPr>
+        <w:t xml:space="preserve"> </w:t>
+      </w:r>
+      <w:r>
+        <w:rPr>
+          <w:rFonts w:ascii="Arial" w:eastAsia="Arial" w:hAnsi="Arial" w:cs="Arial"/>
+          <w:spacing w:val="-4"/>
+        </w:rPr>
+        <w:t>w</w:t>
+      </w:r>
+      <w:r>
+        <w:rPr>
+          <w:rFonts w:ascii="Arial" w:eastAsia="Arial" w:hAnsi="Arial" w:cs="Arial"/>
+          <w:spacing w:val="-1"/>
+        </w:rPr>
+        <w:t>i</w:t>
+      </w:r>
+      <w:r>
+        <w:rPr>
+          <w:rFonts w:ascii="Arial" w:eastAsia="Arial" w:hAnsi="Arial" w:cs="Arial"/>
+          <w:spacing w:val="1"/>
+        </w:rPr>
+        <w:t>t</w:t>
+      </w:r>
+      <w:r>
+        <w:rPr>
+          <w:rFonts w:ascii="Arial" w:eastAsia="Arial" w:hAnsi="Arial" w:cs="Arial"/>
+        </w:rPr>
+        <w:t>h</w:t>
+      </w:r>
+      <w:r>
+        <w:rPr>
+          <w:rFonts w:ascii="Arial" w:eastAsia="Arial" w:hAnsi="Arial" w:cs="Arial"/>
+          <w:spacing w:val="1"/>
+        </w:rPr>
+        <w:t xml:space="preserve"> t</w:t>
+      </w:r>
+      <w:r>
+        <w:rPr>
+          <w:rFonts w:ascii="Arial" w:eastAsia="Arial" w:hAnsi="Arial" w:cs="Arial"/>
+        </w:rPr>
+        <w:t>he</w:t>
+      </w:r>
+      <w:r>
+        <w:rPr>
+          <w:rFonts w:ascii="Arial" w:eastAsia="Arial" w:hAnsi="Arial" w:cs="Arial"/>
+          <w:spacing w:val="-2"/>
+        </w:rPr>
+        <w:t xml:space="preserve"> </w:t>
       </w:r>
       <w:r>
         <w:rPr>
@@ -1656,8 +2490,42 @@
       <w:r>
         <w:rPr>
           <w:rFonts w:ascii="Arial" w:eastAsia="Arial" w:hAnsi="Arial" w:cs="Arial"/>
-        </w:rPr>
-        <w:t>ee</w:t>
+          <w:spacing w:val="-3"/>
+        </w:rPr>
+        <w:t>e</w:t>
+      </w:r>
+      <w:r>
+        <w:rPr>
+          <w:rFonts w:ascii="Arial" w:eastAsia="Arial" w:hAnsi="Arial" w:cs="Arial"/>
+          <w:spacing w:val="2"/>
+        </w:rPr>
+        <w:t>q</w:t>
+      </w:r>
+      <w:r>
+        <w:rPr>
+          <w:rFonts w:ascii="Arial" w:eastAsia="Arial" w:hAnsi="Arial" w:cs="Arial"/>
+        </w:rPr>
+        <w:t>u</w:t>
+      </w:r>
+      <w:r>
+        <w:rPr>
+          <w:rFonts w:ascii="Arial" w:eastAsia="Arial" w:hAnsi="Arial" w:cs="Arial"/>
+          <w:spacing w:val="-1"/>
+        </w:rPr>
+        <w:t>i</w:t>
+      </w:r>
+      <w:r>
+        <w:rPr>
+          <w:rFonts w:ascii="Arial" w:eastAsia="Arial" w:hAnsi="Arial" w:cs="Arial"/>
+          <w:spacing w:val="1"/>
+        </w:rPr>
+        <w:t>r</w:t>
+      </w:r>
+      <w:r>
+        <w:rPr>
+          <w:rFonts w:ascii="Arial" w:eastAsia="Arial" w:hAnsi="Arial" w:cs="Arial"/>
+        </w:rPr>
+        <w:t>e</w:t>
       </w:r>
       <w:r>
         <w:rPr>
@@ -1682,12 +2550,39 @@
       <w:r>
         <w:rPr>
           <w:rFonts w:ascii="Arial" w:eastAsia="Arial" w:hAnsi="Arial" w:cs="Arial"/>
+          <w:spacing w:val="1"/>
         </w:rPr>
         <w:t>t</w:t>
       </w:r>
       <w:r>
         <w:rPr>
           <w:rFonts w:ascii="Arial" w:eastAsia="Arial" w:hAnsi="Arial" w:cs="Arial"/>
+        </w:rPr>
+        <w:t>s</w:t>
+      </w:r>
+      <w:r>
+        <w:rPr>
+          <w:rFonts w:ascii="Arial" w:eastAsia="Arial" w:hAnsi="Arial" w:cs="Arial"/>
+          <w:spacing w:val="-1"/>
+        </w:rPr>
+        <w:t xml:space="preserve"> </w:t>
+      </w:r>
+      <w:r>
+        <w:rPr>
+          <w:rFonts w:ascii="Arial" w:eastAsia="Arial" w:hAnsi="Arial" w:cs="Arial"/>
+          <w:spacing w:val="-3"/>
+        </w:rPr>
+        <w:t>o</w:t>
+      </w:r>
+      <w:r>
+        <w:rPr>
+          <w:rFonts w:ascii="Arial" w:eastAsia="Arial" w:hAnsi="Arial" w:cs="Arial"/>
+        </w:rPr>
+        <w:t>f</w:t>
+      </w:r>
+      <w:r>
+        <w:rPr>
+          <w:rFonts w:ascii="Arial" w:eastAsia="Arial" w:hAnsi="Arial" w:cs="Arial"/>
           <w:spacing w:val="2"/>
         </w:rPr>
         <w:t xml:space="preserve"> </w:t>
@@ -1697,39 +2592,127 @@
           <w:rFonts w:ascii="Arial" w:eastAsia="Arial" w:hAnsi="Arial" w:cs="Arial"/>
           <w:spacing w:val="-1"/>
         </w:rPr>
+        <w:t>H</w:t>
+      </w:r>
+      <w:r>
+        <w:rPr>
+          <w:rFonts w:ascii="Arial" w:eastAsia="Arial" w:hAnsi="Arial" w:cs="Arial"/>
+          <w:spacing w:val="1"/>
+        </w:rPr>
+        <w:t>I</w:t>
+      </w:r>
+      <w:r>
+        <w:rPr>
+          <w:rFonts w:ascii="Arial" w:eastAsia="Arial" w:hAnsi="Arial" w:cs="Arial"/>
+          <w:spacing w:val="-1"/>
+        </w:rPr>
+        <w:t>PA</w:t>
+      </w:r>
+      <w:r>
+        <w:rPr>
+          <w:rFonts w:ascii="Arial" w:eastAsia="Arial" w:hAnsi="Arial" w:cs="Arial"/>
+        </w:rPr>
+        <w:t>A app</w:t>
+      </w:r>
+      <w:r>
+        <w:rPr>
+          <w:rFonts w:ascii="Arial" w:eastAsia="Arial" w:hAnsi="Arial" w:cs="Arial"/>
+          <w:spacing w:val="-1"/>
+        </w:rPr>
+        <w:t>li</w:t>
+      </w:r>
+      <w:r>
+        <w:rPr>
+          <w:rFonts w:ascii="Arial" w:eastAsia="Arial" w:hAnsi="Arial" w:cs="Arial"/>
+        </w:rPr>
+        <w:t>cab</w:t>
+      </w:r>
+      <w:r>
+        <w:rPr>
+          <w:rFonts w:ascii="Arial" w:eastAsia="Arial" w:hAnsi="Arial" w:cs="Arial"/>
+          <w:spacing w:val="-1"/>
+        </w:rPr>
+        <w:t>l</w:t>
+      </w:r>
+      <w:r>
+        <w:rPr>
+          <w:rFonts w:ascii="Arial" w:eastAsia="Arial" w:hAnsi="Arial" w:cs="Arial"/>
+        </w:rPr>
+        <w:t>e</w:t>
+      </w:r>
+      <w:r>
+        <w:rPr>
+          <w:rFonts w:ascii="Arial" w:eastAsia="Arial" w:hAnsi="Arial" w:cs="Arial"/>
+          <w:spacing w:val="1"/>
+        </w:rPr>
+        <w:t xml:space="preserve"> t</w:t>
+      </w:r>
+      <w:r>
+        <w:rPr>
+          <w:rFonts w:ascii="Arial" w:eastAsia="Arial" w:hAnsi="Arial" w:cs="Arial"/>
+        </w:rPr>
+        <w:t>o</w:t>
+      </w:r>
+      <w:r>
+        <w:rPr>
+          <w:rFonts w:ascii="Arial" w:eastAsia="Arial" w:hAnsi="Arial" w:cs="Arial"/>
+          <w:spacing w:val="1"/>
+        </w:rPr>
+        <w:t xml:space="preserve"> t</w:t>
+      </w:r>
+      <w:r>
+        <w:rPr>
+          <w:rFonts w:ascii="Arial" w:eastAsia="Arial" w:hAnsi="Arial" w:cs="Arial"/>
+        </w:rPr>
+        <w:t>he</w:t>
+      </w:r>
+      <w:r>
+        <w:rPr>
+          <w:rFonts w:ascii="Arial" w:eastAsia="Arial" w:hAnsi="Arial" w:cs="Arial"/>
+          <w:spacing w:val="-2"/>
+        </w:rPr>
+        <w:t xml:space="preserve"> </w:t>
+      </w:r>
+      <w:r>
+        <w:rPr>
+          <w:rFonts w:ascii="Arial" w:eastAsia="Arial" w:hAnsi="Arial" w:cs="Arial"/>
+        </w:rPr>
+        <w:t>a</w:t>
+      </w:r>
+      <w:r>
+        <w:rPr>
+          <w:rFonts w:ascii="Arial" w:eastAsia="Arial" w:hAnsi="Arial" w:cs="Arial"/>
+          <w:spacing w:val="-2"/>
+        </w:rPr>
+        <w:t>c</w:t>
+      </w:r>
+      <w:r>
+        <w:rPr>
+          <w:rFonts w:ascii="Arial" w:eastAsia="Arial" w:hAnsi="Arial" w:cs="Arial"/>
+          <w:spacing w:val="1"/>
+        </w:rPr>
+        <w:t>t</w:t>
+      </w:r>
+      <w:r>
+        <w:rPr>
+          <w:rFonts w:ascii="Arial" w:eastAsia="Arial" w:hAnsi="Arial" w:cs="Arial"/>
+          <w:spacing w:val="-1"/>
+        </w:rPr>
         <w:t>i</w:t>
       </w:r>
       <w:r>
         <w:rPr>
           <w:rFonts w:ascii="Arial" w:eastAsia="Arial" w:hAnsi="Arial" w:cs="Arial"/>
-        </w:rPr>
-        <w:t>s sub</w:t>
-      </w:r>
-      <w:r>
-        <w:rPr>
-          <w:rFonts w:ascii="Arial" w:eastAsia="Arial" w:hAnsi="Arial" w:cs="Arial"/>
-          <w:spacing w:val="1"/>
-        </w:rPr>
-        <w:t>j</w:t>
-      </w:r>
-      <w:r>
-        <w:rPr>
-          <w:rFonts w:ascii="Arial" w:eastAsia="Arial" w:hAnsi="Arial" w:cs="Arial"/>
-        </w:rPr>
-        <w:t>e</w:t>
-      </w:r>
-      <w:r>
-        <w:rPr>
-          <w:rFonts w:ascii="Arial" w:eastAsia="Arial" w:hAnsi="Arial" w:cs="Arial"/>
           <w:spacing w:val="-2"/>
         </w:rPr>
-        <w:t>c</w:t>
-      </w:r>
-      <w:r>
-        <w:rPr>
-          <w:rFonts w:ascii="Arial" w:eastAsia="Arial" w:hAnsi="Arial" w:cs="Arial"/>
-        </w:rPr>
-        <w:t xml:space="preserve">t </w:t>
+        <w:t>v</w:t>
+      </w:r>
+      <w:r>
+        <w:rPr>
+          <w:rFonts w:ascii="Arial" w:eastAsia="Arial" w:hAnsi="Arial" w:cs="Arial"/>
+          <w:spacing w:val="-1"/>
+        </w:rPr>
+        <w:t>i</w:t>
       </w:r>
       <w:r>
         <w:rPr>
@@ -1741,1065 +2724,12 @@
       <w:r>
         <w:rPr>
           <w:rFonts w:ascii="Arial" w:eastAsia="Arial" w:hAnsi="Arial" w:cs="Arial"/>
-        </w:rPr>
-        <w:t>o</w:t>
-      </w:r>
-      <w:r>
-        <w:rPr>
-          <w:rFonts w:ascii="Arial" w:eastAsia="Arial" w:hAnsi="Arial" w:cs="Arial"/>
-          <w:spacing w:val="-2"/>
-        </w:rPr>
-        <w:t xml:space="preserve"> </w:t>
-      </w:r>
-      <w:r>
-        <w:rPr>
-          <w:rFonts w:ascii="Arial" w:eastAsia="Arial" w:hAnsi="Arial" w:cs="Arial"/>
-          <w:spacing w:val="1"/>
-        </w:rPr>
-        <w:t>t</w:t>
-      </w:r>
-      <w:r>
-        <w:rPr>
-          <w:rFonts w:ascii="Arial" w:eastAsia="Arial" w:hAnsi="Arial" w:cs="Arial"/>
-        </w:rPr>
-        <w:t>he</w:t>
-      </w:r>
-      <w:r>
-        <w:rPr>
-          <w:rFonts w:ascii="Arial" w:eastAsia="Arial" w:hAnsi="Arial" w:cs="Arial"/>
-          <w:spacing w:val="-2"/>
-        </w:rPr>
-        <w:t xml:space="preserve"> </w:t>
-      </w:r>
-      <w:r>
-        <w:rPr>
-          <w:rFonts w:ascii="Arial" w:eastAsia="Arial" w:hAnsi="Arial" w:cs="Arial"/>
-          <w:spacing w:val="1"/>
-        </w:rPr>
-        <w:t>r</w:t>
-      </w:r>
-      <w:r>
-        <w:rPr>
-          <w:rFonts w:ascii="Arial" w:eastAsia="Arial" w:hAnsi="Arial" w:cs="Arial"/>
-          <w:spacing w:val="-3"/>
-        </w:rPr>
-        <w:t>e</w:t>
-      </w:r>
-      <w:r>
-        <w:rPr>
-          <w:rFonts w:ascii="Arial" w:eastAsia="Arial" w:hAnsi="Arial" w:cs="Arial"/>
-          <w:spacing w:val="2"/>
-        </w:rPr>
-        <w:t>q</w:t>
-      </w:r>
-      <w:r>
-        <w:rPr>
-          <w:rFonts w:ascii="Arial" w:eastAsia="Arial" w:hAnsi="Arial" w:cs="Arial"/>
-        </w:rPr>
-        <w:t>u</w:t>
-      </w:r>
-      <w:r>
-        <w:rPr>
-          <w:rFonts w:ascii="Arial" w:eastAsia="Arial" w:hAnsi="Arial" w:cs="Arial"/>
           <w:spacing w:val="-1"/>
         </w:rPr>
         <w:t>i</w:t>
       </w:r>
-      <w:r>
-        <w:rPr>
-          <w:rFonts w:ascii="Arial" w:eastAsia="Arial" w:hAnsi="Arial" w:cs="Arial"/>
-          <w:spacing w:val="1"/>
-        </w:rPr>
-        <w:t>r</w:t>
-      </w:r>
-      <w:r>
-        <w:rPr>
-          <w:rFonts w:ascii="Arial" w:eastAsia="Arial" w:hAnsi="Arial" w:cs="Arial"/>
-          <w:spacing w:val="-3"/>
-        </w:rPr>
-        <w:t>e</w:t>
-      </w:r>
-      <w:r>
-        <w:rPr>
-          <w:rFonts w:ascii="Arial" w:eastAsia="Arial" w:hAnsi="Arial" w:cs="Arial"/>
-          <w:spacing w:val="1"/>
-        </w:rPr>
-        <w:t>m</w:t>
-      </w:r>
-      <w:r>
-        <w:rPr>
-          <w:rFonts w:ascii="Arial" w:eastAsia="Arial" w:hAnsi="Arial" w:cs="Arial"/>
-          <w:spacing w:val="-3"/>
-        </w:rPr>
-        <w:t>e</w:t>
-      </w:r>
-      <w:r>
-        <w:rPr>
-          <w:rFonts w:ascii="Arial" w:eastAsia="Arial" w:hAnsi="Arial" w:cs="Arial"/>
-        </w:rPr>
-        <w:t>n</w:t>
-      </w:r>
-      <w:r>
-        <w:rPr>
-          <w:rFonts w:ascii="Arial" w:eastAsia="Arial" w:hAnsi="Arial" w:cs="Arial"/>
-          <w:spacing w:val="1"/>
-        </w:rPr>
-        <w:t>t</w:t>
-      </w:r>
-      <w:r>
-        <w:rPr>
-          <w:rFonts w:ascii="Arial" w:eastAsia="Arial" w:hAnsi="Arial" w:cs="Arial"/>
-        </w:rPr>
-        <w:t>s</w:t>
-      </w:r>
-      <w:r>
-        <w:rPr>
-          <w:rFonts w:ascii="Arial" w:eastAsia="Arial" w:hAnsi="Arial" w:cs="Arial"/>
-          <w:spacing w:val="1"/>
-        </w:rPr>
-        <w:t xml:space="preserve"> </w:t>
-      </w:r>
-      <w:r>
-        <w:rPr>
-          <w:rFonts w:ascii="Arial" w:eastAsia="Arial" w:hAnsi="Arial" w:cs="Arial"/>
-          <w:spacing w:val="-3"/>
-        </w:rPr>
-        <w:t>o</w:t>
-      </w:r>
-      <w:r>
-        <w:rPr>
-          <w:rFonts w:ascii="Arial" w:eastAsia="Arial" w:hAnsi="Arial" w:cs="Arial"/>
-        </w:rPr>
-        <w:t xml:space="preserve">f </w:t>
-      </w:r>
-      <w:r>
-        <w:rPr>
-          <w:rFonts w:ascii="Arial" w:eastAsia="Arial" w:hAnsi="Arial" w:cs="Arial"/>
-          <w:spacing w:val="1"/>
-        </w:rPr>
-        <w:t>t</w:t>
-      </w:r>
-      <w:r>
-        <w:rPr>
-          <w:rFonts w:ascii="Arial" w:eastAsia="Arial" w:hAnsi="Arial" w:cs="Arial"/>
-        </w:rPr>
-        <w:t>he</w:t>
-      </w:r>
-      <w:r>
-        <w:rPr>
-          <w:rFonts w:ascii="Arial" w:eastAsia="Arial" w:hAnsi="Arial" w:cs="Arial"/>
-          <w:spacing w:val="1"/>
-        </w:rPr>
-        <w:t xml:space="preserve"> </w:t>
-      </w:r>
-      <w:r>
-        <w:rPr>
-          <w:rFonts w:ascii="Arial" w:eastAsia="Arial" w:hAnsi="Arial" w:cs="Arial"/>
-        </w:rPr>
-        <w:t>Fed</w:t>
-      </w:r>
-      <w:r>
-        <w:rPr>
-          <w:rFonts w:ascii="Arial" w:eastAsia="Arial" w:hAnsi="Arial" w:cs="Arial"/>
-          <w:spacing w:val="-3"/>
-        </w:rPr>
-        <w:t>e</w:t>
-      </w:r>
-      <w:r>
-        <w:rPr>
-          <w:rFonts w:ascii="Arial" w:eastAsia="Arial" w:hAnsi="Arial" w:cs="Arial"/>
-          <w:spacing w:val="1"/>
-        </w:rPr>
-        <w:t>r</w:t>
-      </w:r>
-      <w:r>
-        <w:rPr>
-          <w:rFonts w:ascii="Arial" w:eastAsia="Arial" w:hAnsi="Arial" w:cs="Arial"/>
-        </w:rPr>
-        <w:t xml:space="preserve">al </w:t>
-      </w:r>
-      <w:r>
-        <w:rPr>
-          <w:rFonts w:ascii="Arial" w:eastAsia="Arial" w:hAnsi="Arial" w:cs="Arial"/>
-          <w:spacing w:val="-1"/>
-        </w:rPr>
-        <w:t>H</w:t>
-      </w:r>
-      <w:r>
-        <w:rPr>
-          <w:rFonts w:ascii="Arial" w:eastAsia="Arial" w:hAnsi="Arial" w:cs="Arial"/>
-        </w:rPr>
-        <w:t>ea</w:t>
-      </w:r>
-      <w:r>
-        <w:rPr>
-          <w:rFonts w:ascii="Arial" w:eastAsia="Arial" w:hAnsi="Arial" w:cs="Arial"/>
-          <w:spacing w:val="-1"/>
-        </w:rPr>
-        <w:t>l</w:t>
-      </w:r>
-      <w:r>
-        <w:rPr>
-          <w:rFonts w:ascii="Arial" w:eastAsia="Arial" w:hAnsi="Arial" w:cs="Arial"/>
-          <w:spacing w:val="1"/>
-        </w:rPr>
-        <w:t>t</w:t>
-      </w:r>
-      <w:r>
-        <w:rPr>
-          <w:rFonts w:ascii="Arial" w:eastAsia="Arial" w:hAnsi="Arial" w:cs="Arial"/>
-        </w:rPr>
-        <w:t>h</w:t>
-      </w:r>
-      <w:r>
-        <w:rPr>
-          <w:rFonts w:ascii="Arial" w:eastAsia="Arial" w:hAnsi="Arial" w:cs="Arial"/>
-          <w:spacing w:val="-2"/>
-        </w:rPr>
-        <w:t xml:space="preserve"> </w:t>
-      </w:r>
-      <w:r>
-        <w:rPr>
-          <w:rFonts w:ascii="Arial" w:eastAsia="Arial" w:hAnsi="Arial" w:cs="Arial"/>
-          <w:spacing w:val="1"/>
-        </w:rPr>
-        <w:t>I</w:t>
-      </w:r>
-      <w:r>
-        <w:rPr>
-          <w:rFonts w:ascii="Arial" w:eastAsia="Arial" w:hAnsi="Arial" w:cs="Arial"/>
-        </w:rPr>
-        <w:t>ns</w:t>
-      </w:r>
-      <w:r>
-        <w:rPr>
-          <w:rFonts w:ascii="Arial" w:eastAsia="Arial" w:hAnsi="Arial" w:cs="Arial"/>
-          <w:spacing w:val="-3"/>
-        </w:rPr>
-        <w:t>u</w:t>
-      </w:r>
-      <w:r>
-        <w:rPr>
-          <w:rFonts w:ascii="Arial" w:eastAsia="Arial" w:hAnsi="Arial" w:cs="Arial"/>
-          <w:spacing w:val="1"/>
-        </w:rPr>
-        <w:t>r</w:t>
-      </w:r>
-      <w:r>
-        <w:rPr>
-          <w:rFonts w:ascii="Arial" w:eastAsia="Arial" w:hAnsi="Arial" w:cs="Arial"/>
-        </w:rPr>
-        <w:t>ance</w:t>
-      </w:r>
-      <w:r>
-        <w:rPr>
-          <w:rFonts w:ascii="Arial" w:eastAsia="Arial" w:hAnsi="Arial" w:cs="Arial"/>
-          <w:spacing w:val="1"/>
-        </w:rPr>
-        <w:t xml:space="preserve"> </w:t>
-      </w:r>
-      <w:r>
-        <w:rPr>
-          <w:rFonts w:ascii="Arial" w:eastAsia="Arial" w:hAnsi="Arial" w:cs="Arial"/>
-          <w:spacing w:val="-1"/>
-        </w:rPr>
-        <w:t>P</w:t>
-      </w:r>
-      <w:r>
-        <w:rPr>
-          <w:rFonts w:ascii="Arial" w:eastAsia="Arial" w:hAnsi="Arial" w:cs="Arial"/>
-          <w:spacing w:val="-3"/>
-        </w:rPr>
-        <w:t>o</w:t>
-      </w:r>
-      <w:r>
-        <w:rPr>
-          <w:rFonts w:ascii="Arial" w:eastAsia="Arial" w:hAnsi="Arial" w:cs="Arial"/>
-          <w:spacing w:val="1"/>
-        </w:rPr>
-        <w:t>rt</w:t>
-      </w:r>
-      <w:r>
-        <w:rPr>
-          <w:rFonts w:ascii="Arial" w:eastAsia="Arial" w:hAnsi="Arial" w:cs="Arial"/>
-        </w:rPr>
-        <w:t>ab</w:t>
-      </w:r>
-      <w:r>
-        <w:rPr>
-          <w:rFonts w:ascii="Arial" w:eastAsia="Arial" w:hAnsi="Arial" w:cs="Arial"/>
-          <w:spacing w:val="-1"/>
-        </w:rPr>
-        <w:t>ili</w:t>
-      </w:r>
-      <w:r>
-        <w:rPr>
-          <w:rFonts w:ascii="Arial" w:eastAsia="Arial" w:hAnsi="Arial" w:cs="Arial"/>
-          <w:spacing w:val="1"/>
-        </w:rPr>
-        <w:t>t</w:t>
-      </w:r>
-      <w:r>
-        <w:rPr>
-          <w:rFonts w:ascii="Arial" w:eastAsia="Arial" w:hAnsi="Arial" w:cs="Arial"/>
-        </w:rPr>
-        <w:t>y</w:t>
-      </w:r>
-      <w:r>
-        <w:rPr>
-          <w:rFonts w:ascii="Arial" w:eastAsia="Arial" w:hAnsi="Arial" w:cs="Arial"/>
-          <w:spacing w:val="-1"/>
-        </w:rPr>
-        <w:t xml:space="preserve"> </w:t>
-      </w:r>
-      <w:r>
-        <w:rPr>
-          <w:rFonts w:ascii="Arial" w:eastAsia="Arial" w:hAnsi="Arial" w:cs="Arial"/>
-        </w:rPr>
-        <w:t>a</w:t>
-      </w:r>
-      <w:r>
-        <w:rPr>
-          <w:rFonts w:ascii="Arial" w:eastAsia="Arial" w:hAnsi="Arial" w:cs="Arial"/>
-          <w:spacing w:val="-3"/>
-        </w:rPr>
-        <w:t>n</w:t>
-      </w:r>
-      <w:r>
-        <w:rPr>
-          <w:rFonts w:ascii="Arial" w:eastAsia="Arial" w:hAnsi="Arial" w:cs="Arial"/>
-        </w:rPr>
-        <w:t>d</w:t>
-      </w:r>
-      <w:r>
-        <w:rPr>
-          <w:rFonts w:ascii="Arial" w:eastAsia="Arial" w:hAnsi="Arial" w:cs="Arial"/>
-          <w:spacing w:val="1"/>
-        </w:rPr>
-        <w:t xml:space="preserve"> </w:t>
-      </w:r>
-      <w:r>
-        <w:rPr>
-          <w:rFonts w:ascii="Arial" w:eastAsia="Arial" w:hAnsi="Arial" w:cs="Arial"/>
-          <w:spacing w:val="-1"/>
-        </w:rPr>
-        <w:t>A</w:t>
-      </w:r>
-      <w:r>
-        <w:rPr>
-          <w:rFonts w:ascii="Arial" w:eastAsia="Arial" w:hAnsi="Arial" w:cs="Arial"/>
-        </w:rPr>
-        <w:t>ccoun</w:t>
-      </w:r>
-      <w:r>
-        <w:rPr>
-          <w:rFonts w:ascii="Arial" w:eastAsia="Arial" w:hAnsi="Arial" w:cs="Arial"/>
-          <w:spacing w:val="1"/>
-        </w:rPr>
-        <w:t>t</w:t>
-      </w:r>
-      <w:r>
-        <w:rPr>
-          <w:rFonts w:ascii="Arial" w:eastAsia="Arial" w:hAnsi="Arial" w:cs="Arial"/>
-        </w:rPr>
-        <w:t>ab</w:t>
-      </w:r>
-      <w:r>
-        <w:rPr>
-          <w:rFonts w:ascii="Arial" w:eastAsia="Arial" w:hAnsi="Arial" w:cs="Arial"/>
-          <w:spacing w:val="-1"/>
-        </w:rPr>
-        <w:t>ili</w:t>
-      </w:r>
-      <w:r>
-        <w:rPr>
-          <w:rFonts w:ascii="Arial" w:eastAsia="Arial" w:hAnsi="Arial" w:cs="Arial"/>
-          <w:spacing w:val="1"/>
-        </w:rPr>
-        <w:t>t</w:t>
-      </w:r>
-      <w:r>
-        <w:rPr>
-          <w:rFonts w:ascii="Arial" w:eastAsia="Arial" w:hAnsi="Arial" w:cs="Arial"/>
-        </w:rPr>
-        <w:t>y</w:t>
-      </w:r>
-      <w:r>
-        <w:rPr>
-          <w:rFonts w:ascii="Arial" w:eastAsia="Arial" w:hAnsi="Arial" w:cs="Arial"/>
-          <w:spacing w:val="-1"/>
-        </w:rPr>
-        <w:t xml:space="preserve"> A</w:t>
-      </w:r>
-      <w:r>
-        <w:rPr>
-          <w:rFonts w:ascii="Arial" w:eastAsia="Arial" w:hAnsi="Arial" w:cs="Arial"/>
-        </w:rPr>
-        <w:t xml:space="preserve">ct </w:t>
-      </w:r>
-      <w:r>
-        <w:rPr>
-          <w:rFonts w:ascii="Arial" w:eastAsia="Arial" w:hAnsi="Arial" w:cs="Arial"/>
-          <w:spacing w:val="-3"/>
-        </w:rPr>
-        <w:t>o</w:t>
-      </w:r>
-      <w:r>
-        <w:rPr>
-          <w:rFonts w:ascii="Arial" w:eastAsia="Arial" w:hAnsi="Arial" w:cs="Arial"/>
-        </w:rPr>
-        <w:t>f</w:t>
-      </w:r>
-      <w:r>
-        <w:rPr>
-          <w:rFonts w:ascii="Arial" w:eastAsia="Arial" w:hAnsi="Arial" w:cs="Arial"/>
-          <w:spacing w:val="2"/>
-        </w:rPr>
-        <w:t xml:space="preserve"> </w:t>
-      </w:r>
-      <w:r>
-        <w:rPr>
-          <w:rFonts w:ascii="Arial" w:eastAsia="Arial" w:hAnsi="Arial" w:cs="Arial"/>
-          <w:spacing w:val="-3"/>
-        </w:rPr>
-        <w:t>1</w:t>
-      </w:r>
-      <w:r>
-        <w:rPr>
-          <w:rFonts w:ascii="Arial" w:eastAsia="Arial" w:hAnsi="Arial" w:cs="Arial"/>
-        </w:rPr>
-        <w:t>996 and</w:t>
-      </w:r>
-      <w:r>
-        <w:rPr>
-          <w:rFonts w:ascii="Arial" w:eastAsia="Arial" w:hAnsi="Arial" w:cs="Arial"/>
-          <w:spacing w:val="1"/>
-        </w:rPr>
-        <w:t xml:space="preserve"> </w:t>
-      </w:r>
-      <w:proofErr w:type="gramStart"/>
-      <w:r>
-        <w:rPr>
-          <w:rFonts w:ascii="Arial" w:eastAsia="Arial" w:hAnsi="Arial" w:cs="Arial"/>
-          <w:spacing w:val="-1"/>
-        </w:rPr>
-        <w:t>i</w:t>
-      </w:r>
-      <w:r>
-        <w:rPr>
-          <w:rFonts w:ascii="Arial" w:eastAsia="Arial" w:hAnsi="Arial" w:cs="Arial"/>
-          <w:spacing w:val="1"/>
-        </w:rPr>
-        <w:t>t</w:t>
-      </w:r>
-      <w:r>
-        <w:rPr>
-          <w:rFonts w:ascii="Arial" w:eastAsia="Arial" w:hAnsi="Arial" w:cs="Arial"/>
-        </w:rPr>
-        <w:t>s</w:t>
-      </w:r>
-      <w:proofErr w:type="gramEnd"/>
-      <w:r>
-        <w:rPr>
-          <w:rFonts w:ascii="Arial" w:eastAsia="Arial" w:hAnsi="Arial" w:cs="Arial"/>
-          <w:spacing w:val="1"/>
-        </w:rPr>
-        <w:t xml:space="preserve"> </w:t>
-      </w:r>
-      <w:r>
-        <w:rPr>
-          <w:rFonts w:ascii="Arial" w:eastAsia="Arial" w:hAnsi="Arial" w:cs="Arial"/>
-          <w:spacing w:val="-3"/>
-        </w:rPr>
-        <w:t>i</w:t>
-      </w:r>
-      <w:r>
-        <w:rPr>
-          <w:rFonts w:ascii="Arial" w:eastAsia="Arial" w:hAnsi="Arial" w:cs="Arial"/>
-          <w:spacing w:val="1"/>
-        </w:rPr>
-        <w:t>m</w:t>
-      </w:r>
-      <w:r>
-        <w:rPr>
-          <w:rFonts w:ascii="Arial" w:eastAsia="Arial" w:hAnsi="Arial" w:cs="Arial"/>
-        </w:rPr>
-        <w:t>p</w:t>
-      </w:r>
-      <w:r>
-        <w:rPr>
-          <w:rFonts w:ascii="Arial" w:eastAsia="Arial" w:hAnsi="Arial" w:cs="Arial"/>
-          <w:spacing w:val="-1"/>
-        </w:rPr>
-        <w:t>l</w:t>
-      </w:r>
-      <w:r>
-        <w:rPr>
-          <w:rFonts w:ascii="Arial" w:eastAsia="Arial" w:hAnsi="Arial" w:cs="Arial"/>
-        </w:rPr>
-        <w:t>e</w:t>
-      </w:r>
-      <w:r>
-        <w:rPr>
-          <w:rFonts w:ascii="Arial" w:eastAsia="Arial" w:hAnsi="Arial" w:cs="Arial"/>
-          <w:spacing w:val="1"/>
-        </w:rPr>
-        <w:t>m</w:t>
-      </w:r>
-      <w:r>
-        <w:rPr>
-          <w:rFonts w:ascii="Arial" w:eastAsia="Arial" w:hAnsi="Arial" w:cs="Arial"/>
-        </w:rPr>
-        <w:t>e</w:t>
-      </w:r>
-      <w:r>
-        <w:rPr>
-          <w:rFonts w:ascii="Arial" w:eastAsia="Arial" w:hAnsi="Arial" w:cs="Arial"/>
-          <w:spacing w:val="-3"/>
-        </w:rPr>
-        <w:t>n</w:t>
-      </w:r>
-      <w:r>
-        <w:rPr>
-          <w:rFonts w:ascii="Arial" w:eastAsia="Arial" w:hAnsi="Arial" w:cs="Arial"/>
-          <w:spacing w:val="1"/>
-        </w:rPr>
-        <w:t>t</w:t>
-      </w:r>
-      <w:r>
-        <w:rPr>
-          <w:rFonts w:ascii="Arial" w:eastAsia="Arial" w:hAnsi="Arial" w:cs="Arial"/>
-          <w:spacing w:val="-1"/>
-        </w:rPr>
-        <w:t>i</w:t>
-      </w:r>
-      <w:r>
-        <w:rPr>
-          <w:rFonts w:ascii="Arial" w:eastAsia="Arial" w:hAnsi="Arial" w:cs="Arial"/>
-        </w:rPr>
-        <w:t>ng</w:t>
-      </w:r>
-      <w:r>
-        <w:rPr>
-          <w:rFonts w:ascii="Arial" w:eastAsia="Arial" w:hAnsi="Arial" w:cs="Arial"/>
-          <w:spacing w:val="1"/>
-        </w:rPr>
-        <w:t xml:space="preserve"> r</w:t>
-      </w:r>
-      <w:r>
-        <w:rPr>
-          <w:rFonts w:ascii="Arial" w:eastAsia="Arial" w:hAnsi="Arial" w:cs="Arial"/>
-          <w:spacing w:val="-3"/>
-        </w:rPr>
-        <w:t>e</w:t>
-      </w:r>
-      <w:r>
-        <w:rPr>
-          <w:rFonts w:ascii="Arial" w:eastAsia="Arial" w:hAnsi="Arial" w:cs="Arial"/>
-        </w:rPr>
-        <w:t>gu</w:t>
-      </w:r>
-      <w:r>
-        <w:rPr>
-          <w:rFonts w:ascii="Arial" w:eastAsia="Arial" w:hAnsi="Arial" w:cs="Arial"/>
-          <w:spacing w:val="-1"/>
-        </w:rPr>
-        <w:t>l</w:t>
-      </w:r>
-      <w:r>
-        <w:rPr>
-          <w:rFonts w:ascii="Arial" w:eastAsia="Arial" w:hAnsi="Arial" w:cs="Arial"/>
-        </w:rPr>
-        <w:t>a</w:t>
-      </w:r>
-      <w:r>
-        <w:rPr>
-          <w:rFonts w:ascii="Arial" w:eastAsia="Arial" w:hAnsi="Arial" w:cs="Arial"/>
-          <w:spacing w:val="1"/>
-        </w:rPr>
-        <w:t>t</w:t>
-      </w:r>
-      <w:r>
-        <w:rPr>
-          <w:rFonts w:ascii="Arial" w:eastAsia="Arial" w:hAnsi="Arial" w:cs="Arial"/>
-          <w:spacing w:val="-1"/>
-        </w:rPr>
-        <w:t>i</w:t>
-      </w:r>
-      <w:r>
-        <w:rPr>
-          <w:rFonts w:ascii="Arial" w:eastAsia="Arial" w:hAnsi="Arial" w:cs="Arial"/>
-        </w:rPr>
-        <w:t>ons</w:t>
-      </w:r>
-      <w:r>
-        <w:rPr>
-          <w:rFonts w:ascii="Arial" w:eastAsia="Arial" w:hAnsi="Arial" w:cs="Arial"/>
-          <w:spacing w:val="1"/>
-        </w:rPr>
-        <w:t xml:space="preserve"> (“</w:t>
-      </w:r>
-      <w:r>
-        <w:rPr>
-          <w:rFonts w:ascii="Arial" w:eastAsia="Arial" w:hAnsi="Arial" w:cs="Arial"/>
-          <w:spacing w:val="-4"/>
-        </w:rPr>
-        <w:t>H</w:t>
-      </w:r>
-      <w:r>
-        <w:rPr>
-          <w:rFonts w:ascii="Arial" w:eastAsia="Arial" w:hAnsi="Arial" w:cs="Arial"/>
-          <w:spacing w:val="1"/>
-        </w:rPr>
-        <w:t>I</w:t>
-      </w:r>
-      <w:r>
-        <w:rPr>
-          <w:rFonts w:ascii="Arial" w:eastAsia="Arial" w:hAnsi="Arial" w:cs="Arial"/>
-          <w:spacing w:val="-1"/>
-        </w:rPr>
-        <w:t>PAA</w:t>
-      </w:r>
-      <w:r>
-        <w:rPr>
-          <w:rFonts w:ascii="Arial" w:eastAsia="Arial" w:hAnsi="Arial" w:cs="Arial"/>
-          <w:spacing w:val="1"/>
-        </w:rPr>
-        <w:t>”</w:t>
-      </w:r>
-      <w:r>
-        <w:rPr>
-          <w:rFonts w:ascii="Arial" w:eastAsia="Arial" w:hAnsi="Arial" w:cs="Arial"/>
-          <w:spacing w:val="-2"/>
-        </w:rPr>
-        <w:t>)</w:t>
-      </w:r>
-      <w:r>
-        <w:rPr>
-          <w:rFonts w:ascii="Arial" w:eastAsia="Arial" w:hAnsi="Arial" w:cs="Arial"/>
-        </w:rPr>
-        <w:t>,</w:t>
-      </w:r>
-      <w:r>
-        <w:rPr>
-          <w:rFonts w:ascii="Arial" w:eastAsia="Arial" w:hAnsi="Arial" w:cs="Arial"/>
-          <w:spacing w:val="2"/>
-        </w:rPr>
-        <w:t xml:space="preserve"> </w:t>
-      </w:r>
-      <w:r>
-        <w:rPr>
-          <w:rFonts w:ascii="Arial" w:eastAsia="Arial" w:hAnsi="Arial" w:cs="Arial"/>
-        </w:rPr>
-        <w:t>and</w:t>
-      </w:r>
-      <w:r>
-        <w:rPr>
-          <w:rFonts w:ascii="Arial" w:eastAsia="Arial" w:hAnsi="Arial" w:cs="Arial"/>
-          <w:spacing w:val="-2"/>
-        </w:rPr>
-        <w:t xml:space="preserve"> </w:t>
-      </w:r>
-      <w:r>
-        <w:rPr>
-          <w:rFonts w:ascii="Arial" w:eastAsia="Arial" w:hAnsi="Arial" w:cs="Arial"/>
-        </w:rPr>
-        <w:t>I</w:t>
-      </w:r>
-      <w:r>
-        <w:rPr>
-          <w:rFonts w:ascii="Arial" w:eastAsia="Arial" w:hAnsi="Arial" w:cs="Arial"/>
-          <w:spacing w:val="-2"/>
-        </w:rPr>
-        <w:t xml:space="preserve"> </w:t>
-      </w:r>
-      <w:r>
-        <w:rPr>
-          <w:rFonts w:ascii="Arial" w:eastAsia="Arial" w:hAnsi="Arial" w:cs="Arial"/>
-        </w:rPr>
-        <w:t>ag</w:t>
-      </w:r>
-      <w:r>
-        <w:rPr>
-          <w:rFonts w:ascii="Arial" w:eastAsia="Arial" w:hAnsi="Arial" w:cs="Arial"/>
-          <w:spacing w:val="1"/>
-        </w:rPr>
-        <w:t>r</w:t>
-      </w:r>
-      <w:r>
-        <w:rPr>
-          <w:rFonts w:ascii="Arial" w:eastAsia="Arial" w:hAnsi="Arial" w:cs="Arial"/>
-        </w:rPr>
-        <w:t>ee</w:t>
-      </w:r>
-      <w:r>
-        <w:rPr>
-          <w:rFonts w:ascii="Arial" w:eastAsia="Arial" w:hAnsi="Arial" w:cs="Arial"/>
-          <w:spacing w:val="-2"/>
-        </w:rPr>
-        <w:t xml:space="preserve"> </w:t>
-      </w:r>
-      <w:r>
-        <w:rPr>
-          <w:rFonts w:ascii="Arial" w:eastAsia="Arial" w:hAnsi="Arial" w:cs="Arial"/>
-          <w:spacing w:val="1"/>
-        </w:rPr>
-        <w:t>t</w:t>
-      </w:r>
-      <w:r>
-        <w:rPr>
-          <w:rFonts w:ascii="Arial" w:eastAsia="Arial" w:hAnsi="Arial" w:cs="Arial"/>
-        </w:rPr>
-        <w:t>o</w:t>
-      </w:r>
-      <w:r>
-        <w:rPr>
-          <w:rFonts w:ascii="Arial" w:eastAsia="Arial" w:hAnsi="Arial" w:cs="Arial"/>
-          <w:spacing w:val="1"/>
-        </w:rPr>
-        <w:t xml:space="preserve"> </w:t>
-      </w:r>
-      <w:r>
-        <w:rPr>
-          <w:rFonts w:ascii="Arial" w:eastAsia="Arial" w:hAnsi="Arial" w:cs="Arial"/>
-        </w:rPr>
-        <w:t>c</w:t>
-      </w:r>
-      <w:r>
-        <w:rPr>
-          <w:rFonts w:ascii="Arial" w:eastAsia="Arial" w:hAnsi="Arial" w:cs="Arial"/>
-          <w:spacing w:val="-3"/>
-        </w:rPr>
-        <w:t>o</w:t>
-      </w:r>
-      <w:r>
-        <w:rPr>
-          <w:rFonts w:ascii="Arial" w:eastAsia="Arial" w:hAnsi="Arial" w:cs="Arial"/>
-          <w:spacing w:val="1"/>
-        </w:rPr>
-        <w:t>m</w:t>
-      </w:r>
-      <w:r>
-        <w:rPr>
-          <w:rFonts w:ascii="Arial" w:eastAsia="Arial" w:hAnsi="Arial" w:cs="Arial"/>
-        </w:rPr>
-        <w:t>p</w:t>
-      </w:r>
-      <w:r>
-        <w:rPr>
-          <w:rFonts w:ascii="Arial" w:eastAsia="Arial" w:hAnsi="Arial" w:cs="Arial"/>
-          <w:spacing w:val="-1"/>
-        </w:rPr>
-        <w:t>l</w:t>
-      </w:r>
-      <w:r>
-        <w:rPr>
-          <w:rFonts w:ascii="Arial" w:eastAsia="Arial" w:hAnsi="Arial" w:cs="Arial"/>
-        </w:rPr>
-        <w:t>y</w:t>
-      </w:r>
-      <w:r>
-        <w:rPr>
-          <w:rFonts w:ascii="Arial" w:eastAsia="Arial" w:hAnsi="Arial" w:cs="Arial"/>
-          <w:spacing w:val="-1"/>
-        </w:rPr>
-        <w:t xml:space="preserve"> </w:t>
-      </w:r>
-      <w:r>
-        <w:rPr>
-          <w:rFonts w:ascii="Arial" w:eastAsia="Arial" w:hAnsi="Arial" w:cs="Arial"/>
-          <w:spacing w:val="-4"/>
-        </w:rPr>
-        <w:t>w</w:t>
-      </w:r>
-      <w:r>
-        <w:rPr>
-          <w:rFonts w:ascii="Arial" w:eastAsia="Arial" w:hAnsi="Arial" w:cs="Arial"/>
-          <w:spacing w:val="-1"/>
-        </w:rPr>
-        <w:t>i</w:t>
-      </w:r>
-      <w:r>
-        <w:rPr>
-          <w:rFonts w:ascii="Arial" w:eastAsia="Arial" w:hAnsi="Arial" w:cs="Arial"/>
-          <w:spacing w:val="1"/>
-        </w:rPr>
-        <w:t>t</w:t>
-      </w:r>
-      <w:r>
-        <w:rPr>
-          <w:rFonts w:ascii="Arial" w:eastAsia="Arial" w:hAnsi="Arial" w:cs="Arial"/>
-        </w:rPr>
-        <w:t>h</w:t>
-      </w:r>
-      <w:r>
-        <w:rPr>
-          <w:rFonts w:ascii="Arial" w:eastAsia="Arial" w:hAnsi="Arial" w:cs="Arial"/>
-          <w:spacing w:val="1"/>
-        </w:rPr>
-        <w:t xml:space="preserve"> t</w:t>
-      </w:r>
-      <w:r>
-        <w:rPr>
-          <w:rFonts w:ascii="Arial" w:eastAsia="Arial" w:hAnsi="Arial" w:cs="Arial"/>
-        </w:rPr>
-        <w:t>he</w:t>
-      </w:r>
-      <w:r>
-        <w:rPr>
-          <w:rFonts w:ascii="Arial" w:eastAsia="Arial" w:hAnsi="Arial" w:cs="Arial"/>
-          <w:spacing w:val="-2"/>
-        </w:rPr>
-        <w:t xml:space="preserve"> </w:t>
-      </w:r>
-      <w:r>
-        <w:rPr>
-          <w:rFonts w:ascii="Arial" w:eastAsia="Arial" w:hAnsi="Arial" w:cs="Arial"/>
-          <w:spacing w:val="1"/>
-        </w:rPr>
-        <w:t>r</w:t>
-      </w:r>
-      <w:r>
-        <w:rPr>
-          <w:rFonts w:ascii="Arial" w:eastAsia="Arial" w:hAnsi="Arial" w:cs="Arial"/>
-          <w:spacing w:val="-3"/>
-        </w:rPr>
-        <w:t>e</w:t>
-      </w:r>
-      <w:r>
-        <w:rPr>
-          <w:rFonts w:ascii="Arial" w:eastAsia="Arial" w:hAnsi="Arial" w:cs="Arial"/>
-          <w:spacing w:val="2"/>
-        </w:rPr>
-        <w:t>q</w:t>
-      </w:r>
-      <w:r>
-        <w:rPr>
-          <w:rFonts w:ascii="Arial" w:eastAsia="Arial" w:hAnsi="Arial" w:cs="Arial"/>
-        </w:rPr>
-        <w:t>u</w:t>
-      </w:r>
-      <w:r>
-        <w:rPr>
-          <w:rFonts w:ascii="Arial" w:eastAsia="Arial" w:hAnsi="Arial" w:cs="Arial"/>
-          <w:spacing w:val="-1"/>
-        </w:rPr>
-        <w:t>i</w:t>
-      </w:r>
-      <w:r>
-        <w:rPr>
-          <w:rFonts w:ascii="Arial" w:eastAsia="Arial" w:hAnsi="Arial" w:cs="Arial"/>
-          <w:spacing w:val="1"/>
-        </w:rPr>
-        <w:t>r</w:t>
-      </w:r>
-      <w:r>
-        <w:rPr>
-          <w:rFonts w:ascii="Arial" w:eastAsia="Arial" w:hAnsi="Arial" w:cs="Arial"/>
-        </w:rPr>
-        <w:t>e</w:t>
-      </w:r>
-      <w:r>
-        <w:rPr>
-          <w:rFonts w:ascii="Arial" w:eastAsia="Arial" w:hAnsi="Arial" w:cs="Arial"/>
-          <w:spacing w:val="1"/>
-        </w:rPr>
-        <w:t>m</w:t>
-      </w:r>
-      <w:r>
-        <w:rPr>
-          <w:rFonts w:ascii="Arial" w:eastAsia="Arial" w:hAnsi="Arial" w:cs="Arial"/>
-        </w:rPr>
-        <w:t>e</w:t>
-      </w:r>
-      <w:r>
-        <w:rPr>
-          <w:rFonts w:ascii="Arial" w:eastAsia="Arial" w:hAnsi="Arial" w:cs="Arial"/>
-          <w:spacing w:val="-3"/>
-        </w:rPr>
-        <w:t>n</w:t>
-      </w:r>
-      <w:r>
-        <w:rPr>
-          <w:rFonts w:ascii="Arial" w:eastAsia="Arial" w:hAnsi="Arial" w:cs="Arial"/>
-          <w:spacing w:val="1"/>
-        </w:rPr>
-        <w:t>t</w:t>
-      </w:r>
-      <w:r>
-        <w:rPr>
-          <w:rFonts w:ascii="Arial" w:eastAsia="Arial" w:hAnsi="Arial" w:cs="Arial"/>
-        </w:rPr>
-        <w:t>s</w:t>
-      </w:r>
-      <w:r>
-        <w:rPr>
-          <w:rFonts w:ascii="Arial" w:eastAsia="Arial" w:hAnsi="Arial" w:cs="Arial"/>
-          <w:spacing w:val="-1"/>
-        </w:rPr>
-        <w:t xml:space="preserve"> </w:t>
-      </w:r>
-      <w:r>
-        <w:rPr>
-          <w:rFonts w:ascii="Arial" w:eastAsia="Arial" w:hAnsi="Arial" w:cs="Arial"/>
-          <w:spacing w:val="-3"/>
-        </w:rPr>
-        <w:t>o</w:t>
-      </w:r>
-      <w:r>
-        <w:rPr>
-          <w:rFonts w:ascii="Arial" w:eastAsia="Arial" w:hAnsi="Arial" w:cs="Arial"/>
-        </w:rPr>
-        <w:t>f</w:t>
-      </w:r>
-      <w:r>
-        <w:rPr>
-          <w:rFonts w:ascii="Arial" w:eastAsia="Arial" w:hAnsi="Arial" w:cs="Arial"/>
-          <w:spacing w:val="2"/>
-        </w:rPr>
-        <w:t xml:space="preserve"> </w:t>
-      </w:r>
-      <w:r>
-        <w:rPr>
-          <w:rFonts w:ascii="Arial" w:eastAsia="Arial" w:hAnsi="Arial" w:cs="Arial"/>
-          <w:spacing w:val="-1"/>
-        </w:rPr>
-        <w:t>H</w:t>
-      </w:r>
-      <w:r>
-        <w:rPr>
-          <w:rFonts w:ascii="Arial" w:eastAsia="Arial" w:hAnsi="Arial" w:cs="Arial"/>
-          <w:spacing w:val="1"/>
-        </w:rPr>
-        <w:t>I</w:t>
-      </w:r>
-      <w:r>
-        <w:rPr>
-          <w:rFonts w:ascii="Arial" w:eastAsia="Arial" w:hAnsi="Arial" w:cs="Arial"/>
-          <w:spacing w:val="-1"/>
-        </w:rPr>
-        <w:t>PA</w:t>
-      </w:r>
-      <w:r>
-        <w:rPr>
-          <w:rFonts w:ascii="Arial" w:eastAsia="Arial" w:hAnsi="Arial" w:cs="Arial"/>
-        </w:rPr>
-        <w:t>A app</w:t>
-      </w:r>
-      <w:r>
-        <w:rPr>
-          <w:rFonts w:ascii="Arial" w:eastAsia="Arial" w:hAnsi="Arial" w:cs="Arial"/>
-          <w:spacing w:val="-1"/>
-        </w:rPr>
-        <w:t>li</w:t>
-      </w:r>
-      <w:r>
-        <w:rPr>
-          <w:rFonts w:ascii="Arial" w:eastAsia="Arial" w:hAnsi="Arial" w:cs="Arial"/>
-        </w:rPr>
-        <w:t>cab</w:t>
-      </w:r>
-      <w:r>
-        <w:rPr>
-          <w:rFonts w:ascii="Arial" w:eastAsia="Arial" w:hAnsi="Arial" w:cs="Arial"/>
-          <w:spacing w:val="-1"/>
-        </w:rPr>
-        <w:t>l</w:t>
-      </w:r>
-      <w:r>
-        <w:rPr>
-          <w:rFonts w:ascii="Arial" w:eastAsia="Arial" w:hAnsi="Arial" w:cs="Arial"/>
-        </w:rPr>
-        <w:t>e</w:t>
-      </w:r>
-      <w:r>
-        <w:rPr>
-          <w:rFonts w:ascii="Arial" w:eastAsia="Arial" w:hAnsi="Arial" w:cs="Arial"/>
-          <w:spacing w:val="1"/>
-        </w:rPr>
-        <w:t xml:space="preserve"> t</w:t>
-      </w:r>
-      <w:r>
-        <w:rPr>
-          <w:rFonts w:ascii="Arial" w:eastAsia="Arial" w:hAnsi="Arial" w:cs="Arial"/>
-        </w:rPr>
-        <w:t>o</w:t>
-      </w:r>
-      <w:r>
-        <w:rPr>
-          <w:rFonts w:ascii="Arial" w:eastAsia="Arial" w:hAnsi="Arial" w:cs="Arial"/>
-          <w:spacing w:val="1"/>
-        </w:rPr>
-        <w:t xml:space="preserve"> t</w:t>
-      </w:r>
-      <w:r>
-        <w:rPr>
-          <w:rFonts w:ascii="Arial" w:eastAsia="Arial" w:hAnsi="Arial" w:cs="Arial"/>
-        </w:rPr>
-        <w:t>he</w:t>
-      </w:r>
-      <w:r>
-        <w:rPr>
-          <w:rFonts w:ascii="Arial" w:eastAsia="Arial" w:hAnsi="Arial" w:cs="Arial"/>
-          <w:spacing w:val="-2"/>
-        </w:rPr>
-        <w:t xml:space="preserve"> </w:t>
-      </w:r>
-      <w:r>
-        <w:rPr>
-          <w:rFonts w:ascii="Arial" w:eastAsia="Arial" w:hAnsi="Arial" w:cs="Arial"/>
-        </w:rPr>
-        <w:t>a</w:t>
-      </w:r>
-      <w:r>
-        <w:rPr>
-          <w:rFonts w:ascii="Arial" w:eastAsia="Arial" w:hAnsi="Arial" w:cs="Arial"/>
-          <w:spacing w:val="-2"/>
-        </w:rPr>
-        <w:t>c</w:t>
-      </w:r>
-      <w:r>
-        <w:rPr>
-          <w:rFonts w:ascii="Arial" w:eastAsia="Arial" w:hAnsi="Arial" w:cs="Arial"/>
-          <w:spacing w:val="1"/>
-        </w:rPr>
-        <w:t>t</w:t>
-      </w:r>
-      <w:r>
-        <w:rPr>
-          <w:rFonts w:ascii="Arial" w:eastAsia="Arial" w:hAnsi="Arial" w:cs="Arial"/>
-          <w:spacing w:val="-1"/>
-        </w:rPr>
-        <w:t>i</w:t>
-      </w:r>
-      <w:r>
-        <w:rPr>
-          <w:rFonts w:ascii="Arial" w:eastAsia="Arial" w:hAnsi="Arial" w:cs="Arial"/>
-          <w:spacing w:val="-2"/>
-        </w:rPr>
-        <w:t>v</w:t>
-      </w:r>
-      <w:r>
-        <w:rPr>
-          <w:rFonts w:ascii="Arial" w:eastAsia="Arial" w:hAnsi="Arial" w:cs="Arial"/>
-          <w:spacing w:val="-1"/>
-        </w:rPr>
-        <w:t>i</w:t>
-      </w:r>
-      <w:r>
-        <w:rPr>
-          <w:rFonts w:ascii="Arial" w:eastAsia="Arial" w:hAnsi="Arial" w:cs="Arial"/>
-          <w:spacing w:val="1"/>
-        </w:rPr>
-        <w:t>t</w:t>
-      </w:r>
-      <w:r>
-        <w:rPr>
-          <w:rFonts w:ascii="Arial" w:eastAsia="Arial" w:hAnsi="Arial" w:cs="Arial"/>
-          <w:spacing w:val="-1"/>
-        </w:rPr>
-        <w:t>i</w:t>
-      </w:r>
+      <w:bookmarkStart w:id="0" w:name="_GoBack"/>
+      <w:bookmarkEnd w:id="0"/>
       <w:r>
         <w:rPr>
           <w:rFonts w:ascii="Arial" w:eastAsia="Arial" w:hAnsi="Arial" w:cs="Arial"/>
@@ -4936,7 +4866,7 @@
           </mc:Choice>
           <mc:Fallback>
             <w:pict>
-              <v:group w14:anchorId="6B4AA370" id="Group 2" o:spid="_x0000_s1026" style="position:absolute;margin-left:152.95pt;margin-top:-10.95pt;width:391.45pt;height:.1pt;z-index:-251658240;mso-position-horizontal-relative:page" coordorigin="3059,-219" coordsize="7829,2" o:gfxdata="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">
+              <v:group w14:anchorId="04698468" id="Group 2" o:spid="_x0000_s1026" style="position:absolute;margin-left:152.95pt;margin-top:-10.95pt;width:391.45pt;height:.1pt;z-index:-251658240;mso-position-horizontal-relative:page" coordorigin="3059,-219" coordsize="7829,2" o:gfxdata="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">
                 <v:shape id="Freeform 3" o:spid="_x0000_s1027" style="position:absolute;left:3059;top:-219;width:7829;height:2;visibility:visible;mso-wrap-style:square;v-text-anchor:top" coordsize="7829,2" o:gfxdata="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" path="m,l7828,e" filled="f" strokeweight=".24536mm">
                   <v:path arrowok="t" o:connecttype="custom" o:connectlocs="0,0;7828,0" o:connectangles="0,0"/>
                 </v:shape>
@@ -5527,8 +5457,6 @@
           <w:szCs w:val="20"/>
         </w:rPr>
       </w:pPr>
-      <w:bookmarkStart w:id="0" w:name="_GoBack"/>
-      <w:bookmarkEnd w:id="0"/>
     </w:p>
     <w:p>
       <w:pPr>

</xml_diff>